<commit_message>
titel is terug juist
</commit_message>
<xml_diff>
--- a/Tussentijds verslag/CWB2.docx
+++ b/Tussentijds verslag/CWB2.docx
@@ -461,6 +461,16 @@
           <w:lang w:val="nl-BE"/>
         </w:rPr>
         <w:t>Quantified</w:t>
+      </w:r>
+      <w:r>
+        <w:rPr>
+          <w:rFonts w:cs="Arial"/>
+          <w:b/>
+          <w:sz w:val="52"/>
+          <w:szCs w:val="52"/>
+          <w:lang w:val="nl-BE"/>
+        </w:rPr>
+        <w:t xml:space="preserve"> Bike</w:t>
       </w:r>
       <w:bookmarkStart w:id="0" w:name="_GoBack"/>
       <w:bookmarkEnd w:id="0"/>
@@ -3995,7 +4005,7 @@
             <w:noProof/>
             <w:lang w:val="nl-NL"/>
           </w:rPr>
-          <w:t>6</w:t>
+          <w:t>2</w:t>
         </w:r>
         <w:r>
           <w:fldChar w:fldCharType="end"/>
@@ -6321,7 +6331,7 @@
 </file>
 
 <file path=customXml/itemProps1.xml><?xml version="1.0" encoding="utf-8"?>
-<ds:datastoreItem xmlns:ds="http://schemas.openxmlformats.org/officeDocument/2006/customXml" ds:itemID="{27BE6DD7-7484-AA4F-BDFA-1881F8843068}">
+<ds:datastoreItem xmlns:ds="http://schemas.openxmlformats.org/officeDocument/2006/customXml" ds:itemID="{4AEC112E-DF08-9847-9699-489BF763403F}">
   <ds:schemaRefs>
     <ds:schemaRef ds:uri="http://schemas.openxmlformats.org/officeDocument/2006/bibliography"/>
   </ds:schemaRefs>

</xml_diff>

<commit_message>
Aanpassingen: appendix planning, vakintegratie, opmaak document
</commit_message>
<xml_diff>
--- a/Tussentijds verslag/CWB2.docx
+++ b/Tussentijds verslag/CWB2.docx
@@ -1,6 +1,6 @@
 
 <file path=word/document.xml><?xml version="1.0" encoding="utf-8"?>
-<w:document xmlns:wpc="http://schemas.microsoft.com/office/word/2010/wordprocessingCanvas" xmlns:mo="http://schemas.microsoft.com/office/mac/office/2008/main" xmlns:mc="http://schemas.openxmlformats.org/markup-compatibility/2006" xmlns:mv="urn:schemas-microsoft-com:mac:vml" xmlns:o="urn:schemas-microsoft-com:office:office" xmlns:r="http://schemas.openxmlformats.org/officeDocument/2006/relationships" xmlns:m="http://schemas.openxmlformats.org/officeDocument/2006/math" xmlns:v="urn:schemas-microsoft-com:vml" xmlns:wp14="http://schemas.microsoft.com/office/word/2010/wordprocessingDrawing" xmlns:wp="http://schemas.openxmlformats.org/drawingml/2006/wordprocessingDrawing" xmlns:w10="urn:schemas-microsoft-com:office:word" xmlns:w="http://schemas.openxmlformats.org/wordprocessingml/2006/main" xmlns:w14="http://schemas.microsoft.com/office/word/2010/wordml" xmlns:wpg="http://schemas.microsoft.com/office/word/2010/wordprocessingGroup" xmlns:wpi="http://schemas.microsoft.com/office/word/2010/wordprocessingInk" xmlns:wne="http://schemas.microsoft.com/office/word/2006/wordml" xmlns:wps="http://schemas.microsoft.com/office/word/2010/wordprocessingShape" mc:Ignorable="w14 wp14">
+<w:document xmlns:wpc="http://schemas.microsoft.com/office/word/2010/wordprocessingCanvas" xmlns:mc="http://schemas.openxmlformats.org/markup-compatibility/2006" xmlns:o="urn:schemas-microsoft-com:office:office" xmlns:r="http://schemas.openxmlformats.org/officeDocument/2006/relationships" xmlns:m="http://schemas.openxmlformats.org/officeDocument/2006/math" xmlns:v="urn:schemas-microsoft-com:vml" xmlns:wp14="http://schemas.microsoft.com/office/word/2010/wordprocessingDrawing" xmlns:wp="http://schemas.openxmlformats.org/drawingml/2006/wordprocessingDrawing" xmlns:w10="urn:schemas-microsoft-com:office:word" xmlns:w="http://schemas.openxmlformats.org/wordprocessingml/2006/main" xmlns:w14="http://schemas.microsoft.com/office/word/2010/wordml" xmlns:w15="http://schemas.microsoft.com/office/word/2012/wordml" xmlns:wpg="http://schemas.microsoft.com/office/word/2010/wordprocessingGroup" xmlns:wpi="http://schemas.microsoft.com/office/word/2010/wordprocessingInk" xmlns:wne="http://schemas.microsoft.com/office/word/2006/wordml" xmlns:wps="http://schemas.microsoft.com/office/word/2010/wordprocessingShape" mc:Ignorable="w14 w15 wp14">
   <w:body>
     <w:p>
       <w:pPr>
@@ -17,7 +17,7 @@
         <w:rPr>
           <w:rFonts w:cs="Arial"/>
           <w:noProof/>
-          <w:lang w:val="en-US" w:eastAsia="en-US"/>
+          <w:lang w:val="nl-NL" w:eastAsia="nl-NL"/>
         </w:rPr>
         <w:drawing>
           <wp:anchor distT="0" distB="0" distL="114300" distR="114300" simplePos="0" relativeHeight="251655168" behindDoc="0" locked="0" layoutInCell="1" allowOverlap="1" wp14:anchorId="0F447F49" wp14:editId="51D3C712">
@@ -45,7 +45,7 @@
                     </pic:cNvPicPr>
                   </pic:nvPicPr>
                   <pic:blipFill>
-                    <a:blip r:embed="rId9" cstate="print"/>
+                    <a:blip r:embed="rId8" cstate="print"/>
                     <a:srcRect/>
                     <a:stretch>
                       <a:fillRect/>
@@ -77,7 +77,7 @@
         <w:rPr>
           <w:rFonts w:ascii="Times New Roman" w:hAnsi="Times New Roman"/>
           <w:noProof/>
-          <w:lang w:val="en-US" w:eastAsia="en-US"/>
+          <w:lang w:val="nl-NL" w:eastAsia="nl-NL"/>
         </w:rPr>
         <w:drawing>
           <wp:anchor distT="0" distB="0" distL="114300" distR="114300" simplePos="0" relativeHeight="251654144" behindDoc="0" locked="0" layoutInCell="1" allowOverlap="1" wp14:anchorId="4488D62E" wp14:editId="508D77FB">
@@ -105,7 +105,7 @@
                     </pic:cNvPicPr>
                   </pic:nvPicPr>
                   <pic:blipFill>
-                    <a:blip r:embed="rId10" cstate="print"/>
+                    <a:blip r:embed="rId9" cstate="print"/>
                     <a:srcRect/>
                     <a:stretch>
                       <a:fillRect/>
@@ -273,14 +273,34 @@
           <w:lang w:val="nl-BE"/>
         </w:rPr>
       </w:pPr>
+      <w:proofErr w:type="spellStart"/>
       <w:r>
         <w:rPr>
           <w:rFonts w:cs="Arial"/>
           <w:i/>
           <w:lang w:val="nl-BE"/>
         </w:rPr>
-        <w:t>Schrooten Bernd</w:t>
-      </w:r>
+        <w:t>Schrooten</w:t>
+      </w:r>
+      <w:proofErr w:type="spellEnd"/>
+      <w:r>
+        <w:rPr>
+          <w:rFonts w:cs="Arial"/>
+          <w:i/>
+          <w:lang w:val="nl-BE"/>
+        </w:rPr>
+        <w:t xml:space="preserve"> </w:t>
+      </w:r>
+      <w:proofErr w:type="spellStart"/>
+      <w:r>
+        <w:rPr>
+          <w:rFonts w:cs="Arial"/>
+          <w:i/>
+          <w:lang w:val="nl-BE"/>
+        </w:rPr>
+        <w:t>Bernd</w:t>
+      </w:r>
+      <w:proofErr w:type="spellEnd"/>
     </w:p>
     <w:p>
       <w:pPr>
@@ -289,16 +309,23 @@
         <w:rPr>
           <w:rFonts w:cs="Arial"/>
           <w:i/>
-          <w:lang w:val="nl-BE"/>
-        </w:rPr>
-      </w:pPr>
+        </w:rPr>
+      </w:pPr>
+      <w:proofErr w:type="spellStart"/>
       <w:r>
         <w:rPr>
           <w:rFonts w:cs="Arial"/>
           <w:i/>
-          <w:lang w:val="nl-BE"/>
-        </w:rPr>
-        <w:t>Schryvers Andreas</w:t>
+        </w:rPr>
+        <w:t>Schryvers</w:t>
+      </w:r>
+      <w:proofErr w:type="spellEnd"/>
+      <w:r>
+        <w:rPr>
+          <w:rFonts w:cs="Arial"/>
+          <w:i/>
+        </w:rPr>
+        <w:t xml:space="preserve"> Andreas</w:t>
       </w:r>
     </w:p>
     <w:p>
@@ -308,17 +335,33 @@
         <w:rPr>
           <w:rFonts w:cs="Arial"/>
           <w:i/>
-          <w:lang w:val="nl-BE"/>
-        </w:rPr>
-      </w:pPr>
+        </w:rPr>
+      </w:pPr>
+      <w:proofErr w:type="spellStart"/>
       <w:r>
         <w:rPr>
           <w:rFonts w:cs="Arial"/>
           <w:i/>
-          <w:lang w:val="nl-BE"/>
-        </w:rPr>
-        <w:t>Sels Shoera</w:t>
-      </w:r>
+        </w:rPr>
+        <w:t>Sels</w:t>
+      </w:r>
+      <w:proofErr w:type="spellEnd"/>
+      <w:r>
+        <w:rPr>
+          <w:rFonts w:cs="Arial"/>
+          <w:i/>
+        </w:rPr>
+        <w:t xml:space="preserve"> </w:t>
+      </w:r>
+      <w:proofErr w:type="spellStart"/>
+      <w:r>
+        <w:rPr>
+          <w:rFonts w:cs="Arial"/>
+          <w:i/>
+        </w:rPr>
+        <w:t>Shoera</w:t>
+      </w:r>
+      <w:proofErr w:type="spellEnd"/>
     </w:p>
     <w:p>
       <w:pPr>
@@ -327,16 +370,23 @@
         <w:rPr>
           <w:rFonts w:cs="Arial"/>
           <w:i/>
-          <w:lang w:val="nl-BE"/>
-        </w:rPr>
-      </w:pPr>
+        </w:rPr>
+      </w:pPr>
+      <w:proofErr w:type="spellStart"/>
       <w:r>
         <w:rPr>
           <w:rFonts w:cs="Arial"/>
           <w:i/>
-          <w:lang w:val="nl-BE"/>
-        </w:rPr>
-        <w:t>Switsers Sander</w:t>
+        </w:rPr>
+        <w:t>Switsers</w:t>
+      </w:r>
+      <w:proofErr w:type="spellEnd"/>
+      <w:r>
+        <w:rPr>
+          <w:rFonts w:cs="Arial"/>
+          <w:i/>
+        </w:rPr>
+        <w:t xml:space="preserve"> Sander</w:t>
       </w:r>
     </w:p>
     <w:p>
@@ -374,7 +424,25 @@
           <w:i/>
           <w:lang w:val="nl-BE"/>
         </w:rPr>
-        <w:t>Van Laere Nathan</w:t>
+        <w:t xml:space="preserve">Van </w:t>
+      </w:r>
+      <w:proofErr w:type="spellStart"/>
+      <w:r>
+        <w:rPr>
+          <w:rFonts w:cs="Arial"/>
+          <w:i/>
+          <w:lang w:val="nl-BE"/>
+        </w:rPr>
+        <w:t>Laere</w:t>
+      </w:r>
+      <w:proofErr w:type="spellEnd"/>
+      <w:r>
+        <w:rPr>
+          <w:rFonts w:cs="Arial"/>
+          <w:i/>
+          <w:lang w:val="nl-BE"/>
+        </w:rPr>
+        <w:t xml:space="preserve"> Nathan</w:t>
       </w:r>
     </w:p>
     <w:p>
@@ -452,6 +520,7 @@
           <w:lang w:val="nl-BE"/>
         </w:rPr>
       </w:pPr>
+      <w:proofErr w:type="spellStart"/>
       <w:r>
         <w:rPr>
           <w:rFonts w:cs="Arial"/>
@@ -462,6 +531,7 @@
         </w:rPr>
         <w:t>Quantified</w:t>
       </w:r>
+      <w:proofErr w:type="spellEnd"/>
       <w:r>
         <w:rPr>
           <w:rFonts w:cs="Arial"/>
@@ -472,8 +542,6 @@
         </w:rPr>
         <w:t xml:space="preserve"> Bike</w:t>
       </w:r>
-      <w:bookmarkStart w:id="0" w:name="_GoBack"/>
-      <w:bookmarkEnd w:id="0"/>
     </w:p>
     <w:p>
       <w:pPr>
@@ -624,7 +692,23 @@
           <w:rFonts w:cs="Arial"/>
           <w:lang w:val="nl-BE"/>
         </w:rPr>
-        <w:t>Professor Duval E.</w:t>
+        <w:t xml:space="preserve">Professor </w:t>
+      </w:r>
+      <w:proofErr w:type="spellStart"/>
+      <w:r>
+        <w:rPr>
+          <w:rFonts w:cs="Arial"/>
+          <w:lang w:val="nl-BE"/>
+        </w:rPr>
+        <w:t>Duval</w:t>
+      </w:r>
+      <w:proofErr w:type="spellEnd"/>
+      <w:r>
+        <w:rPr>
+          <w:rFonts w:cs="Arial"/>
+          <w:lang w:val="nl-BE"/>
+        </w:rPr>
+        <w:t xml:space="preserve"> E.</w:t>
       </w:r>
     </w:p>
     <w:p>
@@ -664,12 +748,21 @@
           <w:lang w:val="nl-BE"/>
         </w:rPr>
       </w:pPr>
-      <w:r>
-        <w:rPr>
-          <w:rFonts w:cs="Arial"/>
-          <w:lang w:val="nl-BE"/>
-        </w:rPr>
-        <w:t>Charleer Sven</w:t>
+      <w:proofErr w:type="spellStart"/>
+      <w:r>
+        <w:rPr>
+          <w:rFonts w:cs="Arial"/>
+          <w:lang w:val="nl-BE"/>
+        </w:rPr>
+        <w:t>Charleer</w:t>
+      </w:r>
+      <w:proofErr w:type="spellEnd"/>
+      <w:r>
+        <w:rPr>
+          <w:rFonts w:cs="Arial"/>
+          <w:lang w:val="nl-BE"/>
+        </w:rPr>
+        <w:t xml:space="preserve"> Sven</w:t>
       </w:r>
     </w:p>
     <w:p>
@@ -776,7 +869,7 @@
         <w:br w:type="page"/>
       </w:r>
     </w:p>
-    <w:bookmarkStart w:id="1" w:name="_Toc401064679" w:displacedByCustomXml="next"/>
+    <w:bookmarkStart w:id="0" w:name="_Toc401064679" w:displacedByCustomXml="next"/>
     <w:sdt>
       <w:sdtPr>
         <w:rPr>
@@ -802,7 +895,7 @@
       <w:sdtContent>
         <w:p>
           <w:pPr>
-            <w:pStyle w:val="Heading1"/>
+            <w:pStyle w:val="Kop1"/>
             <w:numPr>
               <w:ilvl w:val="0"/>
               <w:numId w:val="0"/>
@@ -814,12 +907,12 @@
           <w:r>
             <w:t>UDSTAFEL</w:t>
           </w:r>
-          <w:bookmarkEnd w:id="1"/>
+          <w:bookmarkEnd w:id="0"/>
         </w:p>
         <w:p/>
         <w:p>
           <w:pPr>
-            <w:pStyle w:val="TOC1"/>
+            <w:pStyle w:val="Inhopg1"/>
             <w:tabs>
               <w:tab w:val="right" w:leader="dot" w:pos="8494"/>
             </w:tabs>
@@ -906,7 +999,7 @@
         </w:p>
         <w:p>
           <w:pPr>
-            <w:pStyle w:val="TOC1"/>
+            <w:pStyle w:val="Inhopg1"/>
             <w:tabs>
               <w:tab w:val="left" w:pos="480"/>
               <w:tab w:val="right" w:leader="dot" w:pos="8494"/>
@@ -996,7 +1089,7 @@
         </w:p>
         <w:p>
           <w:pPr>
-            <w:pStyle w:val="TOC1"/>
+            <w:pStyle w:val="Inhopg1"/>
             <w:tabs>
               <w:tab w:val="left" w:pos="480"/>
               <w:tab w:val="right" w:leader="dot" w:pos="8494"/>
@@ -1107,13 +1200,13 @@
     </w:p>
     <w:p>
       <w:pPr>
-        <w:pStyle w:val="Heading1"/>
-      </w:pPr>
-      <w:bookmarkStart w:id="2" w:name="_Toc401064680"/>
+        <w:pStyle w:val="Kop1"/>
+      </w:pPr>
+      <w:bookmarkStart w:id="1" w:name="_Toc401064680"/>
       <w:r>
         <w:t>Groepsleden</w:t>
       </w:r>
-      <w:bookmarkEnd w:id="2"/>
+      <w:bookmarkEnd w:id="1"/>
     </w:p>
     <w:p>
       <w:pPr>
@@ -1131,7 +1224,19 @@
         <w:rPr>
           <w:lang w:val="nl-NL" w:eastAsia="nl-BE"/>
         </w:rPr>
-        <w:t>Volgende lijst vat enkele gegevens samen.</w:t>
+        <w:t xml:space="preserve">Volgende lijst vat </w:t>
+      </w:r>
+      <w:r>
+        <w:rPr>
+          <w:lang w:val="nl-NL" w:eastAsia="nl-BE"/>
+        </w:rPr>
+        <w:t>de nodige</w:t>
+      </w:r>
+      <w:r>
+        <w:rPr>
+          <w:lang w:val="nl-NL" w:eastAsia="nl-BE"/>
+        </w:rPr>
+        <w:t xml:space="preserve"> gegevens samen.</w:t>
       </w:r>
     </w:p>
     <w:p>
@@ -1199,13 +1304,31 @@
           <w:lang w:val="nl-BE"/>
         </w:rPr>
       </w:pPr>
-      <w:r>
-        <w:rPr>
-          <w:rFonts w:cs="Arial"/>
-          <w:lang w:val="nl-BE"/>
-        </w:rPr>
-        <w:t>Schrooten Bernd</w:t>
-      </w:r>
+      <w:proofErr w:type="spellStart"/>
+      <w:r>
+        <w:rPr>
+          <w:rFonts w:cs="Arial"/>
+          <w:lang w:val="nl-BE"/>
+        </w:rPr>
+        <w:t>Schrooten</w:t>
+      </w:r>
+      <w:proofErr w:type="spellEnd"/>
+      <w:r>
+        <w:rPr>
+          <w:rFonts w:cs="Arial"/>
+          <w:lang w:val="nl-BE"/>
+        </w:rPr>
+        <w:t xml:space="preserve"> </w:t>
+      </w:r>
+      <w:proofErr w:type="spellStart"/>
+      <w:r>
+        <w:rPr>
+          <w:rFonts w:cs="Arial"/>
+          <w:lang w:val="nl-BE"/>
+        </w:rPr>
+        <w:t>Bernd</w:t>
+      </w:r>
+      <w:proofErr w:type="spellEnd"/>
       <w:r>
         <w:rPr>
           <w:rFonts w:cs="Arial"/>
@@ -1241,12 +1364,21 @@
           <w:lang w:val="nl-BE"/>
         </w:rPr>
       </w:pPr>
-      <w:r>
-        <w:rPr>
-          <w:rFonts w:cs="Arial"/>
-          <w:lang w:val="nl-BE"/>
-        </w:rPr>
-        <w:t>Schryvers Andreas</w:t>
+      <w:proofErr w:type="spellStart"/>
+      <w:r>
+        <w:rPr>
+          <w:rFonts w:cs="Arial"/>
+          <w:lang w:val="nl-BE"/>
+        </w:rPr>
+        <w:t>Schryvers</w:t>
+      </w:r>
+      <w:proofErr w:type="spellEnd"/>
+      <w:r>
+        <w:rPr>
+          <w:rFonts w:cs="Arial"/>
+          <w:lang w:val="nl-BE"/>
+        </w:rPr>
+        <w:t xml:space="preserve"> Andreas</w:t>
       </w:r>
       <w:r>
         <w:rPr>
@@ -1288,8 +1420,17 @@
           <w:rFonts w:cs="Arial"/>
           <w:lang w:val="nl-BE"/>
         </w:rPr>
-        <w:t>Sels Shoera</w:t>
-      </w:r>
+        <w:t xml:space="preserve">Sels </w:t>
+      </w:r>
+      <w:proofErr w:type="spellStart"/>
+      <w:r>
+        <w:rPr>
+          <w:rFonts w:cs="Arial"/>
+          <w:lang w:val="nl-BE"/>
+        </w:rPr>
+        <w:t>Shoera</w:t>
+      </w:r>
+      <w:proofErr w:type="spellEnd"/>
       <w:r>
         <w:rPr>
           <w:rFonts w:cs="Arial"/>
@@ -1325,12 +1466,21 @@
           <w:lang w:val="nl-BE"/>
         </w:rPr>
       </w:pPr>
-      <w:r>
-        <w:rPr>
-          <w:rFonts w:cs="Arial"/>
-          <w:lang w:val="nl-BE"/>
-        </w:rPr>
-        <w:t>Switsers Sander</w:t>
+      <w:proofErr w:type="spellStart"/>
+      <w:r>
+        <w:rPr>
+          <w:rFonts w:cs="Arial"/>
+          <w:lang w:val="nl-BE"/>
+        </w:rPr>
+        <w:t>Switsers</w:t>
+      </w:r>
+      <w:proofErr w:type="spellEnd"/>
+      <w:r>
+        <w:rPr>
+          <w:rFonts w:cs="Arial"/>
+          <w:lang w:val="nl-BE"/>
+        </w:rPr>
+        <w:t xml:space="preserve"> Sander</w:t>
       </w:r>
       <w:r>
         <w:rPr>
@@ -1414,7 +1564,23 @@
           <w:rFonts w:cs="Arial"/>
           <w:lang w:val="nl-BE"/>
         </w:rPr>
-        <w:t>Van Laere Nathan</w:t>
+        <w:t xml:space="preserve">Van </w:t>
+      </w:r>
+      <w:proofErr w:type="spellStart"/>
+      <w:r>
+        <w:rPr>
+          <w:rFonts w:cs="Arial"/>
+          <w:lang w:val="nl-BE"/>
+        </w:rPr>
+        <w:t>Laere</w:t>
+      </w:r>
+      <w:proofErr w:type="spellEnd"/>
+      <w:r>
+        <w:rPr>
+          <w:rFonts w:cs="Arial"/>
+          <w:lang w:val="nl-BE"/>
+        </w:rPr>
+        <w:t xml:space="preserve"> Nathan</w:t>
       </w:r>
       <w:r>
         <w:rPr>
@@ -1456,16 +1622,152 @@
     </w:p>
     <w:p>
       <w:pPr>
-        <w:pStyle w:val="Heading1"/>
-      </w:pPr>
-      <w:bookmarkStart w:id="3" w:name="_Toc401064681"/>
+        <w:pStyle w:val="Kop1"/>
+      </w:pPr>
+      <w:bookmarkStart w:id="2" w:name="_Toc401064681"/>
+      <w:r>
+        <w:rPr>
+          <w:noProof/>
+        </w:rPr>
+        <mc:AlternateContent>
+          <mc:Choice Requires="wps">
+            <w:drawing>
+              <wp:anchor distT="0" distB="0" distL="114300" distR="114300" simplePos="0" relativeHeight="251666432" behindDoc="1" locked="0" layoutInCell="1" allowOverlap="1" wp14:anchorId="5F14FA76" wp14:editId="2A48E797">
+                <wp:simplePos x="0" y="0"/>
+                <wp:positionH relativeFrom="column">
+                  <wp:posOffset>2579370</wp:posOffset>
+                </wp:positionH>
+                <wp:positionV relativeFrom="paragraph">
+                  <wp:posOffset>4411345</wp:posOffset>
+                </wp:positionV>
+                <wp:extent cx="2964180" cy="635"/>
+                <wp:effectExtent l="0" t="0" r="0" b="0"/>
+                <wp:wrapTight wrapText="bothSides">
+                  <wp:wrapPolygon edited="0">
+                    <wp:start x="0" y="0"/>
+                    <wp:lineTo x="0" y="21600"/>
+                    <wp:lineTo x="21600" y="21600"/>
+                    <wp:lineTo x="21600" y="0"/>
+                  </wp:wrapPolygon>
+                </wp:wrapTight>
+                <wp:docPr id="1" name="Tekstvak 1"/>
+                <wp:cNvGraphicFramePr/>
+                <a:graphic xmlns:a="http://schemas.openxmlformats.org/drawingml/2006/main">
+                  <a:graphicData uri="http://schemas.microsoft.com/office/word/2010/wordprocessingShape">
+                    <wps:wsp>
+                      <wps:cNvSpPr txBox="1"/>
+                      <wps:spPr>
+                        <a:xfrm>
+                          <a:off x="0" y="0"/>
+                          <a:ext cx="2964180" cy="635"/>
+                        </a:xfrm>
+                        <a:prstGeom prst="rect">
+                          <a:avLst/>
+                        </a:prstGeom>
+                        <a:solidFill>
+                          <a:prstClr val="white"/>
+                        </a:solidFill>
+                        <a:ln>
+                          <a:noFill/>
+                        </a:ln>
+                        <a:effectLst/>
+                      </wps:spPr>
+                      <wps:txbx>
+                        <w:txbxContent>
+                          <w:p>
+                            <w:pPr>
+                              <w:pStyle w:val="Bijschrift"/>
+                              <w:rPr>
+                                <w:rFonts w:ascii="Helvetica" w:hAnsi="Helvetica" w:cs="Helvetica"/>
+                                <w:b/>
+                                <w:bCs/>
+                                <w:noProof/>
+                                <w:color w:val="auto"/>
+                                <w:sz w:val="26"/>
+                                <w:szCs w:val="26"/>
+                              </w:rPr>
+                            </w:pPr>
+                            <w:bookmarkStart w:id="3" w:name="_Ref401328627"/>
+                            <w:r>
+                              <w:rPr>
+                                <w:lang w:val="nl-NL"/>
+                              </w:rPr>
+                              <w:t>Afbeelding</w:t>
+                            </w:r>
+                            <w:r>
+                              <w:t xml:space="preserve"> </w:t>
+                            </w:r>
+                            <w:bookmarkEnd w:id="3"/>
+                            <w:r>
+                              <w:t>1</w:t>
+                            </w:r>
+                          </w:p>
+                        </w:txbxContent>
+                      </wps:txbx>
+                      <wps:bodyPr rot="0" spcFirstLastPara="0" vertOverflow="overflow" horzOverflow="overflow" vert="horz" wrap="square" lIns="0" tIns="0" rIns="0" bIns="0" numCol="1" spcCol="0" rtlCol="0" fromWordArt="0" anchor="t" anchorCtr="0" forceAA="0" compatLnSpc="1">
+                        <a:prstTxWarp prst="textNoShape">
+                          <a:avLst/>
+                        </a:prstTxWarp>
+                        <a:spAutoFit/>
+                      </wps:bodyPr>
+                    </wps:wsp>
+                  </a:graphicData>
+                </a:graphic>
+              </wp:anchor>
+            </w:drawing>
+          </mc:Choice>
+          <mc:Fallback>
+            <w:pict>
+              <v:shapetype w14:anchorId="5F14FA76" id="_x0000_t202" coordsize="21600,21600" o:spt="202" path="m,l,21600r21600,l21600,xe">
+                <v:stroke joinstyle="miter"/>
+                <v:path gradientshapeok="t" o:connecttype="rect"/>
+              </v:shapetype>
+              <v:shape id="Tekstvak 1" o:spid="_x0000_s1026" type="#_x0000_t202" style="position:absolute;left:0;text-align:left;margin-left:203.1pt;margin-top:347.35pt;width:233.4pt;height:.05pt;z-index:-251650048;visibility:visible;mso-wrap-style:square;mso-wrap-distance-left:9pt;mso-wrap-distance-top:0;mso-wrap-distance-right:9pt;mso-wrap-distance-bottom:0;mso-position-horizontal:absolute;mso-position-horizontal-relative:text;mso-position-vertical:absolute;mso-position-vertical-relative:text;v-text-anchor:top" o:gfxdata="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" stroked="f">
+                <v:textbox style="mso-fit-shape-to-text:t" inset="0,0,0,0">
+                  <w:txbxContent>
+                    <w:p>
+                      <w:pPr>
+                        <w:pStyle w:val="Bijschrift"/>
+                        <w:rPr>
+                          <w:rFonts w:ascii="Helvetica" w:hAnsi="Helvetica" w:cs="Helvetica"/>
+                          <w:b/>
+                          <w:bCs/>
+                          <w:noProof/>
+                          <w:color w:val="auto"/>
+                          <w:sz w:val="26"/>
+                          <w:szCs w:val="26"/>
+                        </w:rPr>
+                      </w:pPr>
+                      <w:bookmarkStart w:id="4" w:name="_Ref401328627"/>
+                      <w:r>
+                        <w:rPr>
+                          <w:lang w:val="nl-NL"/>
+                        </w:rPr>
+                        <w:t>Afbeelding</w:t>
+                      </w:r>
+                      <w:r>
+                        <w:t xml:space="preserve"> </w:t>
+                      </w:r>
+                      <w:bookmarkEnd w:id="4"/>
+                      <w:r>
+                        <w:t>1</w:t>
+                      </w:r>
+                    </w:p>
+                  </w:txbxContent>
+                </v:textbox>
+                <w10:wrap type="tight"/>
+              </v:shape>
+            </w:pict>
+          </mc:Fallback>
+        </mc:AlternateContent>
+      </w:r>
       <w:r>
         <w:rPr>
           <w:rFonts w:ascii="Helvetica" w:hAnsi="Helvetica" w:cs="Helvetica"/>
           <w:noProof/>
           <w:sz w:val="26"/>
           <w:szCs w:val="26"/>
-          <w:lang w:val="en-US"/>
+          <w:lang w:val="nl-NL" w:eastAsia="nl-NL"/>
         </w:rPr>
         <w:drawing>
           <wp:anchor distT="0" distB="0" distL="114300" distR="114300" simplePos="0" relativeHeight="251664384" behindDoc="1" locked="0" layoutInCell="1" allowOverlap="1" wp14:anchorId="2F84297E" wp14:editId="05C8D65C">
@@ -1499,7 +1801,7 @@
                     <pic:cNvPicPr/>
                   </pic:nvPicPr>
                   <pic:blipFill>
-                    <a:blip r:embed="rId11">
+                    <a:blip r:embed="rId10">
                       <a:extLst>
                         <a:ext uri="{28A0092B-C50C-407E-A947-70E740481C1C}">
                           <a14:useLocalDpi xmlns:a14="http://schemas.microsoft.com/office/drawing/2010/main" val="0"/>
@@ -1534,19 +1836,25 @@
       <w:r>
         <w:t>Brainstorm</w:t>
       </w:r>
-      <w:bookmarkEnd w:id="3"/>
-    </w:p>
-    <w:p>
-      <w:pPr>
-        <w:rPr>
-          <w:lang w:val="nl-NL" w:eastAsia="nl-BE"/>
-        </w:rPr>
-      </w:pPr>
-      <w:r>
-        <w:rPr>
-          <w:lang w:val="nl-NL" w:eastAsia="nl-BE"/>
-        </w:rPr>
-        <w:t xml:space="preserve">Afbeelding 1 toont </w:t>
+      <w:bookmarkEnd w:id="2"/>
+    </w:p>
+    <w:p>
+      <w:pPr>
+        <w:rPr>
+          <w:lang w:val="nl-NL" w:eastAsia="nl-BE"/>
+        </w:rPr>
+      </w:pPr>
+      <w:r>
+        <w:rPr>
+          <w:lang w:val="nl-NL" w:eastAsia="nl-BE"/>
+        </w:rPr>
+        <w:t xml:space="preserve">Afbeelding 1 </w:t>
+      </w:r>
+      <w:r>
+        <w:rPr>
+          <w:lang w:val="nl-NL" w:eastAsia="nl-BE"/>
+        </w:rPr>
+        <w:t xml:space="preserve">toont </w:t>
       </w:r>
       <w:r>
         <w:rPr>
@@ -1783,12 +2091,14 @@
           <w:lang w:val="nl-NL" w:eastAsia="nl-BE"/>
         </w:rPr>
       </w:pPr>
+      <w:proofErr w:type="spellStart"/>
       <w:r>
         <w:rPr>
           <w:lang w:val="nl-NL" w:eastAsia="nl-BE"/>
         </w:rPr>
         <w:t>UV-licht</w:t>
       </w:r>
+      <w:proofErr w:type="spellEnd"/>
     </w:p>
     <w:p>
       <w:pPr>
@@ -2040,11 +2350,33 @@
           <w:lang w:val="nl-NL" w:eastAsia="nl-BE"/>
         </w:rPr>
       </w:pPr>
-      <w:r>
-        <w:rPr>
-          <w:lang w:val="nl-NL" w:eastAsia="nl-BE"/>
-        </w:rPr>
-        <w:t>Find my Bike: laatste locatie van de fiets weergeven</w:t>
+      <w:proofErr w:type="spellStart"/>
+      <w:r>
+        <w:rPr>
+          <w:lang w:val="nl-NL" w:eastAsia="nl-BE"/>
+        </w:rPr>
+        <w:t>Find</w:t>
+      </w:r>
+      <w:proofErr w:type="spellEnd"/>
+      <w:r>
+        <w:rPr>
+          <w:lang w:val="nl-NL" w:eastAsia="nl-BE"/>
+        </w:rPr>
+        <w:t xml:space="preserve"> </w:t>
+      </w:r>
+      <w:proofErr w:type="spellStart"/>
+      <w:r>
+        <w:rPr>
+          <w:lang w:val="nl-NL" w:eastAsia="nl-BE"/>
+        </w:rPr>
+        <w:t>my</w:t>
+      </w:r>
+      <w:proofErr w:type="spellEnd"/>
+      <w:r>
+        <w:rPr>
+          <w:lang w:val="nl-NL" w:eastAsia="nl-BE"/>
+        </w:rPr>
+        <w:t xml:space="preserve"> Bike: laatste locatie van de fiets weergeven</w:t>
       </w:r>
     </w:p>
     <w:p>
@@ -2250,7 +2582,35 @@
         <w:rPr>
           <w:lang w:val="nl-NL" w:eastAsia="nl-BE"/>
         </w:rPr>
-        <w:t>Kopellen met een app: in een app kan de gebruiker allerhande informatie op een overzichtelijke manier raadplegen</w:t>
+        <w:t xml:space="preserve">Kopellen met een </w:t>
+      </w:r>
+      <w:proofErr w:type="spellStart"/>
+      <w:r>
+        <w:rPr>
+          <w:lang w:val="nl-NL" w:eastAsia="nl-BE"/>
+        </w:rPr>
+        <w:t>app</w:t>
+      </w:r>
+      <w:proofErr w:type="spellEnd"/>
+      <w:r>
+        <w:rPr>
+          <w:lang w:val="nl-NL" w:eastAsia="nl-BE"/>
+        </w:rPr>
+        <w:t xml:space="preserve">: in een </w:t>
+      </w:r>
+      <w:proofErr w:type="spellStart"/>
+      <w:r>
+        <w:rPr>
+          <w:lang w:val="nl-NL" w:eastAsia="nl-BE"/>
+        </w:rPr>
+        <w:t>app</w:t>
+      </w:r>
+      <w:proofErr w:type="spellEnd"/>
+      <w:r>
+        <w:rPr>
+          <w:lang w:val="nl-NL" w:eastAsia="nl-BE"/>
+        </w:rPr>
+        <w:t xml:space="preserve"> kan de gebruiker allerhande informatie op een overzichtelijke manier raadplegen</w:t>
       </w:r>
     </w:p>
     <w:p>
@@ -2264,11 +2624,19 @@
           <w:lang w:val="nl-NL" w:eastAsia="nl-BE"/>
         </w:rPr>
       </w:pPr>
-      <w:r>
-        <w:rPr>
-          <w:lang w:val="nl-NL" w:eastAsia="nl-BE"/>
-        </w:rPr>
-        <w:t>Foursquare/Locatie van vrienden: op een kaart ziet de gebruiker de locatie van vrienden</w:t>
+      <w:proofErr w:type="spellStart"/>
+      <w:r>
+        <w:rPr>
+          <w:lang w:val="nl-NL" w:eastAsia="nl-BE"/>
+        </w:rPr>
+        <w:t>Foursquare</w:t>
+      </w:r>
+      <w:proofErr w:type="spellEnd"/>
+      <w:r>
+        <w:rPr>
+          <w:lang w:val="nl-NL" w:eastAsia="nl-BE"/>
+        </w:rPr>
+        <w:t>/Locatie van vrienden: op een kaart ziet de gebruiker de locatie van vrienden</w:t>
       </w:r>
     </w:p>
     <w:p>
@@ -2330,11 +2698,33 @@
           <w:lang w:val="nl-NL" w:eastAsia="nl-BE"/>
         </w:rPr>
       </w:pPr>
-      <w:r>
-        <w:rPr>
-          <w:lang w:val="nl-NL" w:eastAsia="nl-BE"/>
-        </w:rPr>
-        <w:t>Hotspot: de gebruiker wordt verwittigd wanneer er een internet hotspot nabij hem is</w:t>
+      <w:proofErr w:type="spellStart"/>
+      <w:r>
+        <w:rPr>
+          <w:lang w:val="nl-NL" w:eastAsia="nl-BE"/>
+        </w:rPr>
+        <w:t>Hotspot</w:t>
+      </w:r>
+      <w:proofErr w:type="spellEnd"/>
+      <w:r>
+        <w:rPr>
+          <w:lang w:val="nl-NL" w:eastAsia="nl-BE"/>
+        </w:rPr>
+        <w:t xml:space="preserve">: de gebruiker wordt verwittigd wanneer er een internet </w:t>
+      </w:r>
+      <w:proofErr w:type="spellStart"/>
+      <w:r>
+        <w:rPr>
+          <w:lang w:val="nl-NL" w:eastAsia="nl-BE"/>
+        </w:rPr>
+        <w:t>hotspot</w:t>
+      </w:r>
+      <w:proofErr w:type="spellEnd"/>
+      <w:r>
+        <w:rPr>
+          <w:lang w:val="nl-NL" w:eastAsia="nl-BE"/>
+        </w:rPr>
+        <w:t xml:space="preserve"> nabij hem is</w:t>
       </w:r>
     </w:p>
     <w:p>
@@ -2391,7 +2781,21 @@
           <w:lang w:val="nl-NL" w:eastAsia="nl-BE"/>
         </w:rPr>
         <w:lastRenderedPageBreak/>
-        <w:t>Batterij: mogelijkheid om de batterij van de Raspberry Pi op te laden met een dynamo</w:t>
+        <w:t xml:space="preserve">Batterij: mogelijkheid om de batterij van de </w:t>
+      </w:r>
+      <w:proofErr w:type="spellStart"/>
+      <w:r>
+        <w:rPr>
+          <w:lang w:val="nl-NL" w:eastAsia="nl-BE"/>
+        </w:rPr>
+        <w:t>Raspberry</w:t>
+      </w:r>
+      <w:proofErr w:type="spellEnd"/>
+      <w:r>
+        <w:rPr>
+          <w:lang w:val="nl-NL" w:eastAsia="nl-BE"/>
+        </w:rPr>
+        <w:t xml:space="preserve"> Pi op te laden met een dynamo</w:t>
       </w:r>
     </w:p>
     <w:p>
@@ -2493,7 +2897,19 @@
         <w:rPr>
           <w:lang w:val="nl-NL" w:eastAsia="nl-BE"/>
         </w:rPr>
-        <w:t xml:space="preserve">Bovendien zou het quasi onhaalbaar te zijn om alles onder de categorie locatie en omstandigheden te meten. Om die reden werd besloten om (momenteel) enkel de </w:t>
+        <w:t>Boven</w:t>
+      </w:r>
+      <w:r>
+        <w:rPr>
+          <w:lang w:val="nl-NL" w:eastAsia="nl-BE"/>
+        </w:rPr>
+        <w:t>dien zou het quasi onhaalbaar</w:t>
+      </w:r>
+      <w:r>
+        <w:rPr>
+          <w:lang w:val="nl-NL" w:eastAsia="nl-BE"/>
+        </w:rPr>
+        <w:t xml:space="preserve"> zijn om alles onder de categorie locatie en omstandigheden te meten. Om die reden werd besloten om (momenteel) enkel de </w:t>
       </w:r>
       <w:r>
         <w:rPr>
@@ -2541,25 +2957,79 @@
         <w:rPr>
           <w:lang w:val="nl-NL" w:eastAsia="nl-BE"/>
         </w:rPr>
-        <w:t>dienst/augemented reality-</w:t>
-      </w:r>
-      <w:r>
-        <w:rPr>
-          <w:lang w:val="nl-NL" w:eastAsia="nl-BE"/>
-        </w:rPr>
-        <w:t>toepassing nagedacht. Na feedback van de assistenten veranderde dit: de bedoeling is om een fotologboek van fietstochten bij te houden.</w:t>
-      </w:r>
-      <w:r>
-        <w:rPr>
-          <w:lang w:val="nl-NL" w:eastAsia="nl-BE"/>
-        </w:rPr>
-        <w:t xml:space="preserve"> Hierover meer in deel 3. User s</w:t>
-      </w:r>
-      <w:r>
-        <w:rPr>
-          <w:lang w:val="nl-NL" w:eastAsia="nl-BE"/>
-        </w:rPr>
-        <w:t>tories.</w:t>
+        <w:t>dienst/</w:t>
+      </w:r>
+      <w:proofErr w:type="spellStart"/>
+      <w:r>
+        <w:rPr>
+          <w:lang w:val="nl-NL" w:eastAsia="nl-BE"/>
+        </w:rPr>
+        <w:t>augemented</w:t>
+      </w:r>
+      <w:proofErr w:type="spellEnd"/>
+      <w:r>
+        <w:rPr>
+          <w:lang w:val="nl-NL" w:eastAsia="nl-BE"/>
+        </w:rPr>
+        <w:t xml:space="preserve"> </w:t>
+      </w:r>
+      <w:proofErr w:type="spellStart"/>
+      <w:r>
+        <w:rPr>
+          <w:lang w:val="nl-NL" w:eastAsia="nl-BE"/>
+        </w:rPr>
+        <w:t>reality</w:t>
+      </w:r>
+      <w:proofErr w:type="spellEnd"/>
+      <w:r>
+        <w:rPr>
+          <w:lang w:val="nl-NL" w:eastAsia="nl-BE"/>
+        </w:rPr>
+        <w:t>-</w:t>
+      </w:r>
+      <w:r>
+        <w:rPr>
+          <w:lang w:val="nl-NL" w:eastAsia="nl-BE"/>
+        </w:rPr>
+        <w:t>toepassing nagedacht. Na feedback van de assistenten veranderde dit: de bedoeling is</w:t>
+      </w:r>
+      <w:r>
+        <w:rPr>
+          <w:lang w:val="nl-NL" w:eastAsia="nl-BE"/>
+        </w:rPr>
+        <w:t xml:space="preserve"> momenteel</w:t>
+      </w:r>
+      <w:r>
+        <w:rPr>
+          <w:lang w:val="nl-NL" w:eastAsia="nl-BE"/>
+        </w:rPr>
+        <w:t xml:space="preserve"> om een fotologboek van fietstochten bij te houden.</w:t>
+      </w:r>
+      <w:r>
+        <w:rPr>
+          <w:lang w:val="nl-NL" w:eastAsia="nl-BE"/>
+        </w:rPr>
+        <w:t xml:space="preserve"> Hierover meer in deel 3. User </w:t>
+      </w:r>
+      <w:proofErr w:type="spellStart"/>
+      <w:r>
+        <w:rPr>
+          <w:lang w:val="nl-NL" w:eastAsia="nl-BE"/>
+        </w:rPr>
+        <w:t>s</w:t>
+      </w:r>
+      <w:r>
+        <w:rPr>
+          <w:lang w:val="nl-NL" w:eastAsia="nl-BE"/>
+        </w:rPr>
+        <w:t>tories</w:t>
+      </w:r>
+      <w:proofErr w:type="spellEnd"/>
+      <w:r>
+        <w:rPr>
+          <w:lang w:val="nl-NL" w:eastAsia="nl-BE"/>
+        </w:rPr>
+        <w:t>.</w:t>
       </w:r>
     </w:p>
     <w:p>
@@ -2572,11 +3042,16 @@
     </w:p>
     <w:p>
       <w:pPr>
-        <w:pStyle w:val="Heading1"/>
-      </w:pPr>
-      <w:r>
-        <w:t>User stories</w:t>
-      </w:r>
+        <w:pStyle w:val="Kop1"/>
+      </w:pPr>
+      <w:r>
+        <w:t xml:space="preserve">User </w:t>
+      </w:r>
+      <w:proofErr w:type="spellStart"/>
+      <w:r>
+        <w:t>stories</w:t>
+      </w:r>
+      <w:proofErr w:type="spellEnd"/>
     </w:p>
     <w:p>
       <w:pPr>
@@ -2624,7 +3099,21 @@
           <w:rFonts w:cs="Arial"/>
           <w:lang w:val="nl-NL" w:eastAsia="nl-BE"/>
         </w:rPr>
-        <w:t xml:space="preserve"> Jan vertelt haar uitgebreid over zijn laatste fietstocht. Hij was de weg kwijt in het bos omdat hij afgeleid was door de prachtige natuur om hem heem.</w:t>
+        <w:t xml:space="preserve"> Jan vertelt haar uitgebreid over zijn laatste fietstocht. Hij was de weg kwijt in het bos omdat hij afgeleid was door</w:t>
+      </w:r>
+      <w:r>
+        <w:rPr>
+          <w:rFonts w:cs="Arial"/>
+          <w:lang w:val="nl-NL" w:eastAsia="nl-BE"/>
+        </w:rPr>
+        <w:t xml:space="preserve"> de prachtige natuur om hem heen</w:t>
+      </w:r>
+      <w:r>
+        <w:rPr>
+          <w:rFonts w:cs="Arial"/>
+          <w:lang w:val="nl-NL" w:eastAsia="nl-BE"/>
+        </w:rPr>
+        <w:t>.</w:t>
       </w:r>
       <w:r>
         <w:rPr>
@@ -2656,14 +3145,14 @@
         <w:rPr>
           <w:rFonts w:cs="Arial"/>
           <w:b/>
-          <w:lang w:eastAsia="nl-BE"/>
+          <w:lang w:val="nl-NL" w:eastAsia="nl-BE"/>
         </w:rPr>
       </w:pPr>
       <w:r>
         <w:rPr>
           <w:rFonts w:cs="Arial"/>
           <w:b/>
-          <w:lang w:eastAsia="nl-BE"/>
+          <w:lang w:val="nl-NL" w:eastAsia="nl-BE"/>
         </w:rPr>
         <w:t>User story 2</w:t>
       </w:r>
@@ -2688,7 +3177,37 @@
           <w:rFonts w:cs="Arial"/>
           <w:lang w:val="nl-NL" w:eastAsia="nl-BE"/>
         </w:rPr>
-        <w:t xml:space="preserve"> aan de KU Leuven. Hij gaat elke dag met de fiets naar de les. Hij heeft de slechte gewoonte om te laat in de les aan te komen en professor Dutré kan er niet meer mee lachen, laatst kreeg hij zelfs een krijtje naar zijn hoofd geslingerd. Om dit probleem op te</w:t>
+        <w:t xml:space="preserve"> aan de KU Leuven. Hij gaat elke dag met de fiets naar de les. Hij heeft de slechte gewoonte om te laat in de les aan te komen en professor </w:t>
+      </w:r>
+      <w:proofErr w:type="spellStart"/>
+      <w:r>
+        <w:rPr>
+          <w:rFonts w:cs="Arial"/>
+          <w:lang w:val="nl-NL" w:eastAsia="nl-BE"/>
+        </w:rPr>
+        <w:t>Du</w:t>
+      </w:r>
+      <w:r>
+        <w:rPr>
+          <w:rFonts w:cs="Arial"/>
+          <w:lang w:val="nl-NL" w:eastAsia="nl-BE"/>
+        </w:rPr>
+        <w:t>tré</w:t>
+      </w:r>
+      <w:proofErr w:type="spellEnd"/>
+      <w:r>
+        <w:rPr>
+          <w:rFonts w:cs="Arial"/>
+          <w:lang w:val="nl-NL" w:eastAsia="nl-BE"/>
+        </w:rPr>
+        <w:t xml:space="preserve"> kan er niet meer mee lachen. La</w:t>
+      </w:r>
+      <w:r>
+        <w:rPr>
+          <w:rFonts w:cs="Arial"/>
+          <w:lang w:val="nl-NL" w:eastAsia="nl-BE"/>
+        </w:rPr>
+        <w:t>atst kreeg hij zelfs een krijtje naar zijn hoofd geslingerd. Om dit probleem op te</w:t>
       </w:r>
       <w:r>
         <w:rPr>
@@ -2766,7 +3285,7 @@
         <w:jc w:val="both"/>
         <w:rPr>
           <w:rFonts w:cs="Arial"/>
-          <w:lang w:eastAsia="nl-BE"/>
+          <w:lang w:val="nl-NL" w:eastAsia="nl-BE"/>
         </w:rPr>
       </w:pPr>
     </w:p>
@@ -2776,14 +3295,14 @@
         <w:rPr>
           <w:rFonts w:cs="Arial"/>
           <w:b/>
-          <w:lang w:eastAsia="nl-BE"/>
+          <w:lang w:val="nl-NL" w:eastAsia="nl-BE"/>
         </w:rPr>
       </w:pPr>
       <w:r>
         <w:rPr>
           <w:rFonts w:cs="Arial"/>
           <w:b/>
-          <w:lang w:eastAsia="nl-BE"/>
+          <w:lang w:val="nl-NL" w:eastAsia="nl-BE"/>
         </w:rPr>
         <w:t>User story</w:t>
       </w:r>
@@ -2791,7 +3310,7 @@
         <w:rPr>
           <w:rFonts w:cs="Arial"/>
           <w:b/>
-          <w:lang w:eastAsia="nl-BE"/>
+          <w:lang w:val="nl-NL" w:eastAsia="nl-BE"/>
         </w:rPr>
         <w:t xml:space="preserve"> 3</w:t>
       </w:r>
@@ -2799,7 +3318,7 @@
         <w:rPr>
           <w:rFonts w:cs="Arial"/>
           <w:b/>
-          <w:lang w:eastAsia="nl-BE"/>
+          <w:lang w:val="nl-NL" w:eastAsia="nl-BE"/>
         </w:rPr>
         <w:t xml:space="preserve"> </w:t>
       </w:r>
@@ -2810,7 +3329,7 @@
         <w:rPr>
           <w:rFonts w:cs="Arial"/>
           <w:b/>
-          <w:lang w:eastAsia="nl-BE"/>
+          <w:lang w:val="nl-NL" w:eastAsia="nl-BE"/>
         </w:rPr>
       </w:pPr>
     </w:p>
@@ -2859,14 +3378,46 @@
           <w:rFonts w:cs="Arial"/>
           <w:lang w:val="nl-NL" w:eastAsia="nl-BE"/>
         </w:rPr>
-        <w:t>over uw fietstochten bij te houden en te raadplegen op een webapplicatie. Wat ons onderscheidt van anderen, is dat u een fotologboek van uw fietstochten kan bijhouden. Zo kan u</w:t>
-      </w:r>
-      <w:r>
-        <w:rPr>
-          <w:rFonts w:cs="Arial"/>
-          <w:lang w:val="nl-NL" w:eastAsia="nl-BE"/>
-        </w:rPr>
-        <w:t xml:space="preserve"> met een time-lapse elke fietstocht herbeleven en aan vrienden en familie laten zien. Bovendien krijgt u tijdens uw fiets</w:t>
+        <w:t xml:space="preserve">over uw fietstochten bij te houden en te raadplegen op een </w:t>
+      </w:r>
+      <w:proofErr w:type="spellStart"/>
+      <w:r>
+        <w:rPr>
+          <w:rFonts w:cs="Arial"/>
+          <w:lang w:val="nl-NL" w:eastAsia="nl-BE"/>
+        </w:rPr>
+        <w:t>webapplicatie</w:t>
+      </w:r>
+      <w:proofErr w:type="spellEnd"/>
+      <w:r>
+        <w:rPr>
+          <w:rFonts w:cs="Arial"/>
+          <w:lang w:val="nl-NL" w:eastAsia="nl-BE"/>
+        </w:rPr>
+        <w:t>. Wat ons onderscheidt van anderen, is dat u een fotologboek van uw fietstochten kan bijhouden. Zo kan u</w:t>
+      </w:r>
+      <w:r>
+        <w:rPr>
+          <w:rFonts w:cs="Arial"/>
+          <w:lang w:val="nl-NL" w:eastAsia="nl-BE"/>
+        </w:rPr>
+        <w:t xml:space="preserve"> met een time-</w:t>
+      </w:r>
+      <w:proofErr w:type="spellStart"/>
+      <w:r>
+        <w:rPr>
+          <w:rFonts w:cs="Arial"/>
+          <w:lang w:val="nl-NL" w:eastAsia="nl-BE"/>
+        </w:rPr>
+        <w:t>lapse</w:t>
+      </w:r>
+      <w:proofErr w:type="spellEnd"/>
+      <w:r>
+        <w:rPr>
+          <w:rFonts w:cs="Arial"/>
+          <w:lang w:val="nl-NL" w:eastAsia="nl-BE"/>
+        </w:rPr>
+        <w:t xml:space="preserve"> elke fietstocht herbeleven en aan vrienden en familie laten zien. Bovendien krijgt u tijdens uw fiets</w:t>
       </w:r>
       <w:r>
         <w:rPr>
@@ -2896,28 +3447,123 @@
     </w:p>
     <w:p>
       <w:pPr>
+        <w:pStyle w:val="Kop1"/>
+      </w:pPr>
+      <w:r>
+        <w:t>Architectuur</w:t>
+      </w:r>
+    </w:p>
+    <w:p>
+      <w:pPr>
+        <w:tabs>
+          <w:tab w:val="left" w:pos="220"/>
+          <w:tab w:val="left" w:pos="720"/>
+        </w:tabs>
         <w:autoSpaceDE w:val="0"/>
         <w:autoSpaceDN w:val="0"/>
         <w:adjustRightInd w:val="0"/>
+        <w:ind w:left="720"/>
         <w:rPr>
           <w:rFonts w:ascii="Helvetica" w:hAnsi="Helvetica" w:cs="Helvetica"/>
-          <w:b/>
-          <w:bCs/>
-          <w:sz w:val="30"/>
-          <w:szCs w:val="30"/>
-          <w:lang w:val="nl-NL" w:eastAsia="nl-BE"/>
-        </w:rPr>
-      </w:pPr>
-      <w:r>
+          <w:sz w:val="26"/>
+          <w:szCs w:val="26"/>
+          <w:lang w:val="nl-NL" w:eastAsia="nl-BE"/>
+        </w:rPr>
+      </w:pPr>
+    </w:p>
+    <w:p>
+      <w:pPr>
+        <w:tabs>
+          <w:tab w:val="left" w:pos="220"/>
+          <w:tab w:val="left" w:pos="720"/>
+        </w:tabs>
+        <w:autoSpaceDE w:val="0"/>
+        <w:autoSpaceDN w:val="0"/>
+        <w:adjustRightInd w:val="0"/>
         <w:rPr>
           <w:rFonts w:ascii="Helvetica" w:hAnsi="Helvetica" w:cs="Helvetica"/>
-          <w:b/>
-          <w:bCs/>
-          <w:sz w:val="30"/>
-          <w:szCs w:val="30"/>
-          <w:lang w:val="nl-NL" w:eastAsia="nl-BE"/>
-        </w:rPr>
-        <w:t>4. Architectuur</w:t>
+          <w:sz w:val="26"/>
+          <w:szCs w:val="26"/>
+          <w:lang w:val="nl-NL" w:eastAsia="nl-BE"/>
+        </w:rPr>
+      </w:pPr>
+      <w:r>
+        <w:rPr>
+          <w:rFonts w:ascii="Helvetica" w:hAnsi="Helvetica" w:cs="Helvetica"/>
+          <w:sz w:val="26"/>
+          <w:szCs w:val="26"/>
+          <w:lang w:val="nl-NL" w:eastAsia="nl-BE"/>
+        </w:rPr>
+        <w:t>Beschrijf beknopt de fysieke architectuur van je applicatie: de locatie waar de verschillende componenten van je applicatie (</w:t>
+      </w:r>
+      <w:proofErr w:type="spellStart"/>
+      <w:r>
+        <w:rPr>
+          <w:rFonts w:ascii="Helvetica" w:hAnsi="Helvetica" w:cs="Helvetica"/>
+          <w:sz w:val="26"/>
+          <w:szCs w:val="26"/>
+          <w:lang w:val="nl-NL" w:eastAsia="nl-BE"/>
+        </w:rPr>
+        <w:t>Raspberry</w:t>
+      </w:r>
+      <w:proofErr w:type="spellEnd"/>
+      <w:r>
+        <w:rPr>
+          <w:rFonts w:ascii="Helvetica" w:hAnsi="Helvetica" w:cs="Helvetica"/>
+          <w:sz w:val="26"/>
+          <w:szCs w:val="26"/>
+          <w:lang w:val="nl-NL" w:eastAsia="nl-BE"/>
+        </w:rPr>
+        <w:t xml:space="preserve"> pi, </w:t>
+      </w:r>
+      <w:proofErr w:type="spellStart"/>
+      <w:r>
+        <w:rPr>
+          <w:rFonts w:ascii="Helvetica" w:hAnsi="Helvetica" w:cs="Helvetica"/>
+          <w:sz w:val="26"/>
+          <w:szCs w:val="26"/>
+          <w:lang w:val="nl-NL" w:eastAsia="nl-BE"/>
+        </w:rPr>
+        <w:t>Arduino</w:t>
+      </w:r>
+      <w:proofErr w:type="spellEnd"/>
+      <w:r>
+        <w:rPr>
+          <w:rFonts w:ascii="Helvetica" w:hAnsi="Helvetica" w:cs="Helvetica"/>
+          <w:sz w:val="26"/>
+          <w:szCs w:val="26"/>
+          <w:lang w:val="nl-NL" w:eastAsia="nl-BE"/>
+        </w:rPr>
+        <w:t xml:space="preserve">, data bank, web server, </w:t>
+      </w:r>
+      <w:proofErr w:type="spellStart"/>
+      <w:r>
+        <w:rPr>
+          <w:rFonts w:ascii="Helvetica" w:hAnsi="Helvetica" w:cs="Helvetica"/>
+          <w:sz w:val="26"/>
+          <w:szCs w:val="26"/>
+          <w:lang w:val="nl-NL" w:eastAsia="nl-BE"/>
+        </w:rPr>
+        <w:t>client</w:t>
+      </w:r>
+      <w:proofErr w:type="spellEnd"/>
+      <w:r>
+        <w:rPr>
+          <w:rFonts w:ascii="Helvetica" w:hAnsi="Helvetica" w:cs="Helvetica"/>
+          <w:sz w:val="26"/>
+          <w:szCs w:val="26"/>
+          <w:lang w:val="nl-NL" w:eastAsia="nl-BE"/>
+        </w:rPr>
+        <w:t xml:space="preserve"> browser) geplaatst worden en hun verbindingen</w:t>
+      </w:r>
+      <w:r>
+        <w:rPr>
+          <w:rFonts w:ascii="Helvetica" w:hAnsi="Helvetica" w:cs="Helvetica"/>
+          <w:sz w:val="26"/>
+          <w:szCs w:val="26"/>
+          <w:lang w:val="nl-NL" w:eastAsia="nl-BE"/>
+        </w:rPr>
+        <w:t>.</w:t>
       </w:r>
     </w:p>
     <w:p>
@@ -2948,73 +3594,47 @@
           <w:szCs w:val="26"/>
           <w:lang w:val="nl-NL" w:eastAsia="nl-BE"/>
         </w:rPr>
-        <w:t>Beschrijf beknopt de fysieke architectuur van je applicatie: de locatie waar de verschillende componenten van je applicatie (Raspberry pi, Arduino, data bank, web server, client browser) geplaatst worden en hun verbindingen</w:t>
-      </w:r>
-      <w:r>
-        <w:rPr>
-          <w:rFonts w:ascii="Helvetica" w:hAnsi="Helvetica" w:cs="Helvetica"/>
-          <w:sz w:val="26"/>
-          <w:szCs w:val="26"/>
-          <w:lang w:val="nl-NL" w:eastAsia="nl-BE"/>
-        </w:rPr>
-        <w:t>.</w:t>
-      </w:r>
-    </w:p>
-    <w:p>
-      <w:pPr>
-        <w:numPr>
-          <w:ilvl w:val="0"/>
-          <w:numId w:val="5"/>
-        </w:numPr>
-        <w:tabs>
-          <w:tab w:val="left" w:pos="220"/>
-          <w:tab w:val="left" w:pos="720"/>
-        </w:tabs>
-        <w:autoSpaceDE w:val="0"/>
-        <w:autoSpaceDN w:val="0"/>
-        <w:adjustRightInd w:val="0"/>
-        <w:ind w:hanging="720"/>
-        <w:rPr>
-          <w:rFonts w:ascii="Helvetica" w:hAnsi="Helvetica" w:cs="Helvetica"/>
-          <w:sz w:val="26"/>
-          <w:szCs w:val="26"/>
-          <w:lang w:val="nl-NL" w:eastAsia="nl-BE"/>
-        </w:rPr>
-      </w:pPr>
-      <w:r>
-        <w:rPr>
-          <w:rFonts w:ascii="Helvetica" w:hAnsi="Helvetica" w:cs="Helvetica"/>
-          <w:sz w:val="26"/>
-          <w:szCs w:val="26"/>
-          <w:lang w:val="nl-NL" w:eastAsia="nl-BE"/>
-        </w:rPr>
         <w:t>Ongeveer 1 blz.</w:t>
       </w:r>
     </w:p>
     <w:p>
       <w:pPr>
-        <w:autoSpaceDE w:val="0"/>
-        <w:autoSpaceDN w:val="0"/>
-        <w:adjustRightInd w:val="0"/>
-        <w:rPr>
-          <w:rFonts w:ascii="Helvetica" w:hAnsi="Helvetica" w:cs="Helvetica"/>
-          <w:b/>
-          <w:bCs/>
-          <w:sz w:val="30"/>
-          <w:szCs w:val="30"/>
-          <w:lang w:val="nl-NL" w:eastAsia="nl-BE"/>
-        </w:rPr>
-      </w:pPr>
-      <w:r>
-        <w:rPr>
-          <w:rFonts w:ascii="Helvetica" w:hAnsi="Helvetica" w:cs="Helvetica"/>
-          <w:b/>
-          <w:bCs/>
-          <w:sz w:val="30"/>
-          <w:szCs w:val="30"/>
-          <w:lang w:val="nl-NL" w:eastAsia="nl-BE"/>
-        </w:rPr>
-        <w:t>5. Technologie: Raspberry pi, Arduino, JavaScript, JQuery, JSON, Visualisatie bibliotheken</w:t>
+        <w:pStyle w:val="Kop1"/>
+      </w:pPr>
+      <w:r>
+        <w:t xml:space="preserve"> Technologie: </w:t>
+      </w:r>
+      <w:proofErr w:type="spellStart"/>
+      <w:r>
+        <w:t>Raspberry</w:t>
+      </w:r>
+      <w:proofErr w:type="spellEnd"/>
+      <w:r>
+        <w:t xml:space="preserve"> pi, </w:t>
+      </w:r>
+      <w:proofErr w:type="spellStart"/>
+      <w:r>
+        <w:t>Arduino</w:t>
+      </w:r>
+      <w:proofErr w:type="spellEnd"/>
+      <w:r>
+        <w:t xml:space="preserve">, </w:t>
+      </w:r>
+      <w:proofErr w:type="spellStart"/>
+      <w:r>
+        <w:t>JavaScript</w:t>
+      </w:r>
+      <w:proofErr w:type="spellEnd"/>
+      <w:r>
+        <w:t xml:space="preserve">, </w:t>
+      </w:r>
+      <w:proofErr w:type="spellStart"/>
+      <w:r>
+        <w:t>JQuery</w:t>
+      </w:r>
+      <w:proofErr w:type="spellEnd"/>
+      <w:r>
+        <w:t>, JSON, Visualisatie bibliotheken</w:t>
       </w:r>
     </w:p>
     <w:p>
@@ -3101,116 +3721,118 @@
     </w:p>
     <w:p>
       <w:pPr>
-        <w:autoSpaceDE w:val="0"/>
-        <w:autoSpaceDN w:val="0"/>
-        <w:adjustRightInd w:val="0"/>
-        <w:rPr>
-          <w:rFonts w:ascii="Helvetica" w:hAnsi="Helvetica" w:cs="Helvetica"/>
-          <w:b/>
-          <w:bCs/>
-          <w:sz w:val="30"/>
-          <w:szCs w:val="30"/>
-          <w:lang w:val="nl-NL" w:eastAsia="nl-BE"/>
-        </w:rPr>
-      </w:pPr>
-      <w:r>
-        <w:rPr>
-          <w:rFonts w:ascii="Helvetica" w:hAnsi="Helvetica" w:cs="Helvetica"/>
-          <w:b/>
-          <w:bCs/>
-          <w:sz w:val="30"/>
-          <w:szCs w:val="30"/>
-          <w:lang w:val="nl-NL" w:eastAsia="nl-BE"/>
-        </w:rPr>
-        <w:t>6. Vakintegratie</w:t>
-      </w:r>
-    </w:p>
-    <w:p>
-      <w:pPr>
-        <w:numPr>
-          <w:ilvl w:val="0"/>
-          <w:numId w:val="7"/>
-        </w:numPr>
-        <w:tabs>
-          <w:tab w:val="left" w:pos="220"/>
-          <w:tab w:val="left" w:pos="720"/>
-        </w:tabs>
-        <w:autoSpaceDE w:val="0"/>
-        <w:autoSpaceDN w:val="0"/>
-        <w:adjustRightInd w:val="0"/>
-        <w:ind w:hanging="720"/>
-        <w:rPr>
-          <w:rFonts w:ascii="Helvetica" w:hAnsi="Helvetica" w:cs="Helvetica"/>
-          <w:sz w:val="26"/>
-          <w:szCs w:val="26"/>
-          <w:lang w:val="nl-NL" w:eastAsia="nl-BE"/>
-        </w:rPr>
-      </w:pPr>
-      <w:r>
-        <w:rPr>
-          <w:rFonts w:ascii="Helvetica" w:hAnsi="Helvetica" w:cs="Helvetica"/>
-          <w:sz w:val="26"/>
-          <w:szCs w:val="26"/>
-          <w:lang w:val="nl-NL" w:eastAsia="nl-BE"/>
-        </w:rPr>
-        <w:t>(In lijstvorm) Licht toe in welke mate het project aansluit bij de gebieden Energie en Materie, Informatie, en Wiskunde.</w:t>
-      </w:r>
-    </w:p>
-    <w:p>
-      <w:pPr>
-        <w:numPr>
-          <w:ilvl w:val="0"/>
-          <w:numId w:val="7"/>
-        </w:numPr>
-        <w:tabs>
-          <w:tab w:val="left" w:pos="220"/>
-          <w:tab w:val="left" w:pos="720"/>
-        </w:tabs>
-        <w:autoSpaceDE w:val="0"/>
-        <w:autoSpaceDN w:val="0"/>
-        <w:adjustRightInd w:val="0"/>
-        <w:ind w:hanging="720"/>
-        <w:rPr>
-          <w:rFonts w:ascii="Helvetica" w:hAnsi="Helvetica" w:cs="Helvetica"/>
-          <w:sz w:val="26"/>
-          <w:szCs w:val="26"/>
-          <w:lang w:val="nl-NL" w:eastAsia="nl-BE"/>
-        </w:rPr>
-      </w:pPr>
-      <w:r>
-        <w:rPr>
-          <w:rFonts w:ascii="Helvetica" w:hAnsi="Helvetica" w:cs="Helvetica"/>
-          <w:sz w:val="26"/>
-          <w:szCs w:val="26"/>
-          <w:lang w:val="nl-NL" w:eastAsia="nl-BE"/>
-        </w:rPr>
-        <w:t>Maximaal 0.5 blz.</w:t>
-      </w:r>
-    </w:p>
-    <w:p>
-      <w:pPr>
-        <w:autoSpaceDE w:val="0"/>
-        <w:autoSpaceDN w:val="0"/>
-        <w:adjustRightInd w:val="0"/>
-        <w:rPr>
-          <w:rFonts w:ascii="Helvetica" w:hAnsi="Helvetica" w:cs="Helvetica"/>
-          <w:b/>
-          <w:bCs/>
-          <w:sz w:val="30"/>
-          <w:szCs w:val="30"/>
-          <w:lang w:val="nl-NL" w:eastAsia="nl-BE"/>
-        </w:rPr>
-      </w:pPr>
-      <w:r>
-        <w:rPr>
-          <w:rFonts w:ascii="Helvetica" w:hAnsi="Helvetica" w:cs="Helvetica"/>
-          <w:b/>
-          <w:bCs/>
-          <w:sz w:val="30"/>
-          <w:szCs w:val="30"/>
-          <w:lang w:val="nl-NL" w:eastAsia="nl-BE"/>
-        </w:rPr>
-        <w:t>7. Besluit</w:t>
+        <w:pStyle w:val="Kop1"/>
+      </w:pPr>
+      <w:proofErr w:type="spellStart"/>
+      <w:r>
+        <w:t>Vakintegratie</w:t>
+      </w:r>
+      <w:proofErr w:type="spellEnd"/>
+    </w:p>
+    <w:p>
+      <w:pPr>
+        <w:rPr>
+          <w:lang w:val="nl-NL" w:eastAsia="nl-BE"/>
+        </w:rPr>
+      </w:pPr>
+      <w:r>
+        <w:rPr>
+          <w:lang w:val="nl-NL" w:eastAsia="nl-BE"/>
+        </w:rPr>
+        <w:t xml:space="preserve">In eerste instantie sluit het project enorm aan bij het vak </w:t>
+      </w:r>
+      <w:r>
+        <w:rPr>
+          <w:i/>
+          <w:lang w:val="nl-NL" w:eastAsia="nl-BE"/>
+        </w:rPr>
+        <w:t>Methodiek van de i</w:t>
+      </w:r>
+      <w:r>
+        <w:rPr>
+          <w:i/>
+          <w:lang w:val="nl-NL" w:eastAsia="nl-BE"/>
+        </w:rPr>
+        <w:t xml:space="preserve">nformatica (Informatie) </w:t>
+      </w:r>
+      <w:r>
+        <w:rPr>
+          <w:lang w:val="nl-NL" w:eastAsia="nl-BE"/>
+        </w:rPr>
+        <w:t>uit het twee</w:t>
+      </w:r>
+      <w:r>
+        <w:rPr>
+          <w:lang w:val="nl-NL" w:eastAsia="nl-BE"/>
+        </w:rPr>
+        <w:t>de semester van het eerste jaar, a</w:t>
+      </w:r>
+      <w:r>
+        <w:rPr>
+          <w:lang w:val="nl-NL" w:eastAsia="nl-BE"/>
+        </w:rPr>
+        <w:t>angezien daar de basisbeginselen van programmeren wer</w:t>
+      </w:r>
+      <w:r>
+        <w:rPr>
+          <w:lang w:val="nl-NL" w:eastAsia="nl-BE"/>
+        </w:rPr>
+        <w:t xml:space="preserve">den aangeleerd. Bovendien wordt alles met betrekking tot de </w:t>
+      </w:r>
+      <w:proofErr w:type="spellStart"/>
+      <w:r>
+        <w:rPr>
+          <w:lang w:val="nl-NL" w:eastAsia="nl-BE"/>
+        </w:rPr>
+        <w:t>Raspberry</w:t>
+      </w:r>
+      <w:proofErr w:type="spellEnd"/>
+      <w:r>
+        <w:rPr>
+          <w:lang w:val="nl-NL" w:eastAsia="nl-BE"/>
+        </w:rPr>
+        <w:t xml:space="preserve"> Pi in Python geschreven, de taal die in dat vak werd gebruikt. Verder komen ook enkele belangrijke principes uit de vakken horend bij </w:t>
+      </w:r>
+      <w:r>
+        <w:rPr>
+          <w:i/>
+          <w:lang w:val="nl-NL" w:eastAsia="nl-BE"/>
+        </w:rPr>
+        <w:t>Wiskunde</w:t>
+      </w:r>
+      <w:r>
+        <w:rPr>
+          <w:lang w:val="nl-NL" w:eastAsia="nl-BE"/>
+        </w:rPr>
+        <w:t xml:space="preserve"> aan bod voor de snelheids- en versnellingsbepaling.</w:t>
+      </w:r>
+      <w:r>
+        <w:rPr>
+          <w:lang w:val="nl-NL" w:eastAsia="nl-BE"/>
+        </w:rPr>
+        <w:t xml:space="preserve"> Van Energie en Materie was er niet meteen iets wat gebruikt is in onze applicatie.</w:t>
+      </w:r>
+    </w:p>
+    <w:p>
+      <w:pPr>
+        <w:rPr>
+          <w:lang w:val="nl-NL" w:eastAsia="nl-BE"/>
+        </w:rPr>
+      </w:pPr>
+    </w:p>
+    <w:p>
+      <w:pPr>
+        <w:rPr>
+          <w:lang w:val="nl-NL" w:eastAsia="nl-BE"/>
+        </w:rPr>
+      </w:pPr>
+    </w:p>
+    <w:p>
+      <w:pPr>
+        <w:pStyle w:val="Kop1"/>
+      </w:pPr>
+      <w:r>
+        <w:t>Besluit</w:t>
       </w:r>
     </w:p>
     <w:p>
@@ -3396,33 +4018,14 @@
           <w:szCs w:val="26"/>
           <w:lang w:val="nl-NL" w:eastAsia="nl-BE"/>
         </w:rPr>
-        <w:lastRenderedPageBreak/>
         <w:t>Ongeveer 0.5 blz.</w:t>
       </w:r>
     </w:p>
     <w:p>
       <w:pPr>
-        <w:autoSpaceDE w:val="0"/>
-        <w:autoSpaceDN w:val="0"/>
-        <w:adjustRightInd w:val="0"/>
-        <w:rPr>
-          <w:rFonts w:ascii="Helvetica" w:hAnsi="Helvetica" w:cs="Helvetica"/>
-          <w:b/>
-          <w:bCs/>
-          <w:sz w:val="30"/>
-          <w:szCs w:val="30"/>
-          <w:lang w:val="nl-NL" w:eastAsia="nl-BE"/>
-        </w:rPr>
-      </w:pPr>
-      <w:r>
-        <w:rPr>
-          <w:rFonts w:ascii="Helvetica" w:hAnsi="Helvetica" w:cs="Helvetica"/>
-          <w:b/>
-          <w:bCs/>
-          <w:sz w:val="30"/>
-          <w:szCs w:val="30"/>
-          <w:lang w:val="nl-NL" w:eastAsia="nl-BE"/>
-        </w:rPr>
+        <w:pStyle w:val="Kop1"/>
+      </w:pPr>
+      <w:r>
         <w:t>Appendix: geleverde werk</w:t>
       </w:r>
     </w:p>
@@ -3454,7 +4057,47 @@
           <w:szCs w:val="26"/>
           <w:lang w:val="nl-NL" w:eastAsia="nl-BE"/>
         </w:rPr>
-        <w:t>(In tabelvorm) Per teamlid (kolom) een nauwkeurige indicatie hoe lang (in uren) er aan elke ontwerpfase (rij) (technische introductiesessies, brainstorm, user stories, use cases) werd besteed.</w:t>
+        <w:t xml:space="preserve">(In tabelvorm) Per teamlid (kolom) een nauwkeurige indicatie hoe lang (in uren) er aan elke ontwerpfase (rij) (technische introductiesessies, brainstorm, user </w:t>
+      </w:r>
+      <w:proofErr w:type="spellStart"/>
+      <w:r>
+        <w:rPr>
+          <w:rFonts w:ascii="Helvetica" w:hAnsi="Helvetica" w:cs="Helvetica"/>
+          <w:sz w:val="26"/>
+          <w:szCs w:val="26"/>
+          <w:lang w:val="nl-NL" w:eastAsia="nl-BE"/>
+        </w:rPr>
+        <w:t>stories</w:t>
+      </w:r>
+      <w:proofErr w:type="spellEnd"/>
+      <w:r>
+        <w:rPr>
+          <w:rFonts w:ascii="Helvetica" w:hAnsi="Helvetica" w:cs="Helvetica"/>
+          <w:sz w:val="26"/>
+          <w:szCs w:val="26"/>
+          <w:lang w:val="nl-NL" w:eastAsia="nl-BE"/>
+        </w:rPr>
+        <w:t xml:space="preserve">, </w:t>
+      </w:r>
+      <w:proofErr w:type="spellStart"/>
+      <w:r>
+        <w:rPr>
+          <w:rFonts w:ascii="Helvetica" w:hAnsi="Helvetica" w:cs="Helvetica"/>
+          <w:sz w:val="26"/>
+          <w:szCs w:val="26"/>
+          <w:lang w:val="nl-NL" w:eastAsia="nl-BE"/>
+        </w:rPr>
+        <w:t>use</w:t>
+      </w:r>
+      <w:proofErr w:type="spellEnd"/>
+      <w:r>
+        <w:rPr>
+          <w:rFonts w:ascii="Helvetica" w:hAnsi="Helvetica" w:cs="Helvetica"/>
+          <w:sz w:val="26"/>
+          <w:szCs w:val="26"/>
+          <w:lang w:val="nl-NL" w:eastAsia="nl-BE"/>
+        </w:rPr>
+        <w:t xml:space="preserve"> cases) werd besteed.</w:t>
       </w:r>
     </w:p>
     <w:p>
@@ -3508,7 +4151,7 @@
     </w:p>
     <w:tbl>
       <w:tblPr>
-        <w:tblStyle w:val="TableGrid"/>
+        <w:tblStyle w:val="Tabelraster"/>
         <w:tblW w:w="0" w:type="auto"/>
         <w:tblLook w:val="04A0" w:firstRow="1" w:lastRow="0" w:firstColumn="1" w:lastColumn="0" w:noHBand="0" w:noVBand="1"/>
       </w:tblPr>
@@ -3606,9 +4249,11 @@
             <w:hideMark/>
           </w:tcPr>
           <w:p>
+            <w:proofErr w:type="spellStart"/>
             <w:r>
               <w:t>Shoera</w:t>
             </w:r>
+            <w:proofErr w:type="spellEnd"/>
           </w:p>
         </w:tc>
       </w:tr>
@@ -3622,8 +4267,13 @@
             <w:hideMark/>
           </w:tcPr>
           <w:p>
+            <w:proofErr w:type="spellStart"/>
             <w:r>
-              <w:t>introductie + brainstorm</w:t>
+              <w:t>introductie</w:t>
+            </w:r>
+            <w:proofErr w:type="spellEnd"/>
+            <w:r>
+              <w:t xml:space="preserve"> + brainstorm</w:t>
             </w:r>
           </w:p>
         </w:tc>
@@ -3635,7 +4285,7 @@
           </w:tcPr>
           <w:p>
             <w:r>
-              <w:t>14 uur</w:t>
+              <w:t>14</w:t>
             </w:r>
           </w:p>
         </w:tc>
@@ -3647,7 +4297,7 @@
           </w:tcPr>
           <w:p>
             <w:r>
-              <w:t>14 uur</w:t>
+              <w:t xml:space="preserve">14 </w:t>
             </w:r>
           </w:p>
         </w:tc>
@@ -3659,7 +4309,7 @@
           </w:tcPr>
           <w:p>
             <w:r>
-              <w:t>14 uur</w:t>
+              <w:t xml:space="preserve">14 </w:t>
             </w:r>
           </w:p>
         </w:tc>
@@ -3671,7 +4321,7 @@
           </w:tcPr>
           <w:p>
             <w:r>
-              <w:t>14 uur</w:t>
+              <w:t xml:space="preserve">14 </w:t>
             </w:r>
           </w:p>
         </w:tc>
@@ -3683,7 +4333,10 @@
           </w:tcPr>
           <w:p>
             <w:r>
-              <w:t>14 uur</w:t>
+              <w:t>1</w:t>
+            </w:r>
+            <w:r>
+              <w:t>4</w:t>
             </w:r>
           </w:p>
         </w:tc>
@@ -3695,7 +4348,7 @@
           </w:tcPr>
           <w:p>
             <w:r>
-              <w:t>14 uur</w:t>
+              <w:t xml:space="preserve">14 </w:t>
             </w:r>
           </w:p>
         </w:tc>
@@ -3724,7 +4377,7 @@
           </w:tcPr>
           <w:p>
             <w:r>
-              <w:t>0.5 uur</w:t>
+              <w:t xml:space="preserve">0.5 </w:t>
             </w:r>
           </w:p>
         </w:tc>
@@ -3736,7 +4389,7 @@
           </w:tcPr>
           <w:p>
             <w:r>
-              <w:t>0.5 uur</w:t>
+              <w:t xml:space="preserve">0.5 </w:t>
             </w:r>
           </w:p>
         </w:tc>
@@ -3748,7 +4401,7 @@
           </w:tcPr>
           <w:p>
             <w:r>
-              <w:t>0.5 uur</w:t>
+              <w:t xml:space="preserve">0.5 </w:t>
             </w:r>
           </w:p>
         </w:tc>
@@ -3760,7 +4413,7 @@
           </w:tcPr>
           <w:p>
             <w:r>
-              <w:t>0.5 uur</w:t>
+              <w:t xml:space="preserve">0.5 </w:t>
             </w:r>
           </w:p>
         </w:tc>
@@ -3772,7 +4425,7 @@
           </w:tcPr>
           <w:p>
             <w:r>
-              <w:t>0.5 uur</w:t>
+              <w:t xml:space="preserve">0.5 </w:t>
             </w:r>
           </w:p>
         </w:tc>
@@ -3784,7 +4437,7 @@
           </w:tcPr>
           <w:p>
             <w:r>
-              <w:t>0.5 uur</w:t>
+              <w:t xml:space="preserve">0.5 </w:t>
             </w:r>
           </w:p>
         </w:tc>
@@ -3800,9 +4453,11 @@
             <w:hideMark/>
           </w:tcPr>
           <w:p>
+            <w:proofErr w:type="spellStart"/>
             <w:r>
               <w:t>verslag</w:t>
             </w:r>
+            <w:proofErr w:type="spellEnd"/>
           </w:p>
         </w:tc>
         <w:tc>
@@ -3813,7 +4468,7 @@
           </w:tcPr>
           <w:p>
             <w:r>
-              <w:t>4</w:t>
+              <w:t>6</w:t>
             </w:r>
           </w:p>
         </w:tc>
@@ -3858,6 +4513,231 @@
           <w:p/>
         </w:tc>
       </w:tr>
+      <w:tr>
+        <w:trPr>
+          <w:trHeight w:val="291"/>
+        </w:trPr>
+        <w:tc>
+          <w:tcPr>
+            <w:tcW w:w="1350" w:type="dxa"/>
+            <w:noWrap/>
+          </w:tcPr>
+          <w:p>
+            <w:r>
+              <w:t>website</w:t>
+            </w:r>
+          </w:p>
+        </w:tc>
+        <w:tc>
+          <w:tcPr>
+            <w:tcW w:w="1110" w:type="dxa"/>
+            <w:noWrap/>
+          </w:tcPr>
+          <w:p/>
+        </w:tc>
+        <w:tc>
+          <w:tcPr>
+            <w:tcW w:w="857" w:type="dxa"/>
+            <w:noWrap/>
+          </w:tcPr>
+          <w:p>
+            <w:r>
+              <w:t>6</w:t>
+            </w:r>
+          </w:p>
+        </w:tc>
+        <w:tc>
+          <w:tcPr>
+            <w:tcW w:w="990" w:type="dxa"/>
+            <w:noWrap/>
+          </w:tcPr>
+          <w:p/>
+        </w:tc>
+        <w:tc>
+          <w:tcPr>
+            <w:tcW w:w="843" w:type="dxa"/>
+            <w:noWrap/>
+          </w:tcPr>
+          <w:p>
+            <w:r>
+              <w:t>6</w:t>
+            </w:r>
+          </w:p>
+        </w:tc>
+        <w:tc>
+          <w:tcPr>
+            <w:tcW w:w="990" w:type="dxa"/>
+            <w:noWrap/>
+          </w:tcPr>
+          <w:p>
+            <w:r>
+              <w:t>3</w:t>
+            </w:r>
+          </w:p>
+        </w:tc>
+        <w:tc>
+          <w:tcPr>
+            <w:tcW w:w="990" w:type="dxa"/>
+            <w:noWrap/>
+          </w:tcPr>
+          <w:p/>
+        </w:tc>
+      </w:tr>
+      <w:tr>
+        <w:trPr>
+          <w:trHeight w:val="291"/>
+        </w:trPr>
+        <w:tc>
+          <w:tcPr>
+            <w:tcW w:w="1350" w:type="dxa"/>
+            <w:noWrap/>
+          </w:tcPr>
+          <w:p>
+            <w:r>
+              <w:t>Raspberry</w:t>
+            </w:r>
+          </w:p>
+        </w:tc>
+        <w:tc>
+          <w:tcPr>
+            <w:tcW w:w="1110" w:type="dxa"/>
+            <w:noWrap/>
+          </w:tcPr>
+          <w:p>
+            <w:bookmarkStart w:id="5" w:name="_GoBack"/>
+            <w:bookmarkEnd w:id="5"/>
+          </w:p>
+        </w:tc>
+        <w:tc>
+          <w:tcPr>
+            <w:tcW w:w="857" w:type="dxa"/>
+            <w:noWrap/>
+          </w:tcPr>
+          <w:p/>
+        </w:tc>
+        <w:tc>
+          <w:tcPr>
+            <w:tcW w:w="990" w:type="dxa"/>
+            <w:noWrap/>
+          </w:tcPr>
+          <w:p>
+            <w:r>
+              <w:t>6</w:t>
+            </w:r>
+          </w:p>
+        </w:tc>
+        <w:tc>
+          <w:tcPr>
+            <w:tcW w:w="843" w:type="dxa"/>
+            <w:noWrap/>
+          </w:tcPr>
+          <w:p/>
+        </w:tc>
+        <w:tc>
+          <w:tcPr>
+            <w:tcW w:w="990" w:type="dxa"/>
+            <w:noWrap/>
+          </w:tcPr>
+          <w:p>
+            <w:r>
+              <w:t>3</w:t>
+            </w:r>
+          </w:p>
+        </w:tc>
+        <w:tc>
+          <w:tcPr>
+            <w:tcW w:w="990" w:type="dxa"/>
+            <w:noWrap/>
+          </w:tcPr>
+          <w:p>
+            <w:r>
+              <w:t>6</w:t>
+            </w:r>
+          </w:p>
+        </w:tc>
+      </w:tr>
+      <w:tr>
+        <w:trPr>
+          <w:trHeight w:val="291"/>
+        </w:trPr>
+        <w:tc>
+          <w:tcPr>
+            <w:tcW w:w="1350" w:type="dxa"/>
+            <w:noWrap/>
+          </w:tcPr>
+          <w:p>
+            <w:r>
+              <w:t>GitHub</w:t>
+            </w:r>
+          </w:p>
+        </w:tc>
+        <w:tc>
+          <w:tcPr>
+            <w:tcW w:w="1110" w:type="dxa"/>
+            <w:noWrap/>
+          </w:tcPr>
+          <w:p>
+            <w:r>
+              <w:t>2</w:t>
+            </w:r>
+          </w:p>
+        </w:tc>
+        <w:tc>
+          <w:tcPr>
+            <w:tcW w:w="857" w:type="dxa"/>
+            <w:noWrap/>
+          </w:tcPr>
+          <w:p>
+            <w:r>
+              <w:t>2</w:t>
+            </w:r>
+          </w:p>
+        </w:tc>
+        <w:tc>
+          <w:tcPr>
+            <w:tcW w:w="990" w:type="dxa"/>
+            <w:noWrap/>
+          </w:tcPr>
+          <w:p>
+            <w:r>
+              <w:t>2</w:t>
+            </w:r>
+          </w:p>
+        </w:tc>
+        <w:tc>
+          <w:tcPr>
+            <w:tcW w:w="843" w:type="dxa"/>
+            <w:noWrap/>
+          </w:tcPr>
+          <w:p>
+            <w:r>
+              <w:t>2</w:t>
+            </w:r>
+          </w:p>
+        </w:tc>
+        <w:tc>
+          <w:tcPr>
+            <w:tcW w:w="990" w:type="dxa"/>
+            <w:noWrap/>
+          </w:tcPr>
+          <w:p>
+            <w:r>
+              <w:t>2</w:t>
+            </w:r>
+          </w:p>
+        </w:tc>
+        <w:tc>
+          <w:tcPr>
+            <w:tcW w:w="990" w:type="dxa"/>
+            <w:noWrap/>
+          </w:tcPr>
+          <w:p>
+            <w:r>
+              <w:t>2</w:t>
+            </w:r>
+          </w:p>
+        </w:tc>
+      </w:tr>
     </w:tbl>
     <w:p>
       <w:pPr>
@@ -3878,27 +4758,9 @@
     </w:p>
     <w:p>
       <w:pPr>
-        <w:autoSpaceDE w:val="0"/>
-        <w:autoSpaceDN w:val="0"/>
-        <w:adjustRightInd w:val="0"/>
-        <w:rPr>
-          <w:rFonts w:ascii="Helvetica" w:hAnsi="Helvetica" w:cs="Helvetica"/>
-          <w:b/>
-          <w:bCs/>
-          <w:sz w:val="30"/>
-          <w:szCs w:val="30"/>
-          <w:lang w:val="nl-NL" w:eastAsia="nl-BE"/>
-        </w:rPr>
-      </w:pPr>
-      <w:r>
-        <w:rPr>
-          <w:rFonts w:ascii="Helvetica" w:hAnsi="Helvetica" w:cs="Helvetica"/>
-          <w:b/>
-          <w:bCs/>
-          <w:sz w:val="30"/>
-          <w:szCs w:val="30"/>
-          <w:lang w:val="nl-NL" w:eastAsia="nl-BE"/>
-        </w:rPr>
+        <w:pStyle w:val="Kop1"/>
+      </w:pPr>
+      <w:r>
         <w:t>Appendix: Planning</w:t>
       </w:r>
     </w:p>
@@ -3918,17 +4780,37 @@
           <w:szCs w:val="26"/>
           <w:lang w:val="nl-NL" w:eastAsia="nl-BE"/>
         </w:rPr>
-        <w:t>Licht de taakverdeling toe door middel van een gedetailleerde Gantt-chart.</w:t>
-      </w:r>
-    </w:p>
-    <w:p>
-      <w:pPr>
+        <w:t xml:space="preserve">Licht de taakverdeling toe door middel van een gedetailleerde </w:t>
+      </w:r>
+      <w:proofErr w:type="spellStart"/>
+      <w:r>
         <w:rPr>
           <w:rFonts w:ascii="Helvetica" w:hAnsi="Helvetica" w:cs="Helvetica"/>
           <w:sz w:val="26"/>
           <w:szCs w:val="26"/>
           <w:lang w:val="nl-NL" w:eastAsia="nl-BE"/>
         </w:rPr>
+        <w:t>Gantt-chart</w:t>
+      </w:r>
+      <w:proofErr w:type="spellEnd"/>
+      <w:r>
+        <w:rPr>
+          <w:rFonts w:ascii="Helvetica" w:hAnsi="Helvetica" w:cs="Helvetica"/>
+          <w:sz w:val="26"/>
+          <w:szCs w:val="26"/>
+          <w:lang w:val="nl-NL" w:eastAsia="nl-BE"/>
+        </w:rPr>
+        <w:t>.</w:t>
+      </w:r>
+    </w:p>
+    <w:p>
+      <w:pPr>
+        <w:rPr>
+          <w:rFonts w:ascii="Helvetica" w:hAnsi="Helvetica" w:cs="Helvetica"/>
+          <w:sz w:val="26"/>
+          <w:szCs w:val="26"/>
+          <w:lang w:val="nl-NL" w:eastAsia="nl-BE"/>
+        </w:rPr>
       </w:pPr>
     </w:p>
     <w:p>
@@ -3939,7 +4821,7 @@
       </w:pPr>
     </w:p>
     <w:sectPr>
-      <w:footerReference w:type="default" r:id="rId12"/>
+      <w:footerReference w:type="default" r:id="rId11"/>
       <w:pgSz w:w="11906" w:h="16838"/>
       <w:pgMar w:top="1418" w:right="1701" w:bottom="1418" w:left="1701" w:header="709" w:footer="709" w:gutter="0"/>
       <w:cols w:space="708"/>
@@ -3950,7 +4832,7 @@
 </file>
 
 <file path=word/endnotes.xml><?xml version="1.0" encoding="utf-8"?>
-<w:endnotes xmlns:wpc="http://schemas.microsoft.com/office/word/2010/wordprocessingCanvas" xmlns:mo="http://schemas.microsoft.com/office/mac/office/2008/main" xmlns:mc="http://schemas.openxmlformats.org/markup-compatibility/2006" xmlns:mv="urn:schemas-microsoft-com:mac:vml" xmlns:o="urn:schemas-microsoft-com:office:office" xmlns:r="http://schemas.openxmlformats.org/officeDocument/2006/relationships" xmlns:m="http://schemas.openxmlformats.org/officeDocument/2006/math" xmlns:v="urn:schemas-microsoft-com:vml" xmlns:wp14="http://schemas.microsoft.com/office/word/2010/wordprocessingDrawing" xmlns:wp="http://schemas.openxmlformats.org/drawingml/2006/wordprocessingDrawing" xmlns:w10="urn:schemas-microsoft-com:office:word" xmlns:w="http://schemas.openxmlformats.org/wordprocessingml/2006/main" xmlns:w14="http://schemas.microsoft.com/office/word/2010/wordml" xmlns:wpg="http://schemas.microsoft.com/office/word/2010/wordprocessingGroup" xmlns:wpi="http://schemas.microsoft.com/office/word/2010/wordprocessingInk" xmlns:wne="http://schemas.microsoft.com/office/word/2006/wordml" xmlns:wps="http://schemas.microsoft.com/office/word/2010/wordprocessingShape" mc:Ignorable="w14 wp14">
+<w:endnotes xmlns:wpc="http://schemas.microsoft.com/office/word/2010/wordprocessingCanvas" xmlns:mc="http://schemas.openxmlformats.org/markup-compatibility/2006" xmlns:o="urn:schemas-microsoft-com:office:office" xmlns:r="http://schemas.openxmlformats.org/officeDocument/2006/relationships" xmlns:m="http://schemas.openxmlformats.org/officeDocument/2006/math" xmlns:v="urn:schemas-microsoft-com:vml" xmlns:wp14="http://schemas.microsoft.com/office/word/2010/wordprocessingDrawing" xmlns:wp="http://schemas.openxmlformats.org/drawingml/2006/wordprocessingDrawing" xmlns:w10="urn:schemas-microsoft-com:office:word" xmlns:w="http://schemas.openxmlformats.org/wordprocessingml/2006/main" xmlns:w14="http://schemas.microsoft.com/office/word/2010/wordml" xmlns:w15="http://schemas.microsoft.com/office/word/2012/wordml" xmlns:wpg="http://schemas.microsoft.com/office/word/2010/wordprocessingGroup" xmlns:wpi="http://schemas.microsoft.com/office/word/2010/wordprocessingInk" xmlns:wne="http://schemas.microsoft.com/office/word/2006/wordml" xmlns:wps="http://schemas.microsoft.com/office/word/2010/wordprocessingShape" mc:Ignorable="w14 w15 wp14">
   <w:endnote w:type="separator" w:id="-1">
     <w:p>
       <w:pPr>
@@ -3975,7 +4857,7 @@
 </file>
 
 <file path=word/footer1.xml><?xml version="1.0" encoding="utf-8"?>
-<w:ftr xmlns:wpc="http://schemas.microsoft.com/office/word/2010/wordprocessingCanvas" xmlns:mo="http://schemas.microsoft.com/office/mac/office/2008/main" xmlns:mc="http://schemas.openxmlformats.org/markup-compatibility/2006" xmlns:mv="urn:schemas-microsoft-com:mac:vml" xmlns:o="urn:schemas-microsoft-com:office:office" xmlns:r="http://schemas.openxmlformats.org/officeDocument/2006/relationships" xmlns:m="http://schemas.openxmlformats.org/officeDocument/2006/math" xmlns:v="urn:schemas-microsoft-com:vml" xmlns:wp14="http://schemas.microsoft.com/office/word/2010/wordprocessingDrawing" xmlns:wp="http://schemas.openxmlformats.org/drawingml/2006/wordprocessingDrawing" xmlns:w10="urn:schemas-microsoft-com:office:word" xmlns:w="http://schemas.openxmlformats.org/wordprocessingml/2006/main" xmlns:w14="http://schemas.microsoft.com/office/word/2010/wordml" xmlns:wpg="http://schemas.microsoft.com/office/word/2010/wordprocessingGroup" xmlns:wpi="http://schemas.microsoft.com/office/word/2010/wordprocessingInk" xmlns:wne="http://schemas.microsoft.com/office/word/2006/wordml" xmlns:wps="http://schemas.microsoft.com/office/word/2010/wordprocessingShape" mc:Ignorable="w14 wp14">
+<w:ftr xmlns:wpc="http://schemas.microsoft.com/office/word/2010/wordprocessingCanvas" xmlns:mc="http://schemas.openxmlformats.org/markup-compatibility/2006" xmlns:o="urn:schemas-microsoft-com:office:office" xmlns:r="http://schemas.openxmlformats.org/officeDocument/2006/relationships" xmlns:m="http://schemas.openxmlformats.org/officeDocument/2006/math" xmlns:v="urn:schemas-microsoft-com:vml" xmlns:wp14="http://schemas.microsoft.com/office/word/2010/wordprocessingDrawing" xmlns:wp="http://schemas.openxmlformats.org/drawingml/2006/wordprocessingDrawing" xmlns:w10="urn:schemas-microsoft-com:office:word" xmlns:w="http://schemas.openxmlformats.org/wordprocessingml/2006/main" xmlns:w14="http://schemas.microsoft.com/office/word/2010/wordml" xmlns:w15="http://schemas.microsoft.com/office/word/2012/wordml" xmlns:wpg="http://schemas.microsoft.com/office/word/2010/wordprocessingGroup" xmlns:wpi="http://schemas.microsoft.com/office/word/2010/wordprocessingInk" xmlns:wne="http://schemas.microsoft.com/office/word/2006/wordml" xmlns:wps="http://schemas.microsoft.com/office/word/2010/wordprocessingShape" mc:Ignorable="w14 w15 wp14">
   <w:sdt>
     <w:sdtPr>
       <w:id w:val="-1762990638"/>
@@ -3988,7 +4870,7 @@
     <w:sdtContent>
       <w:p>
         <w:pPr>
-          <w:pStyle w:val="Footer"/>
+          <w:pStyle w:val="Voettekst"/>
           <w:jc w:val="center"/>
         </w:pPr>
         <w:r>
@@ -4005,7 +4887,7 @@
             <w:noProof/>
             <w:lang w:val="nl-NL"/>
           </w:rPr>
-          <w:t>2</w:t>
+          <w:t>6</w:t>
         </w:r>
         <w:r>
           <w:fldChar w:fldCharType="end"/>
@@ -4015,14 +4897,14 @@
   </w:sdt>
   <w:p>
     <w:pPr>
-      <w:pStyle w:val="Footer"/>
+      <w:pStyle w:val="Voettekst"/>
     </w:pPr>
   </w:p>
 </w:ftr>
 </file>
 
 <file path=word/footnotes.xml><?xml version="1.0" encoding="utf-8"?>
-<w:footnotes xmlns:wpc="http://schemas.microsoft.com/office/word/2010/wordprocessingCanvas" xmlns:mo="http://schemas.microsoft.com/office/mac/office/2008/main" xmlns:mc="http://schemas.openxmlformats.org/markup-compatibility/2006" xmlns:mv="urn:schemas-microsoft-com:mac:vml" xmlns:o="urn:schemas-microsoft-com:office:office" xmlns:r="http://schemas.openxmlformats.org/officeDocument/2006/relationships" xmlns:m="http://schemas.openxmlformats.org/officeDocument/2006/math" xmlns:v="urn:schemas-microsoft-com:vml" xmlns:wp14="http://schemas.microsoft.com/office/word/2010/wordprocessingDrawing" xmlns:wp="http://schemas.openxmlformats.org/drawingml/2006/wordprocessingDrawing" xmlns:w10="urn:schemas-microsoft-com:office:word" xmlns:w="http://schemas.openxmlformats.org/wordprocessingml/2006/main" xmlns:w14="http://schemas.microsoft.com/office/word/2010/wordml" xmlns:wpg="http://schemas.microsoft.com/office/word/2010/wordprocessingGroup" xmlns:wpi="http://schemas.microsoft.com/office/word/2010/wordprocessingInk" xmlns:wne="http://schemas.microsoft.com/office/word/2006/wordml" xmlns:wps="http://schemas.microsoft.com/office/word/2010/wordprocessingShape" mc:Ignorable="w14 wp14">
+<w:footnotes xmlns:wpc="http://schemas.microsoft.com/office/word/2010/wordprocessingCanvas" xmlns:mc="http://schemas.openxmlformats.org/markup-compatibility/2006" xmlns:o="urn:schemas-microsoft-com:office:office" xmlns:r="http://schemas.openxmlformats.org/officeDocument/2006/relationships" xmlns:m="http://schemas.openxmlformats.org/officeDocument/2006/math" xmlns:v="urn:schemas-microsoft-com:vml" xmlns:wp14="http://schemas.microsoft.com/office/word/2010/wordprocessingDrawing" xmlns:wp="http://schemas.openxmlformats.org/drawingml/2006/wordprocessingDrawing" xmlns:w10="urn:schemas-microsoft-com:office:word" xmlns:w="http://schemas.openxmlformats.org/wordprocessingml/2006/main" xmlns:w14="http://schemas.microsoft.com/office/word/2010/wordml" xmlns:w15="http://schemas.microsoft.com/office/word/2012/wordml" xmlns:wpg="http://schemas.microsoft.com/office/word/2010/wordprocessingGroup" xmlns:wpi="http://schemas.microsoft.com/office/word/2010/wordprocessingInk" xmlns:wne="http://schemas.microsoft.com/office/word/2006/wordml" xmlns:wps="http://schemas.microsoft.com/office/word/2010/wordprocessingShape" mc:Ignorable="w14 w15 wp14">
   <w:footnote w:type="separator" w:id="-1">
     <w:p>
       <w:pPr>
@@ -4047,7 +4929,7 @@
 </file>
 
 <file path=word/numbering.xml><?xml version="1.0" encoding="utf-8"?>
-<w:numbering xmlns:wpc="http://schemas.microsoft.com/office/word/2010/wordprocessingCanvas" xmlns:mo="http://schemas.microsoft.com/office/mac/office/2008/main" xmlns:mc="http://schemas.openxmlformats.org/markup-compatibility/2006" xmlns:mv="urn:schemas-microsoft-com:mac:vml" xmlns:o="urn:schemas-microsoft-com:office:office" xmlns:r="http://schemas.openxmlformats.org/officeDocument/2006/relationships" xmlns:m="http://schemas.openxmlformats.org/officeDocument/2006/math" xmlns:v="urn:schemas-microsoft-com:vml" xmlns:wp14="http://schemas.microsoft.com/office/word/2010/wordprocessingDrawing" xmlns:wp="http://schemas.openxmlformats.org/drawingml/2006/wordprocessingDrawing" xmlns:w10="urn:schemas-microsoft-com:office:word" xmlns:w="http://schemas.openxmlformats.org/wordprocessingml/2006/main" xmlns:w14="http://schemas.microsoft.com/office/word/2010/wordml" xmlns:wpg="http://schemas.microsoft.com/office/word/2010/wordprocessingGroup" xmlns:wpi="http://schemas.microsoft.com/office/word/2010/wordprocessingInk" xmlns:wne="http://schemas.microsoft.com/office/word/2006/wordml" xmlns:wps="http://schemas.microsoft.com/office/word/2010/wordprocessingShape" mc:Ignorable="w14 wp14">
+<w:numbering xmlns:wpc="http://schemas.microsoft.com/office/word/2010/wordprocessingCanvas" xmlns:mc="http://schemas.openxmlformats.org/markup-compatibility/2006" xmlns:o="urn:schemas-microsoft-com:office:office" xmlns:r="http://schemas.openxmlformats.org/officeDocument/2006/relationships" xmlns:m="http://schemas.openxmlformats.org/officeDocument/2006/math" xmlns:v="urn:schemas-microsoft-com:vml" xmlns:wp14="http://schemas.microsoft.com/office/word/2010/wordprocessingDrawing" xmlns:wp="http://schemas.openxmlformats.org/drawingml/2006/wordprocessingDrawing" xmlns:w10="urn:schemas-microsoft-com:office:word" xmlns:w="http://schemas.openxmlformats.org/wordprocessingml/2006/main" xmlns:w14="http://schemas.microsoft.com/office/word/2010/wordml" xmlns:w15="http://schemas.microsoft.com/office/word/2012/wordml" xmlns:wpg="http://schemas.microsoft.com/office/word/2010/wordprocessingGroup" xmlns:wpi="http://schemas.microsoft.com/office/word/2010/wordprocessingInk" xmlns:wne="http://schemas.microsoft.com/office/word/2006/wordml" xmlns:wps="http://schemas.microsoft.com/office/word/2010/wordprocessingShape" mc:Ignorable="w14 w15 wp14">
   <w:abstractNum w:abstractNumId="0">
     <w:nsid w:val="00000001"/>
     <w:multiLevelType w:val="hybridMultilevel"/>
@@ -4577,7 +5459,7 @@
     <w:lvl w:ilvl="0" w:tplc="49AE0E5A">
       <w:start w:val="1"/>
       <w:numFmt w:val="decimal"/>
-      <w:pStyle w:val="Heading1"/>
+      <w:pStyle w:val="Kop1"/>
       <w:lvlText w:val="%1."/>
       <w:lvlJc w:val="left"/>
       <w:pPr>
@@ -4676,7 +5558,7 @@
     <w:lvl w:ilvl="1">
       <w:start w:val="1"/>
       <w:numFmt w:val="decimal"/>
-      <w:pStyle w:val="Heading2"/>
+      <w:pStyle w:val="Kop2"/>
       <w:isLgl/>
       <w:lvlText w:val="%1.%2"/>
       <w:lvlJc w:val="left"/>
@@ -4816,7 +5698,7 @@
 </file>
 
 <file path=word/styles.xml><?xml version="1.0" encoding="utf-8"?>
-<w:styles xmlns:mc="http://schemas.openxmlformats.org/markup-compatibility/2006" xmlns:r="http://schemas.openxmlformats.org/officeDocument/2006/relationships" xmlns:w="http://schemas.openxmlformats.org/wordprocessingml/2006/main" xmlns:w14="http://schemas.microsoft.com/office/word/2010/wordml" mc:Ignorable="w14">
+<w:styles xmlns:mc="http://schemas.openxmlformats.org/markup-compatibility/2006" xmlns:r="http://schemas.openxmlformats.org/officeDocument/2006/relationships" xmlns:w="http://schemas.openxmlformats.org/wordprocessingml/2006/main" xmlns:w14="http://schemas.microsoft.com/office/word/2010/wordml" xmlns:w15="http://schemas.microsoft.com/office/word/2012/wordml" mc:Ignorable="w14 w15">
   <w:docDefaults>
     <w:rPrDefault>
       <w:rPr>
@@ -4830,155 +5712,371 @@
       </w:pPr>
     </w:pPrDefault>
   </w:docDefaults>
-  <w:latentStyles w:defLockedState="0" w:defUIPriority="99" w:defSemiHidden="1" w:defUnhideWhenUsed="1" w:defQFormat="0" w:count="276">
-    <w:lsdException w:name="Normal" w:semiHidden="0" w:uiPriority="0" w:unhideWhenUsed="0" w:qFormat="1"/>
-    <w:lsdException w:name="heading 1" w:semiHidden="0" w:uiPriority="9" w:unhideWhenUsed="0" w:qFormat="1"/>
-    <w:lsdException w:name="heading 2" w:uiPriority="9" w:qFormat="1"/>
-    <w:lsdException w:name="heading 3" w:uiPriority="9" w:qFormat="1"/>
-    <w:lsdException w:name="heading 4" w:uiPriority="9" w:qFormat="1"/>
-    <w:lsdException w:name="heading 5" w:uiPriority="9" w:qFormat="1"/>
-    <w:lsdException w:name="heading 6" w:uiPriority="9" w:qFormat="1"/>
-    <w:lsdException w:name="heading 7" w:uiPriority="9" w:qFormat="1"/>
-    <w:lsdException w:name="heading 8" w:uiPriority="9" w:qFormat="1"/>
-    <w:lsdException w:name="heading 9" w:uiPriority="9" w:qFormat="1"/>
-    <w:lsdException w:name="toc 1" w:uiPriority="39"/>
-    <w:lsdException w:name="toc 2" w:uiPriority="39"/>
-    <w:lsdException w:name="toc 3" w:uiPriority="39"/>
-    <w:lsdException w:name="toc 4" w:uiPriority="39"/>
-    <w:lsdException w:name="toc 5" w:uiPriority="39"/>
-    <w:lsdException w:name="toc 6" w:uiPriority="39"/>
-    <w:lsdException w:name="toc 7" w:uiPriority="39"/>
-    <w:lsdException w:name="toc 8" w:uiPriority="39"/>
-    <w:lsdException w:name="toc 9" w:uiPriority="39"/>
-    <w:lsdException w:name="caption" w:uiPriority="35" w:qFormat="1"/>
-    <w:lsdException w:name="Title" w:semiHidden="0" w:uiPriority="10" w:unhideWhenUsed="0" w:qFormat="1"/>
-    <w:lsdException w:name="Default Paragraph Font" w:uiPriority="1"/>
-    <w:lsdException w:name="Subtitle" w:semiHidden="0" w:uiPriority="11" w:unhideWhenUsed="0" w:qFormat="1"/>
-    <w:lsdException w:name="Strong" w:semiHidden="0" w:uiPriority="22" w:unhideWhenUsed="0" w:qFormat="1"/>
-    <w:lsdException w:name="Emphasis" w:semiHidden="0" w:uiPriority="20" w:unhideWhenUsed="0" w:qFormat="1"/>
-    <w:lsdException w:name="Table Grid" w:semiHidden="0" w:uiPriority="59" w:unhideWhenUsed="0"/>
-    <w:lsdException w:name="Note Level 1" w:semiHidden="0" w:unhideWhenUsed="0"/>
-    <w:lsdException w:name="Note Level 2" w:semiHidden="0" w:unhideWhenUsed="0"/>
-    <w:lsdException w:name="Note Level 3" w:semiHidden="0" w:unhideWhenUsed="0"/>
-    <w:lsdException w:name="Note Level 4" w:semiHidden="0" w:unhideWhenUsed="0"/>
-    <w:lsdException w:name="Note Level 5" w:semiHidden="0" w:unhideWhenUsed="0"/>
-    <w:lsdException w:name="Note Level 6" w:semiHidden="0" w:unhideWhenUsed="0"/>
-    <w:lsdException w:name="Note Level 7" w:semiHidden="0" w:unhideWhenUsed="0"/>
-    <w:lsdException w:name="Note Level 8" w:semiHidden="0" w:unhideWhenUsed="0"/>
-    <w:lsdException w:name="Note Level 9" w:semiHidden="0" w:unhideWhenUsed="0"/>
-    <w:lsdException w:name="Placeholder Text" w:unhideWhenUsed="0"/>
-    <w:lsdException w:name="No Spacing" w:semiHidden="0" w:uiPriority="1" w:unhideWhenUsed="0" w:qFormat="1"/>
-    <w:lsdException w:name="Light Shading" w:semiHidden="0" w:uiPriority="60" w:unhideWhenUsed="0"/>
-    <w:lsdException w:name="Light List" w:semiHidden="0" w:uiPriority="61" w:unhideWhenUsed="0"/>
-    <w:lsdException w:name="Light Grid" w:semiHidden="0" w:uiPriority="62" w:unhideWhenUsed="0"/>
-    <w:lsdException w:name="Medium Shading 1" w:semiHidden="0" w:uiPriority="63" w:unhideWhenUsed="0"/>
-    <w:lsdException w:name="Medium Shading 2" w:semiHidden="0" w:uiPriority="64" w:unhideWhenUsed="0"/>
-    <w:lsdException w:name="Medium List 1" w:semiHidden="0" w:uiPriority="65" w:unhideWhenUsed="0"/>
-    <w:lsdException w:name="Medium List 2" w:semiHidden="0" w:uiPriority="66" w:unhideWhenUsed="0"/>
-    <w:lsdException w:name="Medium Grid 1" w:semiHidden="0" w:uiPriority="67" w:unhideWhenUsed="0"/>
-    <w:lsdException w:name="Medium Grid 2" w:semiHidden="0" w:uiPriority="68" w:unhideWhenUsed="0"/>
-    <w:lsdException w:name="Medium Grid 3" w:semiHidden="0" w:uiPriority="69" w:unhideWhenUsed="0"/>
-    <w:lsdException w:name="Dark List" w:semiHidden="0" w:uiPriority="70" w:unhideWhenUsed="0"/>
-    <w:lsdException w:name="Colorful Shading" w:semiHidden="0" w:uiPriority="71" w:unhideWhenUsed="0"/>
-    <w:lsdException w:name="Colorful List" w:semiHidden="0" w:uiPriority="72" w:unhideWhenUsed="0"/>
-    <w:lsdException w:name="Colorful Grid" w:semiHidden="0" w:uiPriority="73" w:unhideWhenUsed="0"/>
-    <w:lsdException w:name="Light Shading Accent 1" w:semiHidden="0" w:uiPriority="60" w:unhideWhenUsed="0"/>
-    <w:lsdException w:name="Light List Accent 1" w:semiHidden="0" w:uiPriority="61" w:unhideWhenUsed="0"/>
-    <w:lsdException w:name="Light Grid Accent 1" w:semiHidden="0" w:uiPriority="62" w:unhideWhenUsed="0"/>
-    <w:lsdException w:name="Medium Shading 1 Accent 1" w:semiHidden="0" w:uiPriority="63" w:unhideWhenUsed="0"/>
-    <w:lsdException w:name="Medium Shading 2 Accent 1" w:semiHidden="0" w:uiPriority="64" w:unhideWhenUsed="0"/>
-    <w:lsdException w:name="Medium List 1 Accent 1" w:semiHidden="0" w:uiPriority="65" w:unhideWhenUsed="0"/>
-    <w:lsdException w:name="Revision" w:unhideWhenUsed="0"/>
-    <w:lsdException w:name="List Paragraph" w:semiHidden="0" w:uiPriority="34" w:unhideWhenUsed="0" w:qFormat="1"/>
-    <w:lsdException w:name="Quote" w:semiHidden="0" w:uiPriority="29" w:unhideWhenUsed="0" w:qFormat="1"/>
-    <w:lsdException w:name="Intense Quote" w:semiHidden="0" w:uiPriority="30" w:unhideWhenUsed="0" w:qFormat="1"/>
-    <w:lsdException w:name="Medium List 2 Accent 1" w:semiHidden="0" w:uiPriority="66" w:unhideWhenUsed="0"/>
-    <w:lsdException w:name="Medium Grid 1 Accent 1" w:semiHidden="0" w:uiPriority="67" w:unhideWhenUsed="0"/>
-    <w:lsdException w:name="Medium Grid 2 Accent 1" w:semiHidden="0" w:uiPriority="68" w:unhideWhenUsed="0"/>
-    <w:lsdException w:name="Medium Grid 3 Accent 1" w:semiHidden="0" w:uiPriority="69" w:unhideWhenUsed="0"/>
-    <w:lsdException w:name="Dark List Accent 1" w:semiHidden="0" w:uiPriority="70" w:unhideWhenUsed="0"/>
-    <w:lsdException w:name="Colorful Shading Accent 1" w:semiHidden="0" w:uiPriority="71" w:unhideWhenUsed="0"/>
-    <w:lsdException w:name="Colorful List Accent 1" w:semiHidden="0" w:uiPriority="72" w:unhideWhenUsed="0"/>
-    <w:lsdException w:name="Colorful Grid Accent 1" w:semiHidden="0" w:uiPriority="73" w:unhideWhenUsed="0"/>
-    <w:lsdException w:name="Light Shading Accent 2" w:semiHidden="0" w:uiPriority="60" w:unhideWhenUsed="0"/>
-    <w:lsdException w:name="Light List Accent 2" w:semiHidden="0" w:uiPriority="61" w:unhideWhenUsed="0"/>
-    <w:lsdException w:name="Light Grid Accent 2" w:semiHidden="0" w:uiPriority="62" w:unhideWhenUsed="0"/>
-    <w:lsdException w:name="Medium Shading 1 Accent 2" w:semiHidden="0" w:uiPriority="63" w:unhideWhenUsed="0"/>
-    <w:lsdException w:name="Medium Shading 2 Accent 2" w:semiHidden="0" w:uiPriority="64" w:unhideWhenUsed="0"/>
-    <w:lsdException w:name="Medium List 1 Accent 2" w:semiHidden="0" w:uiPriority="65" w:unhideWhenUsed="0"/>
-    <w:lsdException w:name="Medium List 2 Accent 2" w:semiHidden="0" w:uiPriority="66" w:unhideWhenUsed="0"/>
-    <w:lsdException w:name="Medium Grid 1 Accent 2" w:semiHidden="0" w:uiPriority="67" w:unhideWhenUsed="0"/>
-    <w:lsdException w:name="Medium Grid 2 Accent 2" w:semiHidden="0" w:uiPriority="68" w:unhideWhenUsed="0"/>
-    <w:lsdException w:name="Medium Grid 3 Accent 2" w:semiHidden="0" w:uiPriority="69" w:unhideWhenUsed="0"/>
-    <w:lsdException w:name="Dark List Accent 2" w:semiHidden="0" w:uiPriority="70" w:unhideWhenUsed="0"/>
-    <w:lsdException w:name="Colorful Shading Accent 2" w:semiHidden="0" w:uiPriority="71" w:unhideWhenUsed="0"/>
-    <w:lsdException w:name="Colorful List Accent 2" w:semiHidden="0" w:uiPriority="72" w:unhideWhenUsed="0"/>
-    <w:lsdException w:name="Colorful Grid Accent 2" w:semiHidden="0" w:uiPriority="73" w:unhideWhenUsed="0"/>
-    <w:lsdException w:name="Light Shading Accent 3" w:semiHidden="0" w:uiPriority="60" w:unhideWhenUsed="0"/>
-    <w:lsdException w:name="Light List Accent 3" w:semiHidden="0" w:uiPriority="61" w:unhideWhenUsed="0"/>
-    <w:lsdException w:name="Light Grid Accent 3" w:semiHidden="0" w:uiPriority="62" w:unhideWhenUsed="0"/>
-    <w:lsdException w:name="Medium Shading 1 Accent 3" w:semiHidden="0" w:uiPriority="63" w:unhideWhenUsed="0"/>
-    <w:lsdException w:name="Medium Shading 2 Accent 3" w:semiHidden="0" w:uiPriority="64" w:unhideWhenUsed="0"/>
-    <w:lsdException w:name="Medium List 1 Accent 3" w:semiHidden="0" w:uiPriority="65" w:unhideWhenUsed="0"/>
-    <w:lsdException w:name="Medium List 2 Accent 3" w:semiHidden="0" w:uiPriority="66" w:unhideWhenUsed="0"/>
-    <w:lsdException w:name="Medium Grid 1 Accent 3" w:semiHidden="0" w:uiPriority="67" w:unhideWhenUsed="0"/>
-    <w:lsdException w:name="Medium Grid 2 Accent 3" w:semiHidden="0" w:uiPriority="68" w:unhideWhenUsed="0"/>
-    <w:lsdException w:name="Medium Grid 3 Accent 3" w:semiHidden="0" w:uiPriority="69" w:unhideWhenUsed="0"/>
-    <w:lsdException w:name="Dark List Accent 3" w:semiHidden="0" w:uiPriority="70" w:unhideWhenUsed="0"/>
-    <w:lsdException w:name="Colorful Shading Accent 3" w:semiHidden="0" w:uiPriority="71" w:unhideWhenUsed="0"/>
-    <w:lsdException w:name="Colorful List Accent 3" w:semiHidden="0" w:uiPriority="72" w:unhideWhenUsed="0"/>
-    <w:lsdException w:name="Colorful Grid Accent 3" w:semiHidden="0" w:uiPriority="73" w:unhideWhenUsed="0"/>
-    <w:lsdException w:name="Light Shading Accent 4" w:semiHidden="0" w:uiPriority="60" w:unhideWhenUsed="0"/>
-    <w:lsdException w:name="Light List Accent 4" w:semiHidden="0" w:uiPriority="61" w:unhideWhenUsed="0"/>
-    <w:lsdException w:name="Light Grid Accent 4" w:semiHidden="0" w:uiPriority="62" w:unhideWhenUsed="0"/>
-    <w:lsdException w:name="Medium Shading 1 Accent 4" w:semiHidden="0" w:uiPriority="63" w:unhideWhenUsed="0"/>
-    <w:lsdException w:name="Medium Shading 2 Accent 4" w:semiHidden="0" w:uiPriority="64" w:unhideWhenUsed="0"/>
-    <w:lsdException w:name="Medium List 1 Accent 4" w:semiHidden="0" w:uiPriority="65" w:unhideWhenUsed="0"/>
-    <w:lsdException w:name="Medium List 2 Accent 4" w:semiHidden="0" w:uiPriority="66" w:unhideWhenUsed="0"/>
-    <w:lsdException w:name="Medium Grid 1 Accent 4" w:semiHidden="0" w:uiPriority="67" w:unhideWhenUsed="0"/>
-    <w:lsdException w:name="Medium Grid 2 Accent 4" w:semiHidden="0" w:uiPriority="68" w:unhideWhenUsed="0"/>
-    <w:lsdException w:name="Medium Grid 3 Accent 4" w:semiHidden="0" w:uiPriority="69" w:unhideWhenUsed="0"/>
-    <w:lsdException w:name="Dark List Accent 4" w:semiHidden="0" w:uiPriority="70" w:unhideWhenUsed="0"/>
-    <w:lsdException w:name="Colorful Shading Accent 4" w:semiHidden="0" w:uiPriority="71" w:unhideWhenUsed="0"/>
-    <w:lsdException w:name="Colorful List Accent 4" w:semiHidden="0" w:uiPriority="72" w:unhideWhenUsed="0"/>
-    <w:lsdException w:name="Colorful Grid Accent 4" w:semiHidden="0" w:uiPriority="73" w:unhideWhenUsed="0"/>
-    <w:lsdException w:name="Light Shading Accent 5" w:semiHidden="0" w:uiPriority="60" w:unhideWhenUsed="0"/>
-    <w:lsdException w:name="Light List Accent 5" w:semiHidden="0" w:uiPriority="61" w:unhideWhenUsed="0"/>
-    <w:lsdException w:name="Light Grid Accent 5" w:semiHidden="0" w:uiPriority="62" w:unhideWhenUsed="0"/>
-    <w:lsdException w:name="Medium Shading 1 Accent 5" w:semiHidden="0" w:uiPriority="63" w:unhideWhenUsed="0"/>
-    <w:lsdException w:name="Medium Shading 2 Accent 5" w:semiHidden="0" w:uiPriority="64" w:unhideWhenUsed="0"/>
-    <w:lsdException w:name="Medium List 1 Accent 5" w:semiHidden="0" w:uiPriority="65" w:unhideWhenUsed="0"/>
-    <w:lsdException w:name="Medium List 2 Accent 5" w:semiHidden="0" w:uiPriority="66" w:unhideWhenUsed="0"/>
-    <w:lsdException w:name="Medium Grid 1 Accent 5" w:semiHidden="0" w:uiPriority="67" w:unhideWhenUsed="0"/>
-    <w:lsdException w:name="Medium Grid 2 Accent 5" w:semiHidden="0" w:uiPriority="68" w:unhideWhenUsed="0"/>
-    <w:lsdException w:name="Medium Grid 3 Accent 5" w:semiHidden="0" w:uiPriority="69" w:unhideWhenUsed="0"/>
-    <w:lsdException w:name="Dark List Accent 5" w:semiHidden="0" w:uiPriority="70" w:unhideWhenUsed="0"/>
-    <w:lsdException w:name="Colorful Shading Accent 5" w:semiHidden="0" w:uiPriority="71" w:unhideWhenUsed="0"/>
-    <w:lsdException w:name="Colorful List Accent 5" w:semiHidden="0" w:uiPriority="72" w:unhideWhenUsed="0"/>
-    <w:lsdException w:name="Colorful Grid Accent 5" w:semiHidden="0" w:uiPriority="73" w:unhideWhenUsed="0"/>
-    <w:lsdException w:name="Light Shading Accent 6" w:semiHidden="0" w:uiPriority="60" w:unhideWhenUsed="0"/>
-    <w:lsdException w:name="Light List Accent 6" w:semiHidden="0" w:uiPriority="61" w:unhideWhenUsed="0"/>
-    <w:lsdException w:name="Light Grid Accent 6" w:semiHidden="0" w:uiPriority="62" w:unhideWhenUsed="0"/>
-    <w:lsdException w:name="Medium Shading 1 Accent 6" w:semiHidden="0" w:uiPriority="63" w:unhideWhenUsed="0"/>
-    <w:lsdException w:name="Medium Shading 2 Accent 6" w:semiHidden="0" w:uiPriority="64" w:unhideWhenUsed="0"/>
-    <w:lsdException w:name="Medium List 1 Accent 6" w:semiHidden="0" w:uiPriority="65" w:unhideWhenUsed="0"/>
-    <w:lsdException w:name="Medium List 2 Accent 6" w:semiHidden="0" w:uiPriority="66" w:unhideWhenUsed="0"/>
-    <w:lsdException w:name="Medium Grid 1 Accent 6" w:semiHidden="0" w:uiPriority="67" w:unhideWhenUsed="0"/>
-    <w:lsdException w:name="Medium Grid 2 Accent 6" w:semiHidden="0" w:uiPriority="68" w:unhideWhenUsed="0"/>
-    <w:lsdException w:name="Medium Grid 3 Accent 6" w:semiHidden="0" w:uiPriority="69" w:unhideWhenUsed="0"/>
-    <w:lsdException w:name="Dark List Accent 6" w:semiHidden="0" w:uiPriority="70" w:unhideWhenUsed="0"/>
-    <w:lsdException w:name="Colorful Shading Accent 6" w:semiHidden="0" w:uiPriority="71" w:unhideWhenUsed="0"/>
-    <w:lsdException w:name="Colorful List Accent 6" w:semiHidden="0" w:uiPriority="72" w:unhideWhenUsed="0"/>
-    <w:lsdException w:name="Colorful Grid Accent 6" w:semiHidden="0" w:uiPriority="73" w:unhideWhenUsed="0"/>
-    <w:lsdException w:name="Subtle Emphasis" w:semiHidden="0" w:uiPriority="19" w:unhideWhenUsed="0" w:qFormat="1"/>
-    <w:lsdException w:name="Intense Emphasis" w:semiHidden="0" w:uiPriority="21" w:unhideWhenUsed="0" w:qFormat="1"/>
-    <w:lsdException w:name="Subtle Reference" w:semiHidden="0" w:uiPriority="31" w:unhideWhenUsed="0" w:qFormat="1"/>
-    <w:lsdException w:name="Intense Reference" w:semiHidden="0" w:uiPriority="32" w:unhideWhenUsed="0" w:qFormat="1"/>
-    <w:lsdException w:name="Book Title" w:semiHidden="0" w:uiPriority="33" w:unhideWhenUsed="0" w:qFormat="1"/>
-    <w:lsdException w:name="Bibliography" w:uiPriority="37"/>
-    <w:lsdException w:name="TOC Heading" w:uiPriority="39" w:qFormat="1"/>
+  <w:latentStyles w:defLockedState="0" w:defUIPriority="99" w:defSemiHidden="0" w:defUnhideWhenUsed="0" w:defQFormat="0" w:count="371">
+    <w:lsdException w:name="Normal" w:uiPriority="0" w:qFormat="1"/>
+    <w:lsdException w:name="heading 1" w:uiPriority="9" w:qFormat="1"/>
+    <w:lsdException w:name="heading 2" w:semiHidden="1" w:uiPriority="9" w:unhideWhenUsed="1" w:qFormat="1"/>
+    <w:lsdException w:name="heading 3" w:semiHidden="1" w:uiPriority="9" w:unhideWhenUsed="1" w:qFormat="1"/>
+    <w:lsdException w:name="heading 4" w:semiHidden="1" w:uiPriority="9" w:unhideWhenUsed="1" w:qFormat="1"/>
+    <w:lsdException w:name="heading 5" w:semiHidden="1" w:uiPriority="9" w:unhideWhenUsed="1" w:qFormat="1"/>
+    <w:lsdException w:name="heading 6" w:semiHidden="1" w:uiPriority="9" w:unhideWhenUsed="1" w:qFormat="1"/>
+    <w:lsdException w:name="heading 7" w:semiHidden="1" w:uiPriority="9" w:unhideWhenUsed="1" w:qFormat="1"/>
+    <w:lsdException w:name="heading 8" w:semiHidden="1" w:uiPriority="9" w:unhideWhenUsed="1" w:qFormat="1"/>
+    <w:lsdException w:name="heading 9" w:semiHidden="1" w:uiPriority="9" w:unhideWhenUsed="1" w:qFormat="1"/>
+    <w:lsdException w:name="index 1" w:semiHidden="1" w:unhideWhenUsed="1"/>
+    <w:lsdException w:name="index 2" w:semiHidden="1" w:unhideWhenUsed="1"/>
+    <w:lsdException w:name="index 3" w:semiHidden="1" w:unhideWhenUsed="1"/>
+    <w:lsdException w:name="index 4" w:semiHidden="1" w:unhideWhenUsed="1"/>
+    <w:lsdException w:name="index 5" w:semiHidden="1" w:unhideWhenUsed="1"/>
+    <w:lsdException w:name="index 6" w:semiHidden="1" w:unhideWhenUsed="1"/>
+    <w:lsdException w:name="index 7" w:semiHidden="1" w:unhideWhenUsed="1"/>
+    <w:lsdException w:name="index 8" w:semiHidden="1" w:unhideWhenUsed="1"/>
+    <w:lsdException w:name="index 9" w:semiHidden="1" w:unhideWhenUsed="1"/>
+    <w:lsdException w:name="toc 1" w:semiHidden="1" w:uiPriority="39" w:unhideWhenUsed="1"/>
+    <w:lsdException w:name="toc 2" w:semiHidden="1" w:uiPriority="39" w:unhideWhenUsed="1"/>
+    <w:lsdException w:name="toc 3" w:semiHidden="1" w:uiPriority="39" w:unhideWhenUsed="1"/>
+    <w:lsdException w:name="toc 4" w:semiHidden="1" w:uiPriority="39" w:unhideWhenUsed="1"/>
+    <w:lsdException w:name="toc 5" w:semiHidden="1" w:uiPriority="39" w:unhideWhenUsed="1"/>
+    <w:lsdException w:name="toc 6" w:semiHidden="1" w:uiPriority="39" w:unhideWhenUsed="1"/>
+    <w:lsdException w:name="toc 7" w:semiHidden="1" w:uiPriority="39" w:unhideWhenUsed="1"/>
+    <w:lsdException w:name="toc 8" w:semiHidden="1" w:uiPriority="39" w:unhideWhenUsed="1"/>
+    <w:lsdException w:name="toc 9" w:semiHidden="1" w:uiPriority="39" w:unhideWhenUsed="1"/>
+    <w:lsdException w:name="Normal Indent" w:semiHidden="1" w:unhideWhenUsed="1"/>
+    <w:lsdException w:name="footnote text" w:semiHidden="1" w:unhideWhenUsed="1"/>
+    <w:lsdException w:name="annotation text" w:semiHidden="1" w:unhideWhenUsed="1"/>
+    <w:lsdException w:name="header" w:semiHidden="1" w:unhideWhenUsed="1"/>
+    <w:lsdException w:name="footer" w:semiHidden="1" w:unhideWhenUsed="1"/>
+    <w:lsdException w:name="index heading" w:semiHidden="1" w:unhideWhenUsed="1"/>
+    <w:lsdException w:name="caption" w:semiHidden="1" w:uiPriority="35" w:unhideWhenUsed="1" w:qFormat="1"/>
+    <w:lsdException w:name="table of figures" w:semiHidden="1" w:unhideWhenUsed="1"/>
+    <w:lsdException w:name="envelope address" w:semiHidden="1" w:unhideWhenUsed="1"/>
+    <w:lsdException w:name="envelope return" w:semiHidden="1" w:unhideWhenUsed="1"/>
+    <w:lsdException w:name="footnote reference" w:semiHidden="1" w:unhideWhenUsed="1"/>
+    <w:lsdException w:name="annotation reference" w:semiHidden="1" w:unhideWhenUsed="1"/>
+    <w:lsdException w:name="line number" w:semiHidden="1" w:unhideWhenUsed="1"/>
+    <w:lsdException w:name="page number" w:semiHidden="1" w:unhideWhenUsed="1"/>
+    <w:lsdException w:name="endnote reference" w:semiHidden="1" w:unhideWhenUsed="1"/>
+    <w:lsdException w:name="endnote text" w:semiHidden="1" w:unhideWhenUsed="1"/>
+    <w:lsdException w:name="table of authorities" w:semiHidden="1" w:unhideWhenUsed="1"/>
+    <w:lsdException w:name="macro" w:semiHidden="1" w:unhideWhenUsed="1"/>
+    <w:lsdException w:name="toa heading" w:semiHidden="1" w:unhideWhenUsed="1"/>
+    <w:lsdException w:name="List" w:semiHidden="1" w:unhideWhenUsed="1"/>
+    <w:lsdException w:name="List Bullet" w:semiHidden="1" w:unhideWhenUsed="1"/>
+    <w:lsdException w:name="List Number" w:semiHidden="1" w:unhideWhenUsed="1"/>
+    <w:lsdException w:name="List 2" w:semiHidden="1" w:unhideWhenUsed="1"/>
+    <w:lsdException w:name="List 3" w:semiHidden="1" w:unhideWhenUsed="1"/>
+    <w:lsdException w:name="List 4" w:semiHidden="1" w:unhideWhenUsed="1"/>
+    <w:lsdException w:name="List 5" w:semiHidden="1" w:unhideWhenUsed="1"/>
+    <w:lsdException w:name="List Bullet 2" w:semiHidden="1" w:unhideWhenUsed="1"/>
+    <w:lsdException w:name="List Bullet 3" w:semiHidden="1" w:unhideWhenUsed="1"/>
+    <w:lsdException w:name="List Bullet 4" w:semiHidden="1" w:unhideWhenUsed="1"/>
+    <w:lsdException w:name="List Bullet 5" w:semiHidden="1" w:unhideWhenUsed="1"/>
+    <w:lsdException w:name="List Number 2" w:semiHidden="1" w:unhideWhenUsed="1"/>
+    <w:lsdException w:name="List Number 3" w:semiHidden="1" w:unhideWhenUsed="1"/>
+    <w:lsdException w:name="List Number 4" w:semiHidden="1" w:unhideWhenUsed="1"/>
+    <w:lsdException w:name="List Number 5" w:semiHidden="1" w:unhideWhenUsed="1"/>
+    <w:lsdException w:name="Title" w:uiPriority="10" w:qFormat="1"/>
+    <w:lsdException w:name="Closing" w:semiHidden="1" w:unhideWhenUsed="1"/>
+    <w:lsdException w:name="Signature" w:semiHidden="1" w:unhideWhenUsed="1"/>
+    <w:lsdException w:name="Default Paragraph Font" w:semiHidden="1" w:uiPriority="1" w:unhideWhenUsed="1"/>
+    <w:lsdException w:name="Body Text" w:semiHidden="1" w:unhideWhenUsed="1"/>
+    <w:lsdException w:name="Body Text Indent" w:semiHidden="1" w:unhideWhenUsed="1"/>
+    <w:lsdException w:name="List Continue" w:semiHidden="1" w:unhideWhenUsed="1"/>
+    <w:lsdException w:name="List Continue 2" w:semiHidden="1" w:unhideWhenUsed="1"/>
+    <w:lsdException w:name="List Continue 3" w:semiHidden="1" w:unhideWhenUsed="1"/>
+    <w:lsdException w:name="List Continue 4" w:semiHidden="1" w:unhideWhenUsed="1"/>
+    <w:lsdException w:name="List Continue 5" w:semiHidden="1" w:unhideWhenUsed="1"/>
+    <w:lsdException w:name="Message Header" w:semiHidden="1" w:unhideWhenUsed="1"/>
+    <w:lsdException w:name="Subtitle" w:uiPriority="11" w:qFormat="1"/>
+    <w:lsdException w:name="Salutation" w:semiHidden="1" w:unhideWhenUsed="1"/>
+    <w:lsdException w:name="Date" w:semiHidden="1" w:unhideWhenUsed="1"/>
+    <w:lsdException w:name="Body Text First Indent" w:semiHidden="1" w:unhideWhenUsed="1"/>
+    <w:lsdException w:name="Body Text First Indent 2" w:semiHidden="1" w:unhideWhenUsed="1"/>
+    <w:lsdException w:name="Note Heading" w:semiHidden="1" w:unhideWhenUsed="1"/>
+    <w:lsdException w:name="Body Text 2" w:semiHidden="1" w:unhideWhenUsed="1"/>
+    <w:lsdException w:name="Body Text 3" w:semiHidden="1" w:unhideWhenUsed="1"/>
+    <w:lsdException w:name="Body Text Indent 2" w:semiHidden="1" w:unhideWhenUsed="1"/>
+    <w:lsdException w:name="Body Text Indent 3" w:semiHidden="1" w:unhideWhenUsed="1"/>
+    <w:lsdException w:name="Block Text" w:semiHidden="1" w:unhideWhenUsed="1"/>
+    <w:lsdException w:name="Hyperlink" w:semiHidden="1" w:unhideWhenUsed="1"/>
+    <w:lsdException w:name="FollowedHyperlink" w:semiHidden="1" w:unhideWhenUsed="1"/>
+    <w:lsdException w:name="Strong" w:uiPriority="22" w:qFormat="1"/>
+    <w:lsdException w:name="Emphasis" w:uiPriority="20" w:qFormat="1"/>
+    <w:lsdException w:name="Document Map" w:semiHidden="1" w:unhideWhenUsed="1"/>
+    <w:lsdException w:name="Plain Text" w:semiHidden="1" w:unhideWhenUsed="1"/>
+    <w:lsdException w:name="E-mail Signature" w:semiHidden="1" w:unhideWhenUsed="1"/>
+    <w:lsdException w:name="HTML Top of Form" w:semiHidden="1" w:unhideWhenUsed="1"/>
+    <w:lsdException w:name="HTML Bottom of Form" w:semiHidden="1" w:unhideWhenUsed="1"/>
+    <w:lsdException w:name="Normal (Web)" w:semiHidden="1" w:unhideWhenUsed="1"/>
+    <w:lsdException w:name="HTML Acronym" w:semiHidden="1" w:unhideWhenUsed="1"/>
+    <w:lsdException w:name="HTML Address" w:semiHidden="1" w:unhideWhenUsed="1"/>
+    <w:lsdException w:name="HTML Cite" w:semiHidden="1" w:unhideWhenUsed="1"/>
+    <w:lsdException w:name="HTML Code" w:semiHidden="1" w:unhideWhenUsed="1"/>
+    <w:lsdException w:name="HTML Definition" w:semiHidden="1" w:unhideWhenUsed="1"/>
+    <w:lsdException w:name="HTML Keyboard" w:semiHidden="1" w:unhideWhenUsed="1"/>
+    <w:lsdException w:name="HTML Preformatted" w:semiHidden="1" w:unhideWhenUsed="1"/>
+    <w:lsdException w:name="HTML Sample" w:semiHidden="1" w:unhideWhenUsed="1"/>
+    <w:lsdException w:name="HTML Typewriter" w:semiHidden="1" w:unhideWhenUsed="1"/>
+    <w:lsdException w:name="HTML Variable" w:semiHidden="1" w:unhideWhenUsed="1"/>
+    <w:lsdException w:name="Normal Table" w:semiHidden="1" w:unhideWhenUsed="1"/>
+    <w:lsdException w:name="annotation subject" w:semiHidden="1" w:unhideWhenUsed="1"/>
+    <w:lsdException w:name="No List" w:semiHidden="1" w:unhideWhenUsed="1"/>
+    <w:lsdException w:name="Outline List 1" w:semiHidden="1" w:unhideWhenUsed="1"/>
+    <w:lsdException w:name="Outline List 2" w:semiHidden="1" w:unhideWhenUsed="1"/>
+    <w:lsdException w:name="Outline List 3" w:semiHidden="1" w:unhideWhenUsed="1"/>
+    <w:lsdException w:name="Table Simple 1" w:semiHidden="1" w:unhideWhenUsed="1"/>
+    <w:lsdException w:name="Table Simple 2" w:semiHidden="1" w:unhideWhenUsed="1"/>
+    <w:lsdException w:name="Table Simple 3" w:semiHidden="1" w:unhideWhenUsed="1"/>
+    <w:lsdException w:name="Table Classic 1" w:semiHidden="1" w:unhideWhenUsed="1"/>
+    <w:lsdException w:name="Table Classic 2" w:semiHidden="1" w:unhideWhenUsed="1"/>
+    <w:lsdException w:name="Table Classic 3" w:semiHidden="1" w:unhideWhenUsed="1"/>
+    <w:lsdException w:name="Table Classic 4" w:semiHidden="1" w:unhideWhenUsed="1"/>
+    <w:lsdException w:name="Table Colorful 1" w:semiHidden="1" w:unhideWhenUsed="1"/>
+    <w:lsdException w:name="Table Colorful 2" w:semiHidden="1" w:unhideWhenUsed="1"/>
+    <w:lsdException w:name="Table Colorful 3" w:semiHidden="1" w:unhideWhenUsed="1"/>
+    <w:lsdException w:name="Table Columns 1" w:semiHidden="1" w:unhideWhenUsed="1"/>
+    <w:lsdException w:name="Table Columns 2" w:semiHidden="1" w:unhideWhenUsed="1"/>
+    <w:lsdException w:name="Table Columns 3" w:semiHidden="1" w:unhideWhenUsed="1"/>
+    <w:lsdException w:name="Table Columns 4" w:semiHidden="1" w:unhideWhenUsed="1"/>
+    <w:lsdException w:name="Table Columns 5" w:semiHidden="1" w:unhideWhenUsed="1"/>
+    <w:lsdException w:name="Table Grid 1" w:semiHidden="1" w:unhideWhenUsed="1"/>
+    <w:lsdException w:name="Table Grid 2" w:semiHidden="1" w:unhideWhenUsed="1"/>
+    <w:lsdException w:name="Table Grid 3" w:semiHidden="1" w:unhideWhenUsed="1"/>
+    <w:lsdException w:name="Table Grid 4" w:semiHidden="1" w:unhideWhenUsed="1"/>
+    <w:lsdException w:name="Table Grid 5" w:semiHidden="1" w:unhideWhenUsed="1"/>
+    <w:lsdException w:name="Table Grid 6" w:semiHidden="1" w:unhideWhenUsed="1"/>
+    <w:lsdException w:name="Table Grid 7" w:semiHidden="1" w:unhideWhenUsed="1"/>
+    <w:lsdException w:name="Table Grid 8" w:semiHidden="1" w:unhideWhenUsed="1"/>
+    <w:lsdException w:name="Table List 1" w:semiHidden="1" w:unhideWhenUsed="1"/>
+    <w:lsdException w:name="Table List 2" w:semiHidden="1" w:unhideWhenUsed="1"/>
+    <w:lsdException w:name="Table List 3" w:semiHidden="1" w:unhideWhenUsed="1"/>
+    <w:lsdException w:name="Table List 4" w:semiHidden="1" w:unhideWhenUsed="1"/>
+    <w:lsdException w:name="Table List 5" w:semiHidden="1" w:unhideWhenUsed="1"/>
+    <w:lsdException w:name="Table List 6" w:semiHidden="1" w:unhideWhenUsed="1"/>
+    <w:lsdException w:name="Table List 7" w:semiHidden="1" w:unhideWhenUsed="1"/>
+    <w:lsdException w:name="Table List 8" w:semiHidden="1" w:unhideWhenUsed="1"/>
+    <w:lsdException w:name="Table 3D effects 1" w:semiHidden="1" w:unhideWhenUsed="1"/>
+    <w:lsdException w:name="Table 3D effects 2" w:semiHidden="1" w:unhideWhenUsed="1"/>
+    <w:lsdException w:name="Table 3D effects 3" w:semiHidden="1" w:unhideWhenUsed="1"/>
+    <w:lsdException w:name="Table Contemporary" w:semiHidden="1" w:unhideWhenUsed="1"/>
+    <w:lsdException w:name="Table Elegant" w:semiHidden="1" w:unhideWhenUsed="1"/>
+    <w:lsdException w:name="Table Professional" w:semiHidden="1" w:unhideWhenUsed="1"/>
+    <w:lsdException w:name="Table Subtle 1" w:semiHidden="1" w:unhideWhenUsed="1"/>
+    <w:lsdException w:name="Table Subtle 2" w:semiHidden="1" w:unhideWhenUsed="1"/>
+    <w:lsdException w:name="Table Web 1" w:semiHidden="1" w:unhideWhenUsed="1"/>
+    <w:lsdException w:name="Table Web 2" w:semiHidden="1" w:unhideWhenUsed="1"/>
+    <w:lsdException w:name="Table Web 3" w:semiHidden="1" w:unhideWhenUsed="1"/>
+    <w:lsdException w:name="Balloon Text" w:semiHidden="1" w:unhideWhenUsed="1"/>
+    <w:lsdException w:name="Table Grid" w:uiPriority="59"/>
+    <w:lsdException w:name="Table Theme" w:semiHidden="1" w:unhideWhenUsed="1"/>
+    <w:lsdException w:name="Placeholder Text" w:semiHidden="1"/>
+    <w:lsdException w:name="No Spacing" w:uiPriority="1"/>
+    <w:lsdException w:name="Light Shading" w:uiPriority="60"/>
+    <w:lsdException w:name="Light List" w:uiPriority="61"/>
+    <w:lsdException w:name="Light Grid" w:uiPriority="62"/>
+    <w:lsdException w:name="Medium Shading 1" w:uiPriority="63"/>
+    <w:lsdException w:name="Medium Shading 2" w:uiPriority="64"/>
+    <w:lsdException w:name="Medium List 1" w:uiPriority="65"/>
+    <w:lsdException w:name="Medium List 2" w:uiPriority="66"/>
+    <w:lsdException w:name="Medium Grid 1" w:uiPriority="67"/>
+    <w:lsdException w:name="Medium Grid 2" w:uiPriority="68"/>
+    <w:lsdException w:name="Medium Grid 3" w:uiPriority="69"/>
+    <w:lsdException w:name="Dark List" w:uiPriority="70"/>
+    <w:lsdException w:name="Colorful Shading" w:uiPriority="71"/>
+    <w:lsdException w:name="Colorful List" w:uiPriority="72"/>
+    <w:lsdException w:name="Colorful Grid" w:uiPriority="73"/>
+    <w:lsdException w:name="Light Shading Accent 1" w:uiPriority="60"/>
+    <w:lsdException w:name="Light List Accent 1" w:uiPriority="61"/>
+    <w:lsdException w:name="Light Grid Accent 1" w:uiPriority="62"/>
+    <w:lsdException w:name="Medium Shading 1 Accent 1" w:uiPriority="63"/>
+    <w:lsdException w:name="Medium Shading 2 Accent 1" w:uiPriority="64"/>
+    <w:lsdException w:name="Medium List 1 Accent 1" w:uiPriority="65"/>
+    <w:lsdException w:name="Revision" w:semiHidden="1"/>
+    <w:lsdException w:name="List Paragraph" w:uiPriority="34" w:qFormat="1"/>
+    <w:lsdException w:name="Quote" w:uiPriority="29" w:qFormat="1"/>
+    <w:lsdException w:name="Intense Quote" w:uiPriority="30" w:qFormat="1"/>
+    <w:lsdException w:name="Medium List 2 Accent 1" w:uiPriority="66"/>
+    <w:lsdException w:name="Medium Grid 1 Accent 1" w:uiPriority="67"/>
+    <w:lsdException w:name="Medium Grid 2 Accent 1" w:uiPriority="68"/>
+    <w:lsdException w:name="Medium Grid 3 Accent 1" w:uiPriority="69"/>
+    <w:lsdException w:name="Dark List Accent 1" w:uiPriority="70"/>
+    <w:lsdException w:name="Colorful Shading Accent 1" w:uiPriority="71"/>
+    <w:lsdException w:name="Colorful List Accent 1" w:uiPriority="72"/>
+    <w:lsdException w:name="Colorful Grid Accent 1" w:uiPriority="73"/>
+    <w:lsdException w:name="Light Shading Accent 2" w:uiPriority="60"/>
+    <w:lsdException w:name="Light List Accent 2" w:uiPriority="61"/>
+    <w:lsdException w:name="Light Grid Accent 2" w:uiPriority="62"/>
+    <w:lsdException w:name="Medium Shading 1 Accent 2" w:uiPriority="63"/>
+    <w:lsdException w:name="Medium Shading 2 Accent 2" w:uiPriority="64"/>
+    <w:lsdException w:name="Medium List 1 Accent 2" w:uiPriority="65"/>
+    <w:lsdException w:name="Medium List 2 Accent 2" w:uiPriority="66"/>
+    <w:lsdException w:name="Medium Grid 1 Accent 2" w:uiPriority="67"/>
+    <w:lsdException w:name="Medium Grid 2 Accent 2" w:uiPriority="68"/>
+    <w:lsdException w:name="Medium Grid 3 Accent 2" w:uiPriority="69"/>
+    <w:lsdException w:name="Dark List Accent 2" w:uiPriority="70"/>
+    <w:lsdException w:name="Colorful Shading Accent 2" w:uiPriority="71"/>
+    <w:lsdException w:name="Colorful List Accent 2" w:uiPriority="72"/>
+    <w:lsdException w:name="Colorful Grid Accent 2" w:uiPriority="73"/>
+    <w:lsdException w:name="Light Shading Accent 3" w:uiPriority="60"/>
+    <w:lsdException w:name="Light List Accent 3" w:uiPriority="61"/>
+    <w:lsdException w:name="Light Grid Accent 3" w:uiPriority="62"/>
+    <w:lsdException w:name="Medium Shading 1 Accent 3" w:uiPriority="63"/>
+    <w:lsdException w:name="Medium Shading 2 Accent 3" w:uiPriority="64"/>
+    <w:lsdException w:name="Medium List 1 Accent 3" w:uiPriority="65"/>
+    <w:lsdException w:name="Medium List 2 Accent 3" w:uiPriority="66"/>
+    <w:lsdException w:name="Medium Grid 1 Accent 3" w:uiPriority="67"/>
+    <w:lsdException w:name="Medium Grid 2 Accent 3" w:uiPriority="68"/>
+    <w:lsdException w:name="Medium Grid 3 Accent 3" w:uiPriority="69"/>
+    <w:lsdException w:name="Dark List Accent 3" w:uiPriority="70"/>
+    <w:lsdException w:name="Colorful Shading Accent 3" w:uiPriority="71"/>
+    <w:lsdException w:name="Colorful List Accent 3" w:uiPriority="72"/>
+    <w:lsdException w:name="Colorful Grid Accent 3" w:uiPriority="73"/>
+    <w:lsdException w:name="Light Shading Accent 4" w:uiPriority="60"/>
+    <w:lsdException w:name="Light List Accent 4" w:uiPriority="61"/>
+    <w:lsdException w:name="Light Grid Accent 4" w:uiPriority="62"/>
+    <w:lsdException w:name="Medium Shading 1 Accent 4" w:uiPriority="63"/>
+    <w:lsdException w:name="Medium Shading 2 Accent 4" w:uiPriority="64"/>
+    <w:lsdException w:name="Medium List 1 Accent 4" w:uiPriority="65"/>
+    <w:lsdException w:name="Medium List 2 Accent 4" w:uiPriority="66"/>
+    <w:lsdException w:name="Medium Grid 1 Accent 4" w:uiPriority="67"/>
+    <w:lsdException w:name="Medium Grid 2 Accent 4" w:uiPriority="68"/>
+    <w:lsdException w:name="Medium Grid 3 Accent 4" w:uiPriority="69"/>
+    <w:lsdException w:name="Dark List Accent 4" w:uiPriority="70"/>
+    <w:lsdException w:name="Colorful Shading Accent 4" w:uiPriority="71"/>
+    <w:lsdException w:name="Colorful List Accent 4" w:uiPriority="72"/>
+    <w:lsdException w:name="Colorful Grid Accent 4" w:uiPriority="73"/>
+    <w:lsdException w:name="Light Shading Accent 5" w:uiPriority="60"/>
+    <w:lsdException w:name="Light List Accent 5" w:uiPriority="61"/>
+    <w:lsdException w:name="Light Grid Accent 5" w:uiPriority="62"/>
+    <w:lsdException w:name="Medium Shading 1 Accent 5" w:uiPriority="63"/>
+    <w:lsdException w:name="Medium Shading 2 Accent 5" w:uiPriority="64"/>
+    <w:lsdException w:name="Medium List 1 Accent 5" w:uiPriority="65"/>
+    <w:lsdException w:name="Medium List 2 Accent 5" w:uiPriority="66"/>
+    <w:lsdException w:name="Medium Grid 1 Accent 5" w:uiPriority="67"/>
+    <w:lsdException w:name="Medium Grid 2 Accent 5" w:uiPriority="68"/>
+    <w:lsdException w:name="Medium Grid 3 Accent 5" w:uiPriority="69"/>
+    <w:lsdException w:name="Dark List Accent 5" w:uiPriority="70"/>
+    <w:lsdException w:name="Colorful Shading Accent 5" w:uiPriority="71"/>
+    <w:lsdException w:name="Colorful List Accent 5" w:uiPriority="72"/>
+    <w:lsdException w:name="Colorful Grid Accent 5" w:uiPriority="73"/>
+    <w:lsdException w:name="Light Shading Accent 6" w:uiPriority="60"/>
+    <w:lsdException w:name="Light List Accent 6" w:uiPriority="61"/>
+    <w:lsdException w:name="Light Grid Accent 6" w:uiPriority="62"/>
+    <w:lsdException w:name="Medium Shading 1 Accent 6" w:uiPriority="63"/>
+    <w:lsdException w:name="Medium Shading 2 Accent 6" w:uiPriority="64"/>
+    <w:lsdException w:name="Medium List 1 Accent 6" w:uiPriority="65"/>
+    <w:lsdException w:name="Medium List 2 Accent 6" w:uiPriority="66"/>
+    <w:lsdException w:name="Medium Grid 1 Accent 6" w:uiPriority="67"/>
+    <w:lsdException w:name="Medium Grid 2 Accent 6" w:uiPriority="68"/>
+    <w:lsdException w:name="Medium Grid 3 Accent 6" w:uiPriority="69"/>
+    <w:lsdException w:name="Dark List Accent 6" w:uiPriority="70"/>
+    <w:lsdException w:name="Colorful Shading Accent 6" w:uiPriority="71"/>
+    <w:lsdException w:name="Colorful List Accent 6" w:uiPriority="72"/>
+    <w:lsdException w:name="Colorful Grid Accent 6" w:uiPriority="73"/>
+    <w:lsdException w:name="Subtle Emphasis" w:uiPriority="19" w:qFormat="1"/>
+    <w:lsdException w:name="Intense Emphasis" w:uiPriority="21" w:qFormat="1"/>
+    <w:lsdException w:name="Subtle Reference" w:uiPriority="31" w:qFormat="1"/>
+    <w:lsdException w:name="Intense Reference" w:uiPriority="32" w:qFormat="1"/>
+    <w:lsdException w:name="Book Title" w:uiPriority="33" w:qFormat="1"/>
+    <w:lsdException w:name="Bibliography" w:semiHidden="1" w:uiPriority="37" w:unhideWhenUsed="1"/>
+    <w:lsdException w:name="TOC Heading" w:semiHidden="1" w:uiPriority="39" w:unhideWhenUsed="1" w:qFormat="1"/>
+    <w:lsdException w:name="Grid Table 4" w:uiPriority="49"/>
+    <w:lsdException w:name="Grid Table 5 Dark" w:uiPriority="50"/>
+    <w:lsdException w:name="Grid Table 6 Colorful" w:uiPriority="51"/>
+    <w:lsdException w:name="Grid Table 7 Colorful" w:uiPriority="52"/>
+    <w:lsdException w:name="Grid Table 1 Light Accent 1" w:uiPriority="46"/>
+    <w:lsdException w:name="Grid Table 2 Accent 1" w:uiPriority="47"/>
+    <w:lsdException w:name="Grid Table 3 Accent 1" w:uiPriority="48"/>
+    <w:lsdException w:name="Grid Table 4 Accent 1" w:uiPriority="49"/>
+    <w:lsdException w:name="Grid Table 5 Dark Accent 1" w:uiPriority="50"/>
+    <w:lsdException w:name="Grid Table 6 Colorful Accent 1" w:uiPriority="51"/>
+    <w:lsdException w:name="Grid Table 7 Colorful Accent 1" w:uiPriority="52"/>
+    <w:lsdException w:name="Grid Table 1 Light Accent 2" w:uiPriority="46"/>
+    <w:lsdException w:name="Grid Table 2 Accent 2" w:uiPriority="47"/>
+    <w:lsdException w:name="Grid Table 3 Accent 2" w:uiPriority="48"/>
+    <w:lsdException w:name="Grid Table 4 Accent 2" w:uiPriority="49"/>
+    <w:lsdException w:name="Grid Table 5 Dark Accent 2" w:uiPriority="50"/>
+    <w:lsdException w:name="Grid Table 6 Colorful Accent 2" w:uiPriority="51"/>
+    <w:lsdException w:name="Grid Table 7 Colorful Accent 2" w:uiPriority="52"/>
+    <w:lsdException w:name="Grid Table 1 Light Accent 3" w:uiPriority="46"/>
+    <w:lsdException w:name="Grid Table 2 Accent 3" w:uiPriority="47"/>
+    <w:lsdException w:name="Grid Table 3 Accent 3" w:uiPriority="48"/>
+    <w:lsdException w:name="Grid Table 4 Accent 3" w:uiPriority="49"/>
+    <w:lsdException w:name="Grid Table 5 Dark Accent 3" w:uiPriority="50"/>
+    <w:lsdException w:name="Grid Table 6 Colorful Accent 3" w:uiPriority="51"/>
+    <w:lsdException w:name="Grid Table 7 Colorful Accent 3" w:uiPriority="52"/>
+    <w:lsdException w:name="Grid Table 1 Light Accent 4" w:uiPriority="46"/>
+    <w:lsdException w:name="Grid Table 2 Accent 4" w:uiPriority="47"/>
+    <w:lsdException w:name="Grid Table 3 Accent 4" w:uiPriority="48"/>
+    <w:lsdException w:name="Grid Table 4 Accent 4" w:uiPriority="49"/>
+    <w:lsdException w:name="Grid Table 5 Dark Accent 4" w:uiPriority="50"/>
+    <w:lsdException w:name="Grid Table 6 Colorful Accent 4" w:uiPriority="51"/>
+    <w:lsdException w:name="Grid Table 7 Colorful Accent 4" w:uiPriority="52"/>
+    <w:lsdException w:name="Grid Table 1 Light Accent 5" w:uiPriority="46"/>
+    <w:lsdException w:name="Grid Table 2 Accent 5" w:uiPriority="47"/>
+    <w:lsdException w:name="Grid Table 3 Accent 5" w:uiPriority="48"/>
+    <w:lsdException w:name="Grid Table 4 Accent 5" w:uiPriority="49"/>
+    <w:lsdException w:name="Grid Table 5 Dark Accent 5" w:uiPriority="50"/>
+    <w:lsdException w:name="Grid Table 6 Colorful Accent 5" w:uiPriority="51"/>
+    <w:lsdException w:name="Grid Table 7 Colorful Accent 5" w:uiPriority="52"/>
+    <w:lsdException w:name="Grid Table 1 Light Accent 6" w:uiPriority="46"/>
+    <w:lsdException w:name="Grid Table 2 Accent 6" w:uiPriority="47"/>
+    <w:lsdException w:name="Grid Table 3 Accent 6" w:uiPriority="48"/>
+    <w:lsdException w:name="Grid Table 4 Accent 6" w:uiPriority="49"/>
+    <w:lsdException w:name="Grid Table 5 Dark Accent 6" w:uiPriority="50"/>
+    <w:lsdException w:name="Grid Table 6 Colorful Accent 6" w:uiPriority="51"/>
+    <w:lsdException w:name="Grid Table 7 Colorful Accent 6" w:uiPriority="52"/>
+    <w:lsdException w:name="List Table 1 Light" w:uiPriority="46"/>
+    <w:lsdException w:name="List Table 2" w:uiPriority="47"/>
+    <w:lsdException w:name="List Table 3" w:uiPriority="48"/>
+    <w:lsdException w:name="List Table 4" w:uiPriority="49"/>
+    <w:lsdException w:name="List Table 5 Dark" w:uiPriority="50"/>
+    <w:lsdException w:name="List Table 6 Colorful" w:uiPriority="51"/>
+    <w:lsdException w:name="List Table 7 Colorful" w:uiPriority="52"/>
+    <w:lsdException w:name="List Table 1 Light Accent 1" w:uiPriority="46"/>
+    <w:lsdException w:name="List Table 2 Accent 1" w:uiPriority="47"/>
+    <w:lsdException w:name="List Table 3 Accent 1" w:uiPriority="48"/>
+    <w:lsdException w:name="List Table 4 Accent 1" w:uiPriority="49"/>
+    <w:lsdException w:name="List Table 5 Dark Accent 1" w:uiPriority="50"/>
+    <w:lsdException w:name="List Table 6 Colorful Accent 1" w:uiPriority="51"/>
+    <w:lsdException w:name="List Table 7 Colorful Accent 1" w:uiPriority="52"/>
+    <w:lsdException w:name="List Table 1 Light Accent 2" w:uiPriority="46"/>
+    <w:lsdException w:name="List Table 2 Accent 2" w:uiPriority="47"/>
+    <w:lsdException w:name="List Table 3 Accent 2" w:uiPriority="48"/>
+    <w:lsdException w:name="List Table 4 Accent 2" w:uiPriority="49"/>
+    <w:lsdException w:name="List Table 5 Dark Accent 2" w:uiPriority="50"/>
+    <w:lsdException w:name="List Table 6 Colorful Accent 2" w:uiPriority="51"/>
+    <w:lsdException w:name="List Table 7 Colorful Accent 2" w:uiPriority="52"/>
+    <w:lsdException w:name="List Table 1 Light Accent 3" w:uiPriority="46"/>
+    <w:lsdException w:name="List Table 2 Accent 3" w:uiPriority="47"/>
+    <w:lsdException w:name="List Table 3 Accent 3" w:uiPriority="48"/>
+    <w:lsdException w:name="List Table 4 Accent 3" w:uiPriority="49"/>
+    <w:lsdException w:name="List Table 5 Dark Accent 3" w:uiPriority="50"/>
+    <w:lsdException w:name="List Table 6 Colorful Accent 3" w:uiPriority="51"/>
+    <w:lsdException w:name="List Table 7 Colorful Accent 3" w:uiPriority="52"/>
+    <w:lsdException w:name="List Table 1 Light Accent 4" w:uiPriority="46"/>
+    <w:lsdException w:name="List Table 2 Accent 4" w:uiPriority="47"/>
+    <w:lsdException w:name="List Table 3 Accent 4" w:uiPriority="48"/>
+    <w:lsdException w:name="List Table 4 Accent 4" w:uiPriority="49"/>
+    <w:lsdException w:name="List Table 5 Dark Accent 4" w:uiPriority="50"/>
+    <w:lsdException w:name="List Table 6 Colorful Accent 4" w:uiPriority="51"/>
+    <w:lsdException w:name="List Table 7 Colorful Accent 4" w:uiPriority="52"/>
+    <w:lsdException w:name="List Table 1 Light Accent 5" w:uiPriority="46"/>
+    <w:lsdException w:name="List Table 2 Accent 5" w:uiPriority="47"/>
+    <w:lsdException w:name="List Table 3 Accent 5" w:uiPriority="48"/>
+    <w:lsdException w:name="List Table 4 Accent 5" w:uiPriority="49"/>
+    <w:lsdException w:name="List Table 5 Dark Accent 5" w:uiPriority="50"/>
+    <w:lsdException w:name="List Table 6 Colorful Accent 5" w:uiPriority="51"/>
+    <w:lsdException w:name="List Table 7 Colorful Accent 5" w:uiPriority="52"/>
+    <w:lsdException w:name="List Table 1 Light Accent 6" w:uiPriority="46"/>
+    <w:lsdException w:name="List Table 2 Accent 6" w:uiPriority="47"/>
+    <w:lsdException w:name="List Table 3 Accent 6" w:uiPriority="48"/>
+    <w:lsdException w:name="List Table 4 Accent 6" w:uiPriority="49"/>
+    <w:lsdException w:name="List Table 5 Dark Accent 6" w:uiPriority="50"/>
+    <w:lsdException w:name="List Table 6 Colorful Accent 6" w:uiPriority="51"/>
+    <w:lsdException w:name="List Table 7 Colorful Accent 6" w:uiPriority="52"/>
   </w:latentStyles>
-  <w:style w:type="paragraph" w:default="1" w:styleId="Normal">
+  <w:style w:type="paragraph" w:default="1" w:styleId="Standaard">
     <w:name w:val="Normal"/>
     <w:qFormat/>
     <w:rsid w:val="008E78A1"/>
@@ -4989,11 +6087,11 @@
       <w:lang w:val="en-GB" w:eastAsia="en-GB"/>
     </w:rPr>
   </w:style>
-  <w:style w:type="paragraph" w:styleId="Heading1">
+  <w:style w:type="paragraph" w:styleId="Kop1">
     <w:name w:val="heading 1"/>
-    <w:basedOn w:val="Normal"/>
-    <w:next w:val="Normal"/>
-    <w:link w:val="Heading1Char"/>
+    <w:basedOn w:val="Standaard"/>
+    <w:next w:val="Standaard"/>
+    <w:link w:val="Kop1Char"/>
     <w:autoRedefine/>
     <w:uiPriority w:val="9"/>
     <w:qFormat/>
@@ -5019,11 +6117,11 @@
       <w:lang w:val="nl-BE" w:eastAsia="en-US"/>
     </w:rPr>
   </w:style>
-  <w:style w:type="paragraph" w:styleId="Heading2">
+  <w:style w:type="paragraph" w:styleId="Kop2">
     <w:name w:val="heading 2"/>
-    <w:basedOn w:val="Normal"/>
-    <w:next w:val="Normal"/>
-    <w:link w:val="Heading2Char"/>
+    <w:basedOn w:val="Standaard"/>
+    <w:next w:val="Standaard"/>
+    <w:link w:val="Kop2Char"/>
     <w:autoRedefine/>
     <w:uiPriority w:val="9"/>
     <w:qFormat/>
@@ -5046,13 +6144,13 @@
       <w:lang w:val="nl-BE" w:eastAsia="en-US"/>
     </w:rPr>
   </w:style>
-  <w:style w:type="character" w:default="1" w:styleId="DefaultParagraphFont">
+  <w:style w:type="character" w:default="1" w:styleId="Standaardalinea-lettertype">
     <w:name w:val="Default Paragraph Font"/>
     <w:uiPriority w:val="1"/>
     <w:semiHidden/>
     <w:unhideWhenUsed/>
   </w:style>
-  <w:style w:type="table" w:default="1" w:styleId="TableNormal">
+  <w:style w:type="table" w:default="1" w:styleId="Standaardtabel">
     <w:name w:val="Normal Table"/>
     <w:uiPriority w:val="99"/>
     <w:semiHidden/>
@@ -5067,16 +6165,16 @@
       </w:tblCellMar>
     </w:tblPr>
   </w:style>
-  <w:style w:type="numbering" w:default="1" w:styleId="NoList">
+  <w:style w:type="numbering" w:default="1" w:styleId="Geenlijst">
     <w:name w:val="No List"/>
     <w:uiPriority w:val="99"/>
     <w:semiHidden/>
     <w:unhideWhenUsed/>
   </w:style>
-  <w:style w:type="character" w:customStyle="1" w:styleId="Heading1Char">
-    <w:name w:val="Heading 1 Char"/>
-    <w:basedOn w:val="DefaultParagraphFont"/>
-    <w:link w:val="Heading1"/>
+  <w:style w:type="character" w:customStyle="1" w:styleId="Kop1Char">
+    <w:name w:val="Kop 1 Char"/>
+    <w:basedOn w:val="Standaardalinea-lettertype"/>
+    <w:link w:val="Kop1"/>
     <w:uiPriority w:val="9"/>
     <w:rsid w:val="00BB6AA1"/>
     <w:rPr>
@@ -5088,10 +6186,10 @@
       <w:lang w:eastAsia="en-US"/>
     </w:rPr>
   </w:style>
-  <w:style w:type="character" w:customStyle="1" w:styleId="Heading2Char">
-    <w:name w:val="Heading 2 Char"/>
-    <w:basedOn w:val="DefaultParagraphFont"/>
-    <w:link w:val="Heading2"/>
+  <w:style w:type="character" w:customStyle="1" w:styleId="Kop2Char">
+    <w:name w:val="Kop 2 Char"/>
+    <w:basedOn w:val="Standaardalinea-lettertype"/>
+    <w:link w:val="Kop2"/>
     <w:uiPriority w:val="9"/>
     <w:rsid w:val="00211CDA"/>
     <w:rPr>
@@ -5103,10 +6201,10 @@
       <w:lang w:eastAsia="en-US"/>
     </w:rPr>
   </w:style>
-  <w:style w:type="paragraph" w:styleId="TOCHeading">
+  <w:style w:type="paragraph" w:styleId="Kopvaninhoudsopgave">
     <w:name w:val="TOC Heading"/>
-    <w:basedOn w:val="Heading1"/>
-    <w:next w:val="Normal"/>
+    <w:basedOn w:val="Kop1"/>
+    <w:next w:val="Standaard"/>
     <w:uiPriority w:val="39"/>
     <w:unhideWhenUsed/>
     <w:qFormat/>
@@ -5124,10 +6222,10 @@
       <w:lang w:val="en-US"/>
     </w:rPr>
   </w:style>
-  <w:style w:type="paragraph" w:styleId="TOC1">
+  <w:style w:type="paragraph" w:styleId="Inhopg1">
     <w:name w:val="toc 1"/>
-    <w:basedOn w:val="Normal"/>
-    <w:next w:val="Normal"/>
+    <w:basedOn w:val="Standaard"/>
+    <w:next w:val="Standaard"/>
     <w:autoRedefine/>
     <w:uiPriority w:val="39"/>
     <w:unhideWhenUsed/>
@@ -5143,10 +6241,10 @@
       <w:szCs w:val="22"/>
     </w:rPr>
   </w:style>
-  <w:style w:type="paragraph" w:styleId="BalloonText">
+  <w:style w:type="paragraph" w:styleId="Ballontekst">
     <w:name w:val="Balloon Text"/>
-    <w:basedOn w:val="Normal"/>
-    <w:link w:val="BalloonTextChar"/>
+    <w:basedOn w:val="Standaard"/>
+    <w:link w:val="BallontekstChar"/>
     <w:uiPriority w:val="99"/>
     <w:semiHidden/>
     <w:unhideWhenUsed/>
@@ -5157,10 +6255,10 @@
       <w:szCs w:val="18"/>
     </w:rPr>
   </w:style>
-  <w:style w:type="character" w:customStyle="1" w:styleId="BalloonTextChar">
-    <w:name w:val="Balloon Text Char"/>
-    <w:basedOn w:val="DefaultParagraphFont"/>
-    <w:link w:val="BalloonText"/>
+  <w:style w:type="character" w:customStyle="1" w:styleId="BallontekstChar">
+    <w:name w:val="Ballontekst Char"/>
+    <w:basedOn w:val="Standaardalinea-lettertype"/>
+    <w:link w:val="Ballontekst"/>
     <w:uiPriority w:val="99"/>
     <w:semiHidden/>
     <w:rsid w:val="00211CDA"/>
@@ -5171,10 +6269,10 @@
       <w:lang w:val="en-GB" w:eastAsia="en-GB"/>
     </w:rPr>
   </w:style>
-  <w:style w:type="paragraph" w:styleId="TOC2">
+  <w:style w:type="paragraph" w:styleId="Inhopg2">
     <w:name w:val="toc 2"/>
-    <w:basedOn w:val="Normal"/>
-    <w:next w:val="Normal"/>
+    <w:basedOn w:val="Standaard"/>
+    <w:next w:val="Standaard"/>
     <w:autoRedefine/>
     <w:uiPriority w:val="39"/>
     <w:unhideWhenUsed/>
@@ -5189,10 +6287,10 @@
       <w:szCs w:val="22"/>
     </w:rPr>
   </w:style>
-  <w:style w:type="paragraph" w:styleId="TOC3">
+  <w:style w:type="paragraph" w:styleId="Inhopg3">
     <w:name w:val="toc 3"/>
-    <w:basedOn w:val="Normal"/>
-    <w:next w:val="Normal"/>
+    <w:basedOn w:val="Standaard"/>
+    <w:next w:val="Standaard"/>
     <w:autoRedefine/>
     <w:uiPriority w:val="39"/>
     <w:unhideWhenUsed/>
@@ -5207,10 +6305,10 @@
       <w:szCs w:val="22"/>
     </w:rPr>
   </w:style>
-  <w:style w:type="paragraph" w:styleId="TOC4">
+  <w:style w:type="paragraph" w:styleId="Inhopg4">
     <w:name w:val="toc 4"/>
-    <w:basedOn w:val="Normal"/>
-    <w:next w:val="Normal"/>
+    <w:basedOn w:val="Standaard"/>
+    <w:next w:val="Standaard"/>
     <w:autoRedefine/>
     <w:uiPriority w:val="39"/>
     <w:semiHidden/>
@@ -5225,10 +6323,10 @@
       <w:szCs w:val="18"/>
     </w:rPr>
   </w:style>
-  <w:style w:type="paragraph" w:styleId="TOC5">
+  <w:style w:type="paragraph" w:styleId="Inhopg5">
     <w:name w:val="toc 5"/>
-    <w:basedOn w:val="Normal"/>
-    <w:next w:val="Normal"/>
+    <w:basedOn w:val="Standaard"/>
+    <w:next w:val="Standaard"/>
     <w:autoRedefine/>
     <w:uiPriority w:val="39"/>
     <w:semiHidden/>
@@ -5243,10 +6341,10 @@
       <w:szCs w:val="18"/>
     </w:rPr>
   </w:style>
-  <w:style w:type="paragraph" w:styleId="TOC6">
+  <w:style w:type="paragraph" w:styleId="Inhopg6">
     <w:name w:val="toc 6"/>
-    <w:basedOn w:val="Normal"/>
-    <w:next w:val="Normal"/>
+    <w:basedOn w:val="Standaard"/>
+    <w:next w:val="Standaard"/>
     <w:autoRedefine/>
     <w:uiPriority w:val="39"/>
     <w:semiHidden/>
@@ -5261,10 +6359,10 @@
       <w:szCs w:val="18"/>
     </w:rPr>
   </w:style>
-  <w:style w:type="paragraph" w:styleId="TOC7">
+  <w:style w:type="paragraph" w:styleId="Inhopg7">
     <w:name w:val="toc 7"/>
-    <w:basedOn w:val="Normal"/>
-    <w:next w:val="Normal"/>
+    <w:basedOn w:val="Standaard"/>
+    <w:next w:val="Standaard"/>
     <w:autoRedefine/>
     <w:uiPriority w:val="39"/>
     <w:semiHidden/>
@@ -5279,10 +6377,10 @@
       <w:szCs w:val="18"/>
     </w:rPr>
   </w:style>
-  <w:style w:type="paragraph" w:styleId="TOC8">
+  <w:style w:type="paragraph" w:styleId="Inhopg8">
     <w:name w:val="toc 8"/>
-    <w:basedOn w:val="Normal"/>
-    <w:next w:val="Normal"/>
+    <w:basedOn w:val="Standaard"/>
+    <w:next w:val="Standaard"/>
     <w:autoRedefine/>
     <w:uiPriority w:val="39"/>
     <w:semiHidden/>
@@ -5297,10 +6395,10 @@
       <w:szCs w:val="18"/>
     </w:rPr>
   </w:style>
-  <w:style w:type="paragraph" w:styleId="TOC9">
+  <w:style w:type="paragraph" w:styleId="Inhopg9">
     <w:name w:val="toc 9"/>
-    <w:basedOn w:val="Normal"/>
-    <w:next w:val="Normal"/>
+    <w:basedOn w:val="Standaard"/>
+    <w:next w:val="Standaard"/>
     <w:autoRedefine/>
     <w:uiPriority w:val="39"/>
     <w:semiHidden/>
@@ -5315,10 +6413,9 @@
       <w:szCs w:val="18"/>
     </w:rPr>
   </w:style>
-  <w:style w:type="paragraph" w:styleId="NoSpacing">
+  <w:style w:type="paragraph" w:styleId="Geenafstand">
     <w:name w:val="No Spacing"/>
     <w:uiPriority w:val="1"/>
-    <w:qFormat/>
     <w:rsid w:val="00553DC3"/>
     <w:rPr>
       <w:sz w:val="24"/>
@@ -5326,10 +6423,10 @@
       <w:lang w:val="en-GB" w:eastAsia="en-GB"/>
     </w:rPr>
   </w:style>
-  <w:style w:type="paragraph" w:styleId="Header">
+  <w:style w:type="paragraph" w:styleId="Koptekst">
     <w:name w:val="header"/>
-    <w:basedOn w:val="Normal"/>
-    <w:link w:val="HeaderChar"/>
+    <w:basedOn w:val="Standaard"/>
+    <w:link w:val="KoptekstChar"/>
     <w:uiPriority w:val="99"/>
     <w:unhideWhenUsed/>
     <w:rsid w:val="008E78A1"/>
@@ -5340,10 +6437,10 @@
       </w:tabs>
     </w:pPr>
   </w:style>
-  <w:style w:type="character" w:customStyle="1" w:styleId="HeaderChar">
-    <w:name w:val="Header Char"/>
-    <w:basedOn w:val="DefaultParagraphFont"/>
-    <w:link w:val="Header"/>
+  <w:style w:type="character" w:customStyle="1" w:styleId="KoptekstChar">
+    <w:name w:val="Koptekst Char"/>
+    <w:basedOn w:val="Standaardalinea-lettertype"/>
+    <w:link w:val="Koptekst"/>
     <w:uiPriority w:val="99"/>
     <w:rsid w:val="008E78A1"/>
     <w:rPr>
@@ -5352,10 +6449,10 @@
       <w:lang w:val="en-GB" w:eastAsia="en-GB"/>
     </w:rPr>
   </w:style>
-  <w:style w:type="paragraph" w:styleId="Footer">
+  <w:style w:type="paragraph" w:styleId="Voettekst">
     <w:name w:val="footer"/>
-    <w:basedOn w:val="Normal"/>
-    <w:link w:val="FooterChar"/>
+    <w:basedOn w:val="Standaard"/>
+    <w:link w:val="VoettekstChar"/>
     <w:uiPriority w:val="99"/>
     <w:unhideWhenUsed/>
     <w:rsid w:val="008E78A1"/>
@@ -5366,10 +6463,10 @@
       </w:tabs>
     </w:pPr>
   </w:style>
-  <w:style w:type="character" w:customStyle="1" w:styleId="FooterChar">
-    <w:name w:val="Footer Char"/>
-    <w:basedOn w:val="DefaultParagraphFont"/>
-    <w:link w:val="Footer"/>
+  <w:style w:type="character" w:customStyle="1" w:styleId="VoettekstChar">
+    <w:name w:val="Voettekst Char"/>
+    <w:basedOn w:val="Standaardalinea-lettertype"/>
+    <w:link w:val="Voettekst"/>
     <w:uiPriority w:val="99"/>
     <w:rsid w:val="008E78A1"/>
     <w:rPr>
@@ -5378,9 +6475,9 @@
       <w:lang w:val="en-GB" w:eastAsia="en-GB"/>
     </w:rPr>
   </w:style>
-  <w:style w:type="paragraph" w:styleId="ListParagraph">
+  <w:style w:type="paragraph" w:styleId="Lijstalinea">
     <w:name w:val="List Paragraph"/>
-    <w:basedOn w:val="Normal"/>
+    <w:basedOn w:val="Standaard"/>
     <w:uiPriority w:val="34"/>
     <w:qFormat/>
     <w:rsid w:val="008E78A1"/>
@@ -5391,7 +6488,7 @@
   </w:style>
   <w:style w:type="character" w:styleId="Hyperlink">
     <w:name w:val="Hyperlink"/>
-    <w:basedOn w:val="DefaultParagraphFont"/>
+    <w:basedOn w:val="Standaardalinea-lettertype"/>
     <w:uiPriority w:val="99"/>
     <w:unhideWhenUsed/>
     <w:rsid w:val="006D0DCC"/>
@@ -5400,16 +6497,15 @@
       <w:u w:val="single"/>
     </w:rPr>
   </w:style>
-  <w:style w:type="table" w:styleId="TableGrid">
+  <w:style w:type="table" w:styleId="Tabelraster">
     <w:name w:val="Table Grid"/>
-    <w:basedOn w:val="TableNormal"/>
+    <w:basedOn w:val="Standaardtabel"/>
     <w:uiPriority w:val="59"/>
     <w:rsid w:val="00762914"/>
     <w:pPr>
       <w:spacing w:line="240" w:lineRule="auto"/>
     </w:pPr>
     <w:tblPr>
-      <w:tblInd w:w="0" w:type="dxa"/>
       <w:tblBorders>
         <w:top w:val="single" w:sz="4" w:space="0" w:color="auto"/>
         <w:left w:val="single" w:sz="4" w:space="0" w:color="auto"/>
@@ -5418,627 +6514,26 @@
         <w:insideH w:val="single" w:sz="4" w:space="0" w:color="auto"/>
         <w:insideV w:val="single" w:sz="4" w:space="0" w:color="auto"/>
       </w:tblBorders>
-      <w:tblCellMar>
-        <w:top w:w="0" w:type="dxa"/>
-        <w:left w:w="108" w:type="dxa"/>
-        <w:bottom w:w="0" w:type="dxa"/>
-        <w:right w:w="108" w:type="dxa"/>
-      </w:tblCellMar>
     </w:tblPr>
   </w:style>
-</w:styles>
-</file>
-
-<file path=word/stylesWithEffects.xml><?xml version="1.0" encoding="utf-8"?>
-<w:styles xmlns:wpc="http://schemas.microsoft.com/office/word/2010/wordprocessingCanvas" xmlns:mo="http://schemas.microsoft.com/office/mac/office/2008/main" xmlns:mc="http://schemas.openxmlformats.org/markup-compatibility/2006" xmlns:mv="urn:schemas-microsoft-com:mac:vml" xmlns:o="urn:schemas-microsoft-com:office:office" xmlns:r="http://schemas.openxmlformats.org/officeDocument/2006/relationships" xmlns:m="http://schemas.openxmlformats.org/officeDocument/2006/math" xmlns:v="urn:schemas-microsoft-com:vml" xmlns:wp14="http://schemas.microsoft.com/office/word/2010/wordprocessingDrawing" xmlns:wp="http://schemas.openxmlformats.org/drawingml/2006/wordprocessingDrawing" xmlns:w10="urn:schemas-microsoft-com:office:word" xmlns:w="http://schemas.openxmlformats.org/wordprocessingml/2006/main" xmlns:w14="http://schemas.microsoft.com/office/word/2010/wordml" xmlns:wpg="http://schemas.microsoft.com/office/word/2010/wordprocessingGroup" xmlns:wpi="http://schemas.microsoft.com/office/word/2010/wordprocessingInk" xmlns:wne="http://schemas.microsoft.com/office/word/2006/wordml" xmlns:wps="http://schemas.microsoft.com/office/word/2010/wordprocessingShape" mc:Ignorable="w14 wp14">
-  <w:docDefaults>
-    <w:rPrDefault>
-      <w:rPr>
-        <w:rFonts w:ascii="Times New Roman" w:eastAsia="Times New Roman" w:hAnsi="Times New Roman" w:cs="Times New Roman"/>
-        <w:lang w:val="nl-BE" w:eastAsia="nl-BE" w:bidi="ar-SA"/>
-      </w:rPr>
-    </w:rPrDefault>
-    <w:pPrDefault>
-      <w:pPr>
-        <w:spacing w:line="276" w:lineRule="auto"/>
-      </w:pPr>
-    </w:pPrDefault>
-  </w:docDefaults>
-  <w:latentStyles w:defLockedState="0" w:defUIPriority="99" w:defSemiHidden="1" w:defUnhideWhenUsed="1" w:defQFormat="0" w:count="276">
-    <w:lsdException w:name="Normal" w:semiHidden="0" w:uiPriority="0" w:unhideWhenUsed="0" w:qFormat="1"/>
-    <w:lsdException w:name="heading 1" w:semiHidden="0" w:uiPriority="9" w:unhideWhenUsed="0" w:qFormat="1"/>
-    <w:lsdException w:name="heading 2" w:uiPriority="9" w:qFormat="1"/>
-    <w:lsdException w:name="heading 3" w:uiPriority="9" w:qFormat="1"/>
-    <w:lsdException w:name="heading 4" w:uiPriority="9" w:qFormat="1"/>
-    <w:lsdException w:name="heading 5" w:uiPriority="9" w:qFormat="1"/>
-    <w:lsdException w:name="heading 6" w:uiPriority="9" w:qFormat="1"/>
-    <w:lsdException w:name="heading 7" w:uiPriority="9" w:qFormat="1"/>
-    <w:lsdException w:name="heading 8" w:uiPriority="9" w:qFormat="1"/>
-    <w:lsdException w:name="heading 9" w:uiPriority="9" w:qFormat="1"/>
-    <w:lsdException w:name="toc 1" w:uiPriority="39"/>
-    <w:lsdException w:name="toc 2" w:uiPriority="39"/>
-    <w:lsdException w:name="toc 3" w:uiPriority="39"/>
-    <w:lsdException w:name="toc 4" w:uiPriority="39"/>
-    <w:lsdException w:name="toc 5" w:uiPriority="39"/>
-    <w:lsdException w:name="toc 6" w:uiPriority="39"/>
-    <w:lsdException w:name="toc 7" w:uiPriority="39"/>
-    <w:lsdException w:name="toc 8" w:uiPriority="39"/>
-    <w:lsdException w:name="toc 9" w:uiPriority="39"/>
-    <w:lsdException w:name="caption" w:uiPriority="35" w:qFormat="1"/>
-    <w:lsdException w:name="Title" w:semiHidden="0" w:uiPriority="10" w:unhideWhenUsed="0" w:qFormat="1"/>
-    <w:lsdException w:name="Default Paragraph Font" w:uiPriority="1"/>
-    <w:lsdException w:name="Subtitle" w:semiHidden="0" w:uiPriority="11" w:unhideWhenUsed="0" w:qFormat="1"/>
-    <w:lsdException w:name="Strong" w:semiHidden="0" w:uiPriority="22" w:unhideWhenUsed="0" w:qFormat="1"/>
-    <w:lsdException w:name="Emphasis" w:semiHidden="0" w:uiPriority="20" w:unhideWhenUsed="0" w:qFormat="1"/>
-    <w:lsdException w:name="Table Grid" w:semiHidden="0" w:uiPriority="59" w:unhideWhenUsed="0"/>
-    <w:lsdException w:name="Note Level 1" w:semiHidden="0" w:unhideWhenUsed="0"/>
-    <w:lsdException w:name="Note Level 2" w:semiHidden="0" w:unhideWhenUsed="0"/>
-    <w:lsdException w:name="Note Level 3" w:semiHidden="0" w:unhideWhenUsed="0"/>
-    <w:lsdException w:name="Note Level 4" w:semiHidden="0" w:unhideWhenUsed="0"/>
-    <w:lsdException w:name="Note Level 5" w:semiHidden="0" w:unhideWhenUsed="0"/>
-    <w:lsdException w:name="Note Level 6" w:semiHidden="0" w:unhideWhenUsed="0"/>
-    <w:lsdException w:name="Note Level 7" w:semiHidden="0" w:unhideWhenUsed="0"/>
-    <w:lsdException w:name="Note Level 8" w:semiHidden="0" w:unhideWhenUsed="0"/>
-    <w:lsdException w:name="Note Level 9" w:semiHidden="0" w:unhideWhenUsed="0"/>
-    <w:lsdException w:name="Placeholder Text" w:unhideWhenUsed="0"/>
-    <w:lsdException w:name="No Spacing" w:semiHidden="0" w:uiPriority="1" w:unhideWhenUsed="0" w:qFormat="1"/>
-    <w:lsdException w:name="Light Shading" w:semiHidden="0" w:uiPriority="60" w:unhideWhenUsed="0"/>
-    <w:lsdException w:name="Light List" w:semiHidden="0" w:uiPriority="61" w:unhideWhenUsed="0"/>
-    <w:lsdException w:name="Light Grid" w:semiHidden="0" w:uiPriority="62" w:unhideWhenUsed="0"/>
-    <w:lsdException w:name="Medium Shading 1" w:semiHidden="0" w:uiPriority="63" w:unhideWhenUsed="0"/>
-    <w:lsdException w:name="Medium Shading 2" w:semiHidden="0" w:uiPriority="64" w:unhideWhenUsed="0"/>
-    <w:lsdException w:name="Medium List 1" w:semiHidden="0" w:uiPriority="65" w:unhideWhenUsed="0"/>
-    <w:lsdException w:name="Medium List 2" w:semiHidden="0" w:uiPriority="66" w:unhideWhenUsed="0"/>
-    <w:lsdException w:name="Medium Grid 1" w:semiHidden="0" w:uiPriority="67" w:unhideWhenUsed="0"/>
-    <w:lsdException w:name="Medium Grid 2" w:semiHidden="0" w:uiPriority="68" w:unhideWhenUsed="0"/>
-    <w:lsdException w:name="Medium Grid 3" w:semiHidden="0" w:uiPriority="69" w:unhideWhenUsed="0"/>
-    <w:lsdException w:name="Dark List" w:semiHidden="0" w:uiPriority="70" w:unhideWhenUsed="0"/>
-    <w:lsdException w:name="Colorful Shading" w:semiHidden="0" w:uiPriority="71" w:unhideWhenUsed="0"/>
-    <w:lsdException w:name="Colorful List" w:semiHidden="0" w:uiPriority="72" w:unhideWhenUsed="0"/>
-    <w:lsdException w:name="Colorful Grid" w:semiHidden="0" w:uiPriority="73" w:unhideWhenUsed="0"/>
-    <w:lsdException w:name="Light Shading Accent 1" w:semiHidden="0" w:uiPriority="60" w:unhideWhenUsed="0"/>
-    <w:lsdException w:name="Light List Accent 1" w:semiHidden="0" w:uiPriority="61" w:unhideWhenUsed="0"/>
-    <w:lsdException w:name="Light Grid Accent 1" w:semiHidden="0" w:uiPriority="62" w:unhideWhenUsed="0"/>
-    <w:lsdException w:name="Medium Shading 1 Accent 1" w:semiHidden="0" w:uiPriority="63" w:unhideWhenUsed="0"/>
-    <w:lsdException w:name="Medium Shading 2 Accent 1" w:semiHidden="0" w:uiPriority="64" w:unhideWhenUsed="0"/>
-    <w:lsdException w:name="Medium List 1 Accent 1" w:semiHidden="0" w:uiPriority="65" w:unhideWhenUsed="0"/>
-    <w:lsdException w:name="Revision" w:unhideWhenUsed="0"/>
-    <w:lsdException w:name="List Paragraph" w:semiHidden="0" w:uiPriority="34" w:unhideWhenUsed="0" w:qFormat="1"/>
-    <w:lsdException w:name="Quote" w:semiHidden="0" w:uiPriority="29" w:unhideWhenUsed="0" w:qFormat="1"/>
-    <w:lsdException w:name="Intense Quote" w:semiHidden="0" w:uiPriority="30" w:unhideWhenUsed="0" w:qFormat="1"/>
-    <w:lsdException w:name="Medium List 2 Accent 1" w:semiHidden="0" w:uiPriority="66" w:unhideWhenUsed="0"/>
-    <w:lsdException w:name="Medium Grid 1 Accent 1" w:semiHidden="0" w:uiPriority="67" w:unhideWhenUsed="0"/>
-    <w:lsdException w:name="Medium Grid 2 Accent 1" w:semiHidden="0" w:uiPriority="68" w:unhideWhenUsed="0"/>
-    <w:lsdException w:name="Medium Grid 3 Accent 1" w:semiHidden="0" w:uiPriority="69" w:unhideWhenUsed="0"/>
-    <w:lsdException w:name="Dark List Accent 1" w:semiHidden="0" w:uiPriority="70" w:unhideWhenUsed="0"/>
-    <w:lsdException w:name="Colorful Shading Accent 1" w:semiHidden="0" w:uiPriority="71" w:unhideWhenUsed="0"/>
-    <w:lsdException w:name="Colorful List Accent 1" w:semiHidden="0" w:uiPriority="72" w:unhideWhenUsed="0"/>
-    <w:lsdException w:name="Colorful Grid Accent 1" w:semiHidden="0" w:uiPriority="73" w:unhideWhenUsed="0"/>
-    <w:lsdException w:name="Light Shading Accent 2" w:semiHidden="0" w:uiPriority="60" w:unhideWhenUsed="0"/>
-    <w:lsdException w:name="Light List Accent 2" w:semiHidden="0" w:uiPriority="61" w:unhideWhenUsed="0"/>
-    <w:lsdException w:name="Light Grid Accent 2" w:semiHidden="0" w:uiPriority="62" w:unhideWhenUsed="0"/>
-    <w:lsdException w:name="Medium Shading 1 Accent 2" w:semiHidden="0" w:uiPriority="63" w:unhideWhenUsed="0"/>
-    <w:lsdException w:name="Medium Shading 2 Accent 2" w:semiHidden="0" w:uiPriority="64" w:unhideWhenUsed="0"/>
-    <w:lsdException w:name="Medium List 1 Accent 2" w:semiHidden="0" w:uiPriority="65" w:unhideWhenUsed="0"/>
-    <w:lsdException w:name="Medium List 2 Accent 2" w:semiHidden="0" w:uiPriority="66" w:unhideWhenUsed="0"/>
-    <w:lsdException w:name="Medium Grid 1 Accent 2" w:semiHidden="0" w:uiPriority="67" w:unhideWhenUsed="0"/>
-    <w:lsdException w:name="Medium Grid 2 Accent 2" w:semiHidden="0" w:uiPriority="68" w:unhideWhenUsed="0"/>
-    <w:lsdException w:name="Medium Grid 3 Accent 2" w:semiHidden="0" w:uiPriority="69" w:unhideWhenUsed="0"/>
-    <w:lsdException w:name="Dark List Accent 2" w:semiHidden="0" w:uiPriority="70" w:unhideWhenUsed="0"/>
-    <w:lsdException w:name="Colorful Shading Accent 2" w:semiHidden="0" w:uiPriority="71" w:unhideWhenUsed="0"/>
-    <w:lsdException w:name="Colorful List Accent 2" w:semiHidden="0" w:uiPriority="72" w:unhideWhenUsed="0"/>
-    <w:lsdException w:name="Colorful Grid Accent 2" w:semiHidden="0" w:uiPriority="73" w:unhideWhenUsed="0"/>
-    <w:lsdException w:name="Light Shading Accent 3" w:semiHidden="0" w:uiPriority="60" w:unhideWhenUsed="0"/>
-    <w:lsdException w:name="Light List Accent 3" w:semiHidden="0" w:uiPriority="61" w:unhideWhenUsed="0"/>
-    <w:lsdException w:name="Light Grid Accent 3" w:semiHidden="0" w:uiPriority="62" w:unhideWhenUsed="0"/>
-    <w:lsdException w:name="Medium Shading 1 Accent 3" w:semiHidden="0" w:uiPriority="63" w:unhideWhenUsed="0"/>
-    <w:lsdException w:name="Medium Shading 2 Accent 3" w:semiHidden="0" w:uiPriority="64" w:unhideWhenUsed="0"/>
-    <w:lsdException w:name="Medium List 1 Accent 3" w:semiHidden="0" w:uiPriority="65" w:unhideWhenUsed="0"/>
-    <w:lsdException w:name="Medium List 2 Accent 3" w:semiHidden="0" w:uiPriority="66" w:unhideWhenUsed="0"/>
-    <w:lsdException w:name="Medium Grid 1 Accent 3" w:semiHidden="0" w:uiPriority="67" w:unhideWhenUsed="0"/>
-    <w:lsdException w:name="Medium Grid 2 Accent 3" w:semiHidden="0" w:uiPriority="68" w:unhideWhenUsed="0"/>
-    <w:lsdException w:name="Medium Grid 3 Accent 3" w:semiHidden="0" w:uiPriority="69" w:unhideWhenUsed="0"/>
-    <w:lsdException w:name="Dark List Accent 3" w:semiHidden="0" w:uiPriority="70" w:unhideWhenUsed="0"/>
-    <w:lsdException w:name="Colorful Shading Accent 3" w:semiHidden="0" w:uiPriority="71" w:unhideWhenUsed="0"/>
-    <w:lsdException w:name="Colorful List Accent 3" w:semiHidden="0" w:uiPriority="72" w:unhideWhenUsed="0"/>
-    <w:lsdException w:name="Colorful Grid Accent 3" w:semiHidden="0" w:uiPriority="73" w:unhideWhenUsed="0"/>
-    <w:lsdException w:name="Light Shading Accent 4" w:semiHidden="0" w:uiPriority="60" w:unhideWhenUsed="0"/>
-    <w:lsdException w:name="Light List Accent 4" w:semiHidden="0" w:uiPriority="61" w:unhideWhenUsed="0"/>
-    <w:lsdException w:name="Light Grid Accent 4" w:semiHidden="0" w:uiPriority="62" w:unhideWhenUsed="0"/>
-    <w:lsdException w:name="Medium Shading 1 Accent 4" w:semiHidden="0" w:uiPriority="63" w:unhideWhenUsed="0"/>
-    <w:lsdException w:name="Medium Shading 2 Accent 4" w:semiHidden="0" w:uiPriority="64" w:unhideWhenUsed="0"/>
-    <w:lsdException w:name="Medium List 1 Accent 4" w:semiHidden="0" w:uiPriority="65" w:unhideWhenUsed="0"/>
-    <w:lsdException w:name="Medium List 2 Accent 4" w:semiHidden="0" w:uiPriority="66" w:unhideWhenUsed="0"/>
-    <w:lsdException w:name="Medium Grid 1 Accent 4" w:semiHidden="0" w:uiPriority="67" w:unhideWhenUsed="0"/>
-    <w:lsdException w:name="Medium Grid 2 Accent 4" w:semiHidden="0" w:uiPriority="68" w:unhideWhenUsed="0"/>
-    <w:lsdException w:name="Medium Grid 3 Accent 4" w:semiHidden="0" w:uiPriority="69" w:unhideWhenUsed="0"/>
-    <w:lsdException w:name="Dark List Accent 4" w:semiHidden="0" w:uiPriority="70" w:unhideWhenUsed="0"/>
-    <w:lsdException w:name="Colorful Shading Accent 4" w:semiHidden="0" w:uiPriority="71" w:unhideWhenUsed="0"/>
-    <w:lsdException w:name="Colorful List Accent 4" w:semiHidden="0" w:uiPriority="72" w:unhideWhenUsed="0"/>
-    <w:lsdException w:name="Colorful Grid Accent 4" w:semiHidden="0" w:uiPriority="73" w:unhideWhenUsed="0"/>
-    <w:lsdException w:name="Light Shading Accent 5" w:semiHidden="0" w:uiPriority="60" w:unhideWhenUsed="0"/>
-    <w:lsdException w:name="Light List Accent 5" w:semiHidden="0" w:uiPriority="61" w:unhideWhenUsed="0"/>
-    <w:lsdException w:name="Light Grid Accent 5" w:semiHidden="0" w:uiPriority="62" w:unhideWhenUsed="0"/>
-    <w:lsdException w:name="Medium Shading 1 Accent 5" w:semiHidden="0" w:uiPriority="63" w:unhideWhenUsed="0"/>
-    <w:lsdException w:name="Medium Shading 2 Accent 5" w:semiHidden="0" w:uiPriority="64" w:unhideWhenUsed="0"/>
-    <w:lsdException w:name="Medium List 1 Accent 5" w:semiHidden="0" w:uiPriority="65" w:unhideWhenUsed="0"/>
-    <w:lsdException w:name="Medium List 2 Accent 5" w:semiHidden="0" w:uiPriority="66" w:unhideWhenUsed="0"/>
-    <w:lsdException w:name="Medium Grid 1 Accent 5" w:semiHidden="0" w:uiPriority="67" w:unhideWhenUsed="0"/>
-    <w:lsdException w:name="Medium Grid 2 Accent 5" w:semiHidden="0" w:uiPriority="68" w:unhideWhenUsed="0"/>
-    <w:lsdException w:name="Medium Grid 3 Accent 5" w:semiHidden="0" w:uiPriority="69" w:unhideWhenUsed="0"/>
-    <w:lsdException w:name="Dark List Accent 5" w:semiHidden="0" w:uiPriority="70" w:unhideWhenUsed="0"/>
-    <w:lsdException w:name="Colorful Shading Accent 5" w:semiHidden="0" w:uiPriority="71" w:unhideWhenUsed="0"/>
-    <w:lsdException w:name="Colorful List Accent 5" w:semiHidden="0" w:uiPriority="72" w:unhideWhenUsed="0"/>
-    <w:lsdException w:name="Colorful Grid Accent 5" w:semiHidden="0" w:uiPriority="73" w:unhideWhenUsed="0"/>
-    <w:lsdException w:name="Light Shading Accent 6" w:semiHidden="0" w:uiPriority="60" w:unhideWhenUsed="0"/>
-    <w:lsdException w:name="Light List Accent 6" w:semiHidden="0" w:uiPriority="61" w:unhideWhenUsed="0"/>
-    <w:lsdException w:name="Light Grid Accent 6" w:semiHidden="0" w:uiPriority="62" w:unhideWhenUsed="0"/>
-    <w:lsdException w:name="Medium Shading 1 Accent 6" w:semiHidden="0" w:uiPriority="63" w:unhideWhenUsed="0"/>
-    <w:lsdException w:name="Medium Shading 2 Accent 6" w:semiHidden="0" w:uiPriority="64" w:unhideWhenUsed="0"/>
-    <w:lsdException w:name="Medium List 1 Accent 6" w:semiHidden="0" w:uiPriority="65" w:unhideWhenUsed="0"/>
-    <w:lsdException w:name="Medium List 2 Accent 6" w:semiHidden="0" w:uiPriority="66" w:unhideWhenUsed="0"/>
-    <w:lsdException w:name="Medium Grid 1 Accent 6" w:semiHidden="0" w:uiPriority="67" w:unhideWhenUsed="0"/>
-    <w:lsdException w:name="Medium Grid 2 Accent 6" w:semiHidden="0" w:uiPriority="68" w:unhideWhenUsed="0"/>
-    <w:lsdException w:name="Medium Grid 3 Accent 6" w:semiHidden="0" w:uiPriority="69" w:unhideWhenUsed="0"/>
-    <w:lsdException w:name="Dark List Accent 6" w:semiHidden="0" w:uiPriority="70" w:unhideWhenUsed="0"/>
-    <w:lsdException w:name="Colorful Shading Accent 6" w:semiHidden="0" w:uiPriority="71" w:unhideWhenUsed="0"/>
-    <w:lsdException w:name="Colorful List Accent 6" w:semiHidden="0" w:uiPriority="72" w:unhideWhenUsed="0"/>
-    <w:lsdException w:name="Colorful Grid Accent 6" w:semiHidden="0" w:uiPriority="73" w:unhideWhenUsed="0"/>
-    <w:lsdException w:name="Subtle Emphasis" w:semiHidden="0" w:uiPriority="19" w:unhideWhenUsed="0" w:qFormat="1"/>
-    <w:lsdException w:name="Intense Emphasis" w:semiHidden="0" w:uiPriority="21" w:unhideWhenUsed="0" w:qFormat="1"/>
-    <w:lsdException w:name="Subtle Reference" w:semiHidden="0" w:uiPriority="31" w:unhideWhenUsed="0" w:qFormat="1"/>
-    <w:lsdException w:name="Intense Reference" w:semiHidden="0" w:uiPriority="32" w:unhideWhenUsed="0" w:qFormat="1"/>
-    <w:lsdException w:name="Book Title" w:semiHidden="0" w:uiPriority="33" w:unhideWhenUsed="0" w:qFormat="1"/>
-    <w:lsdException w:name="Bibliography" w:uiPriority="37"/>
-    <w:lsdException w:name="TOC Heading" w:uiPriority="39" w:qFormat="1"/>
-  </w:latentStyles>
-  <w:style w:type="paragraph" w:default="1" w:styleId="Normal">
-    <w:name w:val="Normal"/>
+  <w:style w:type="paragraph" w:styleId="Bijschrift">
+    <w:name w:val="caption"/>
+    <w:basedOn w:val="Standaard"/>
+    <w:next w:val="Standaard"/>
+    <w:uiPriority w:val="35"/>
+    <w:unhideWhenUsed/>
     <w:qFormat/>
-    <w:rsid w:val="008E78A1"/>
-    <w:rPr>
-      <w:rFonts w:ascii="Arial" w:hAnsi="Arial"/>
-      <w:sz w:val="24"/>
-      <w:szCs w:val="24"/>
-      <w:lang w:val="en-GB" w:eastAsia="en-GB"/>
-    </w:rPr>
-  </w:style>
-  <w:style w:type="paragraph" w:styleId="Heading1">
-    <w:name w:val="heading 1"/>
-    <w:basedOn w:val="Normal"/>
-    <w:next w:val="Normal"/>
-    <w:link w:val="Heading1Char"/>
-    <w:autoRedefine/>
-    <w:uiPriority w:val="9"/>
-    <w:qFormat/>
-    <w:rsid w:val="00BB6AA1"/>
+    <w:rsid w:val="008E0BAE"/>
     <w:pPr>
-      <w:keepNext/>
-      <w:keepLines/>
-      <w:numPr>
-        <w:numId w:val="11"/>
-      </w:numPr>
-      <w:tabs>
-        <w:tab w:val="left" w:pos="567"/>
-      </w:tabs>
-      <w:spacing w:before="240" w:after="120"/>
-      <w:ind w:left="0" w:firstLine="0"/>
-      <w:outlineLvl w:val="0"/>
+      <w:spacing w:after="200" w:line="240" w:lineRule="auto"/>
     </w:pPr>
     <w:rPr>
-      <w:b/>
-      <w:bCs/>
-      <w:sz w:val="32"/>
-      <w:szCs w:val="28"/>
-      <w:lang w:val="nl-BE" w:eastAsia="en-US"/>
-    </w:rPr>
-  </w:style>
-  <w:style w:type="paragraph" w:styleId="Heading2">
-    <w:name w:val="heading 2"/>
-    <w:basedOn w:val="Normal"/>
-    <w:next w:val="Normal"/>
-    <w:link w:val="Heading2Char"/>
-    <w:autoRedefine/>
-    <w:uiPriority w:val="9"/>
-    <w:qFormat/>
-    <w:rsid w:val="00211CDA"/>
-    <w:pPr>
-      <w:keepNext/>
-      <w:keepLines/>
-      <w:numPr>
-        <w:ilvl w:val="1"/>
-        <w:numId w:val="1"/>
-      </w:numPr>
-      <w:spacing w:before="200"/>
-      <w:outlineLvl w:val="1"/>
-    </w:pPr>
-    <w:rPr>
-      <w:b/>
-      <w:bCs/>
-      <w:sz w:val="26"/>
-      <w:szCs w:val="26"/>
-      <w:lang w:val="nl-BE" w:eastAsia="en-US"/>
-    </w:rPr>
-  </w:style>
-  <w:style w:type="character" w:default="1" w:styleId="DefaultParagraphFont">
-    <w:name w:val="Default Paragraph Font"/>
-    <w:uiPriority w:val="1"/>
-    <w:semiHidden/>
-    <w:unhideWhenUsed/>
-  </w:style>
-  <w:style w:type="table" w:default="1" w:styleId="TableNormal">
-    <w:name w:val="Normal Table"/>
-    <w:uiPriority w:val="99"/>
-    <w:semiHidden/>
-    <w:unhideWhenUsed/>
-    <w:tblPr>
-      <w:tblInd w:w="0" w:type="dxa"/>
-      <w:tblCellMar>
-        <w:top w:w="0" w:type="dxa"/>
-        <w:left w:w="108" w:type="dxa"/>
-        <w:bottom w:w="0" w:type="dxa"/>
-        <w:right w:w="108" w:type="dxa"/>
-      </w:tblCellMar>
-    </w:tblPr>
-  </w:style>
-  <w:style w:type="numbering" w:default="1" w:styleId="NoList">
-    <w:name w:val="No List"/>
-    <w:uiPriority w:val="99"/>
-    <w:semiHidden/>
-    <w:unhideWhenUsed/>
-  </w:style>
-  <w:style w:type="character" w:customStyle="1" w:styleId="Heading1Char">
-    <w:name w:val="Heading 1 Char"/>
-    <w:basedOn w:val="DefaultParagraphFont"/>
-    <w:link w:val="Heading1"/>
-    <w:uiPriority w:val="9"/>
-    <w:rsid w:val="00BB6AA1"/>
-    <w:rPr>
-      <w:rFonts w:ascii="Arial" w:hAnsi="Arial"/>
-      <w:b/>
-      <w:bCs/>
-      <w:sz w:val="32"/>
-      <w:szCs w:val="28"/>
-      <w:lang w:eastAsia="en-US"/>
-    </w:rPr>
-  </w:style>
-  <w:style w:type="character" w:customStyle="1" w:styleId="Heading2Char">
-    <w:name w:val="Heading 2 Char"/>
-    <w:basedOn w:val="DefaultParagraphFont"/>
-    <w:link w:val="Heading2"/>
-    <w:uiPriority w:val="9"/>
-    <w:rsid w:val="00211CDA"/>
-    <w:rPr>
-      <w:rFonts w:ascii="Arial" w:hAnsi="Arial"/>
-      <w:b/>
-      <w:bCs/>
-      <w:sz w:val="26"/>
-      <w:szCs w:val="26"/>
-      <w:lang w:eastAsia="en-US"/>
-    </w:rPr>
-  </w:style>
-  <w:style w:type="paragraph" w:styleId="TOCHeading">
-    <w:name w:val="TOC Heading"/>
-    <w:basedOn w:val="Heading1"/>
-    <w:next w:val="Normal"/>
-    <w:uiPriority w:val="39"/>
-    <w:unhideWhenUsed/>
-    <w:qFormat/>
-    <w:rsid w:val="00211CDA"/>
-    <w:pPr>
-      <w:numPr>
-        <w:numId w:val="0"/>
-      </w:numPr>
-      <w:outlineLvl w:val="9"/>
-    </w:pPr>
-    <w:rPr>
-      <w:rFonts w:asciiTheme="majorHAnsi" w:eastAsiaTheme="majorEastAsia" w:hAnsiTheme="majorHAnsi" w:cstheme="majorBidi"/>
-      <w:color w:val="365F91" w:themeColor="accent1" w:themeShade="BF"/>
-      <w:sz w:val="28"/>
-      <w:lang w:val="en-US"/>
-    </w:rPr>
-  </w:style>
-  <w:style w:type="paragraph" w:styleId="TOC1">
-    <w:name w:val="toc 1"/>
-    <w:basedOn w:val="Normal"/>
-    <w:next w:val="Normal"/>
-    <w:autoRedefine/>
-    <w:uiPriority w:val="39"/>
-    <w:unhideWhenUsed/>
-    <w:rsid w:val="00211CDA"/>
-    <w:pPr>
-      <w:spacing w:before="120"/>
-    </w:pPr>
-    <w:rPr>
-      <w:rFonts w:asciiTheme="minorHAnsi" w:hAnsiTheme="minorHAnsi"/>
-      <w:b/>
-      <w:caps/>
-      <w:sz w:val="22"/>
-      <w:szCs w:val="22"/>
-    </w:rPr>
-  </w:style>
-  <w:style w:type="paragraph" w:styleId="BalloonText">
-    <w:name w:val="Balloon Text"/>
-    <w:basedOn w:val="Normal"/>
-    <w:link w:val="BalloonTextChar"/>
-    <w:uiPriority w:val="99"/>
-    <w:semiHidden/>
-    <w:unhideWhenUsed/>
-    <w:rsid w:val="00211CDA"/>
-    <w:rPr>
-      <w:rFonts w:ascii="Lucida Grande" w:hAnsi="Lucida Grande"/>
+      <w:i/>
+      <w:iCs/>
+      <w:color w:val="1F497D" w:themeColor="text2"/>
       <w:sz w:val="18"/>
       <w:szCs w:val="18"/>
     </w:rPr>
-  </w:style>
-  <w:style w:type="character" w:customStyle="1" w:styleId="BalloonTextChar">
-    <w:name w:val="Balloon Text Char"/>
-    <w:basedOn w:val="DefaultParagraphFont"/>
-    <w:link w:val="BalloonText"/>
-    <w:uiPriority w:val="99"/>
-    <w:semiHidden/>
-    <w:rsid w:val="00211CDA"/>
-    <w:rPr>
-      <w:rFonts w:ascii="Lucida Grande" w:hAnsi="Lucida Grande"/>
-      <w:sz w:val="18"/>
-      <w:szCs w:val="18"/>
-      <w:lang w:val="en-GB" w:eastAsia="en-GB"/>
-    </w:rPr>
-  </w:style>
-  <w:style w:type="paragraph" w:styleId="TOC2">
-    <w:name w:val="toc 2"/>
-    <w:basedOn w:val="Normal"/>
-    <w:next w:val="Normal"/>
-    <w:autoRedefine/>
-    <w:uiPriority w:val="39"/>
-    <w:unhideWhenUsed/>
-    <w:rsid w:val="00211CDA"/>
-    <w:pPr>
-      <w:ind w:left="240"/>
-    </w:pPr>
-    <w:rPr>
-      <w:rFonts w:asciiTheme="minorHAnsi" w:hAnsiTheme="minorHAnsi"/>
-      <w:smallCaps/>
-      <w:sz w:val="22"/>
-      <w:szCs w:val="22"/>
-    </w:rPr>
-  </w:style>
-  <w:style w:type="paragraph" w:styleId="TOC3">
-    <w:name w:val="toc 3"/>
-    <w:basedOn w:val="Normal"/>
-    <w:next w:val="Normal"/>
-    <w:autoRedefine/>
-    <w:uiPriority w:val="39"/>
-    <w:unhideWhenUsed/>
-    <w:rsid w:val="00211CDA"/>
-    <w:pPr>
-      <w:ind w:left="480"/>
-    </w:pPr>
-    <w:rPr>
-      <w:rFonts w:asciiTheme="minorHAnsi" w:hAnsiTheme="minorHAnsi"/>
-      <w:i/>
-      <w:sz w:val="22"/>
-      <w:szCs w:val="22"/>
-    </w:rPr>
-  </w:style>
-  <w:style w:type="paragraph" w:styleId="TOC4">
-    <w:name w:val="toc 4"/>
-    <w:basedOn w:val="Normal"/>
-    <w:next w:val="Normal"/>
-    <w:autoRedefine/>
-    <w:uiPriority w:val="39"/>
-    <w:semiHidden/>
-    <w:unhideWhenUsed/>
-    <w:rsid w:val="00211CDA"/>
-    <w:pPr>
-      <w:ind w:left="720"/>
-    </w:pPr>
-    <w:rPr>
-      <w:rFonts w:asciiTheme="minorHAnsi" w:hAnsiTheme="minorHAnsi"/>
-      <w:sz w:val="18"/>
-      <w:szCs w:val="18"/>
-    </w:rPr>
-  </w:style>
-  <w:style w:type="paragraph" w:styleId="TOC5">
-    <w:name w:val="toc 5"/>
-    <w:basedOn w:val="Normal"/>
-    <w:next w:val="Normal"/>
-    <w:autoRedefine/>
-    <w:uiPriority w:val="39"/>
-    <w:semiHidden/>
-    <w:unhideWhenUsed/>
-    <w:rsid w:val="00211CDA"/>
-    <w:pPr>
-      <w:ind w:left="960"/>
-    </w:pPr>
-    <w:rPr>
-      <w:rFonts w:asciiTheme="minorHAnsi" w:hAnsiTheme="minorHAnsi"/>
-      <w:sz w:val="18"/>
-      <w:szCs w:val="18"/>
-    </w:rPr>
-  </w:style>
-  <w:style w:type="paragraph" w:styleId="TOC6">
-    <w:name w:val="toc 6"/>
-    <w:basedOn w:val="Normal"/>
-    <w:next w:val="Normal"/>
-    <w:autoRedefine/>
-    <w:uiPriority w:val="39"/>
-    <w:semiHidden/>
-    <w:unhideWhenUsed/>
-    <w:rsid w:val="00211CDA"/>
-    <w:pPr>
-      <w:ind w:left="1200"/>
-    </w:pPr>
-    <w:rPr>
-      <w:rFonts w:asciiTheme="minorHAnsi" w:hAnsiTheme="minorHAnsi"/>
-      <w:sz w:val="18"/>
-      <w:szCs w:val="18"/>
-    </w:rPr>
-  </w:style>
-  <w:style w:type="paragraph" w:styleId="TOC7">
-    <w:name w:val="toc 7"/>
-    <w:basedOn w:val="Normal"/>
-    <w:next w:val="Normal"/>
-    <w:autoRedefine/>
-    <w:uiPriority w:val="39"/>
-    <w:semiHidden/>
-    <w:unhideWhenUsed/>
-    <w:rsid w:val="00211CDA"/>
-    <w:pPr>
-      <w:ind w:left="1440"/>
-    </w:pPr>
-    <w:rPr>
-      <w:rFonts w:asciiTheme="minorHAnsi" w:hAnsiTheme="minorHAnsi"/>
-      <w:sz w:val="18"/>
-      <w:szCs w:val="18"/>
-    </w:rPr>
-  </w:style>
-  <w:style w:type="paragraph" w:styleId="TOC8">
-    <w:name w:val="toc 8"/>
-    <w:basedOn w:val="Normal"/>
-    <w:next w:val="Normal"/>
-    <w:autoRedefine/>
-    <w:uiPriority w:val="39"/>
-    <w:semiHidden/>
-    <w:unhideWhenUsed/>
-    <w:rsid w:val="00211CDA"/>
-    <w:pPr>
-      <w:ind w:left="1680"/>
-    </w:pPr>
-    <w:rPr>
-      <w:rFonts w:asciiTheme="minorHAnsi" w:hAnsiTheme="minorHAnsi"/>
-      <w:sz w:val="18"/>
-      <w:szCs w:val="18"/>
-    </w:rPr>
-  </w:style>
-  <w:style w:type="paragraph" w:styleId="TOC9">
-    <w:name w:val="toc 9"/>
-    <w:basedOn w:val="Normal"/>
-    <w:next w:val="Normal"/>
-    <w:autoRedefine/>
-    <w:uiPriority w:val="39"/>
-    <w:semiHidden/>
-    <w:unhideWhenUsed/>
-    <w:rsid w:val="00211CDA"/>
-    <w:pPr>
-      <w:ind w:left="1920"/>
-    </w:pPr>
-    <w:rPr>
-      <w:rFonts w:asciiTheme="minorHAnsi" w:hAnsiTheme="minorHAnsi"/>
-      <w:sz w:val="18"/>
-      <w:szCs w:val="18"/>
-    </w:rPr>
-  </w:style>
-  <w:style w:type="paragraph" w:styleId="NoSpacing">
-    <w:name w:val="No Spacing"/>
-    <w:uiPriority w:val="1"/>
-    <w:qFormat/>
-    <w:rsid w:val="00553DC3"/>
-    <w:rPr>
-      <w:sz w:val="24"/>
-      <w:szCs w:val="24"/>
-      <w:lang w:val="en-GB" w:eastAsia="en-GB"/>
-    </w:rPr>
-  </w:style>
-  <w:style w:type="paragraph" w:styleId="Header">
-    <w:name w:val="header"/>
-    <w:basedOn w:val="Normal"/>
-    <w:link w:val="HeaderChar"/>
-    <w:uiPriority w:val="99"/>
-    <w:unhideWhenUsed/>
-    <w:rsid w:val="008E78A1"/>
-    <w:pPr>
-      <w:tabs>
-        <w:tab w:val="center" w:pos="4536"/>
-        <w:tab w:val="right" w:pos="9072"/>
-      </w:tabs>
-    </w:pPr>
-  </w:style>
-  <w:style w:type="character" w:customStyle="1" w:styleId="HeaderChar">
-    <w:name w:val="Header Char"/>
-    <w:basedOn w:val="DefaultParagraphFont"/>
-    <w:link w:val="Header"/>
-    <w:uiPriority w:val="99"/>
-    <w:rsid w:val="008E78A1"/>
-    <w:rPr>
-      <w:sz w:val="24"/>
-      <w:szCs w:val="24"/>
-      <w:lang w:val="en-GB" w:eastAsia="en-GB"/>
-    </w:rPr>
-  </w:style>
-  <w:style w:type="paragraph" w:styleId="Footer">
-    <w:name w:val="footer"/>
-    <w:basedOn w:val="Normal"/>
-    <w:link w:val="FooterChar"/>
-    <w:uiPriority w:val="99"/>
-    <w:unhideWhenUsed/>
-    <w:rsid w:val="008E78A1"/>
-    <w:pPr>
-      <w:tabs>
-        <w:tab w:val="center" w:pos="4536"/>
-        <w:tab w:val="right" w:pos="9072"/>
-      </w:tabs>
-    </w:pPr>
-  </w:style>
-  <w:style w:type="character" w:customStyle="1" w:styleId="FooterChar">
-    <w:name w:val="Footer Char"/>
-    <w:basedOn w:val="DefaultParagraphFont"/>
-    <w:link w:val="Footer"/>
-    <w:uiPriority w:val="99"/>
-    <w:rsid w:val="008E78A1"/>
-    <w:rPr>
-      <w:sz w:val="24"/>
-      <w:szCs w:val="24"/>
-      <w:lang w:val="en-GB" w:eastAsia="en-GB"/>
-    </w:rPr>
-  </w:style>
-  <w:style w:type="paragraph" w:styleId="ListParagraph">
-    <w:name w:val="List Paragraph"/>
-    <w:basedOn w:val="Normal"/>
-    <w:uiPriority w:val="34"/>
-    <w:qFormat/>
-    <w:rsid w:val="008E78A1"/>
-    <w:pPr>
-      <w:ind w:left="720"/>
-      <w:contextualSpacing/>
-    </w:pPr>
-  </w:style>
-  <w:style w:type="character" w:styleId="Hyperlink">
-    <w:name w:val="Hyperlink"/>
-    <w:basedOn w:val="DefaultParagraphFont"/>
-    <w:uiPriority w:val="99"/>
-    <w:unhideWhenUsed/>
-    <w:rsid w:val="006D0DCC"/>
-    <w:rPr>
-      <w:color w:val="0000FF" w:themeColor="hyperlink"/>
-      <w:u w:val="single"/>
-    </w:rPr>
-  </w:style>
-  <w:style w:type="table" w:styleId="TableGrid">
-    <w:name w:val="Table Grid"/>
-    <w:basedOn w:val="TableNormal"/>
-    <w:uiPriority w:val="59"/>
-    <w:rsid w:val="00762914"/>
-    <w:pPr>
-      <w:spacing w:line="240" w:lineRule="auto"/>
-    </w:pPr>
-    <w:tblPr>
-      <w:tblInd w:w="0" w:type="dxa"/>
-      <w:tblBorders>
-        <w:top w:val="single" w:sz="4" w:space="0" w:color="auto"/>
-        <w:left w:val="single" w:sz="4" w:space="0" w:color="auto"/>
-        <w:bottom w:val="single" w:sz="4" w:space="0" w:color="auto"/>
-        <w:right w:val="single" w:sz="4" w:space="0" w:color="auto"/>
-        <w:insideH w:val="single" w:sz="4" w:space="0" w:color="auto"/>
-        <w:insideV w:val="single" w:sz="4" w:space="0" w:color="auto"/>
-      </w:tblBorders>
-      <w:tblCellMar>
-        <w:top w:w="0" w:type="dxa"/>
-        <w:left w:w="108" w:type="dxa"/>
-        <w:bottom w:w="0" w:type="dxa"/>
-        <w:right w:w="108" w:type="dxa"/>
-      </w:tblCellMar>
-    </w:tblPr>
   </w:style>
 </w:styles>
 </file>
@@ -6331,7 +6826,7 @@
 </file>
 
 <file path=customXml/itemProps1.xml><?xml version="1.0" encoding="utf-8"?>
-<ds:datastoreItem xmlns:ds="http://schemas.openxmlformats.org/officeDocument/2006/customXml" ds:itemID="{4AEC112E-DF08-9847-9699-489BF763403F}">
+<ds:datastoreItem xmlns:ds="http://schemas.openxmlformats.org/officeDocument/2006/customXml" ds:itemID="{9163BEEC-8D3F-40B1-9389-434A4ABCFE0C}">
   <ds:schemaRefs>
     <ds:schemaRef ds:uri="http://schemas.openxmlformats.org/officeDocument/2006/bibliography"/>
   </ds:schemaRefs>

</xml_diff>

<commit_message>
kleine update ivm tijdstabel
</commit_message>
<xml_diff>
--- a/Tussentijds verslag/CWB2.docx
+++ b/Tussentijds verslag/CWB2.docx
@@ -273,34 +273,31 @@
           <w:lang w:val="nl-BE"/>
         </w:rPr>
       </w:pPr>
-      <w:proofErr w:type="spellStart"/>
       <w:r>
         <w:rPr>
           <w:rFonts w:cs="Arial"/>
           <w:i/>
           <w:lang w:val="nl-BE"/>
         </w:rPr>
-        <w:t>Schrooten</w:t>
-      </w:r>
-      <w:proofErr w:type="spellEnd"/>
-      <w:r>
+        <w:t>Schrooten Bernd</w:t>
+      </w:r>
+    </w:p>
+    <w:p>
+      <w:pPr>
+        <w:spacing w:line="240" w:lineRule="auto"/>
+        <w:jc w:val="center"/>
         <w:rPr>
           <w:rFonts w:cs="Arial"/>
           <w:i/>
-          <w:lang w:val="nl-BE"/>
-        </w:rPr>
-        <w:t xml:space="preserve"> </w:t>
-      </w:r>
-      <w:proofErr w:type="spellStart"/>
+        </w:rPr>
+      </w:pPr>
       <w:r>
         <w:rPr>
           <w:rFonts w:cs="Arial"/>
           <w:i/>
-          <w:lang w:val="nl-BE"/>
-        </w:rPr>
-        <w:t>Bernd</w:t>
-      </w:r>
-      <w:proofErr w:type="spellEnd"/>
+        </w:rPr>
+        <w:t>Schryvers Andreas</w:t>
+      </w:r>
     </w:p>
     <w:p>
       <w:pPr>
@@ -311,21 +308,29 @@
           <w:i/>
         </w:rPr>
       </w:pPr>
-      <w:proofErr w:type="spellStart"/>
       <w:r>
         <w:rPr>
           <w:rFonts w:cs="Arial"/>
           <w:i/>
         </w:rPr>
-        <w:t>Schryvers</w:t>
-      </w:r>
-      <w:proofErr w:type="spellEnd"/>
-      <w:r>
+        <w:t>Sels Shoera</w:t>
+      </w:r>
+    </w:p>
+    <w:p>
+      <w:pPr>
+        <w:spacing w:line="240" w:lineRule="auto"/>
+        <w:jc w:val="center"/>
         <w:rPr>
           <w:rFonts w:cs="Arial"/>
           <w:i/>
         </w:rPr>
-        <w:t xml:space="preserve"> Andreas</w:t>
+      </w:pPr>
+      <w:r>
+        <w:rPr>
+          <w:rFonts w:cs="Arial"/>
+          <w:i/>
+        </w:rPr>
+        <w:t>Switsers Sander</w:t>
       </w:r>
     </w:p>
     <w:p>
@@ -335,114 +340,35 @@
         <w:rPr>
           <w:rFonts w:cs="Arial"/>
           <w:i/>
-        </w:rPr>
-      </w:pPr>
-      <w:proofErr w:type="spellStart"/>
+          <w:lang w:val="nl-BE"/>
+        </w:rPr>
+      </w:pPr>
       <w:r>
         <w:rPr>
           <w:rFonts w:cs="Arial"/>
           <w:i/>
-        </w:rPr>
-        <w:t>Sels</w:t>
-      </w:r>
-      <w:proofErr w:type="spellEnd"/>
-      <w:r>
+          <w:lang w:val="nl-BE"/>
+        </w:rPr>
+        <w:t>Van den Berghe Pieter</w:t>
+      </w:r>
+    </w:p>
+    <w:p>
+      <w:pPr>
+        <w:spacing w:line="240" w:lineRule="auto"/>
+        <w:jc w:val="center"/>
         <w:rPr>
           <w:rFonts w:cs="Arial"/>
           <w:i/>
-        </w:rPr>
-        <w:t xml:space="preserve"> </w:t>
-      </w:r>
-      <w:proofErr w:type="spellStart"/>
+          <w:lang w:val="nl-BE"/>
+        </w:rPr>
+      </w:pPr>
       <w:r>
         <w:rPr>
           <w:rFonts w:cs="Arial"/>
           <w:i/>
-        </w:rPr>
-        <w:t>Shoera</w:t>
-      </w:r>
-      <w:proofErr w:type="spellEnd"/>
-    </w:p>
-    <w:p>
-      <w:pPr>
-        <w:spacing w:line="240" w:lineRule="auto"/>
-        <w:jc w:val="center"/>
-        <w:rPr>
-          <w:rFonts w:cs="Arial"/>
-          <w:i/>
-        </w:rPr>
-      </w:pPr>
-      <w:proofErr w:type="spellStart"/>
-      <w:r>
-        <w:rPr>
-          <w:rFonts w:cs="Arial"/>
-          <w:i/>
-        </w:rPr>
-        <w:t>Switsers</w:t>
-      </w:r>
-      <w:proofErr w:type="spellEnd"/>
-      <w:r>
-        <w:rPr>
-          <w:rFonts w:cs="Arial"/>
-          <w:i/>
-        </w:rPr>
-        <w:t xml:space="preserve"> Sander</w:t>
-      </w:r>
-    </w:p>
-    <w:p>
-      <w:pPr>
-        <w:spacing w:line="240" w:lineRule="auto"/>
-        <w:jc w:val="center"/>
-        <w:rPr>
-          <w:rFonts w:cs="Arial"/>
-          <w:i/>
-          <w:lang w:val="nl-BE"/>
-        </w:rPr>
-      </w:pPr>
-      <w:r>
-        <w:rPr>
-          <w:rFonts w:cs="Arial"/>
-          <w:i/>
-          <w:lang w:val="nl-BE"/>
-        </w:rPr>
-        <w:t>Van den Berghe Pieter</w:t>
-      </w:r>
-    </w:p>
-    <w:p>
-      <w:pPr>
-        <w:spacing w:line="240" w:lineRule="auto"/>
-        <w:jc w:val="center"/>
-        <w:rPr>
-          <w:rFonts w:cs="Arial"/>
-          <w:i/>
-          <w:lang w:val="nl-BE"/>
-        </w:rPr>
-      </w:pPr>
-      <w:r>
-        <w:rPr>
-          <w:rFonts w:cs="Arial"/>
-          <w:i/>
-          <w:lang w:val="nl-BE"/>
-        </w:rPr>
-        <w:t xml:space="preserve">Van </w:t>
-      </w:r>
-      <w:proofErr w:type="spellStart"/>
-      <w:r>
-        <w:rPr>
-          <w:rFonts w:cs="Arial"/>
-          <w:i/>
-          <w:lang w:val="nl-BE"/>
-        </w:rPr>
-        <w:t>Laere</w:t>
-      </w:r>
-      <w:proofErr w:type="spellEnd"/>
-      <w:r>
-        <w:rPr>
-          <w:rFonts w:cs="Arial"/>
-          <w:i/>
-          <w:lang w:val="nl-BE"/>
-        </w:rPr>
-        <w:t xml:space="preserve"> Nathan</w:t>
+          <w:lang w:val="nl-BE"/>
+        </w:rPr>
+        <w:t>Van Laere Nathan</w:t>
       </w:r>
     </w:p>
     <w:p>
@@ -520,7 +446,6 @@
           <w:lang w:val="nl-BE"/>
         </w:rPr>
       </w:pPr>
-      <w:proofErr w:type="spellStart"/>
       <w:r>
         <w:rPr>
           <w:rFonts w:cs="Arial"/>
@@ -531,7 +456,6 @@
         </w:rPr>
         <w:t>Quantified</w:t>
       </w:r>
-      <w:proofErr w:type="spellEnd"/>
       <w:r>
         <w:rPr>
           <w:rFonts w:cs="Arial"/>
@@ -692,23 +616,7 @@
           <w:rFonts w:cs="Arial"/>
           <w:lang w:val="nl-BE"/>
         </w:rPr>
-        <w:t xml:space="preserve">Professor </w:t>
-      </w:r>
-      <w:proofErr w:type="spellStart"/>
-      <w:r>
-        <w:rPr>
-          <w:rFonts w:cs="Arial"/>
-          <w:lang w:val="nl-BE"/>
-        </w:rPr>
-        <w:t>Duval</w:t>
-      </w:r>
-      <w:proofErr w:type="spellEnd"/>
-      <w:r>
-        <w:rPr>
-          <w:rFonts w:cs="Arial"/>
-          <w:lang w:val="nl-BE"/>
-        </w:rPr>
-        <w:t xml:space="preserve"> E.</w:t>
+        <w:t>Professor Duval E.</w:t>
       </w:r>
     </w:p>
     <w:p>
@@ -748,21 +656,12 @@
           <w:lang w:val="nl-BE"/>
         </w:rPr>
       </w:pPr>
-      <w:proofErr w:type="spellStart"/>
-      <w:r>
-        <w:rPr>
-          <w:rFonts w:cs="Arial"/>
-          <w:lang w:val="nl-BE"/>
-        </w:rPr>
-        <w:t>Charleer</w:t>
-      </w:r>
-      <w:proofErr w:type="spellEnd"/>
-      <w:r>
-        <w:rPr>
-          <w:rFonts w:cs="Arial"/>
-          <w:lang w:val="nl-BE"/>
-        </w:rPr>
-        <w:t xml:space="preserve"> Sven</w:t>
+      <w:r>
+        <w:rPr>
+          <w:rFonts w:cs="Arial"/>
+          <w:lang w:val="nl-BE"/>
+        </w:rPr>
+        <w:t>Charleer Sven</w:t>
       </w:r>
     </w:p>
     <w:p>
@@ -1304,31 +1203,13 @@
           <w:lang w:val="nl-BE"/>
         </w:rPr>
       </w:pPr>
-      <w:proofErr w:type="spellStart"/>
-      <w:r>
-        <w:rPr>
-          <w:rFonts w:cs="Arial"/>
-          <w:lang w:val="nl-BE"/>
-        </w:rPr>
-        <w:t>Schrooten</w:t>
-      </w:r>
-      <w:proofErr w:type="spellEnd"/>
-      <w:r>
-        <w:rPr>
-          <w:rFonts w:cs="Arial"/>
-          <w:lang w:val="nl-BE"/>
-        </w:rPr>
-        <w:t xml:space="preserve"> </w:t>
-      </w:r>
-      <w:proofErr w:type="spellStart"/>
-      <w:r>
-        <w:rPr>
-          <w:rFonts w:cs="Arial"/>
-          <w:lang w:val="nl-BE"/>
-        </w:rPr>
-        <w:t>Bernd</w:t>
-      </w:r>
-      <w:proofErr w:type="spellEnd"/>
+      <w:r>
+        <w:rPr>
+          <w:rFonts w:cs="Arial"/>
+          <w:lang w:val="nl-BE"/>
+        </w:rPr>
+        <w:t>Schrooten Bernd</w:t>
+      </w:r>
       <w:r>
         <w:rPr>
           <w:rFonts w:cs="Arial"/>
@@ -1364,21 +1245,12 @@
           <w:lang w:val="nl-BE"/>
         </w:rPr>
       </w:pPr>
-      <w:proofErr w:type="spellStart"/>
-      <w:r>
-        <w:rPr>
-          <w:rFonts w:cs="Arial"/>
-          <w:lang w:val="nl-BE"/>
-        </w:rPr>
-        <w:t>Schryvers</w:t>
-      </w:r>
-      <w:proofErr w:type="spellEnd"/>
-      <w:r>
-        <w:rPr>
-          <w:rFonts w:cs="Arial"/>
-          <w:lang w:val="nl-BE"/>
-        </w:rPr>
-        <w:t xml:space="preserve"> Andreas</w:t>
+      <w:r>
+        <w:rPr>
+          <w:rFonts w:cs="Arial"/>
+          <w:lang w:val="nl-BE"/>
+        </w:rPr>
+        <w:t>Schryvers Andreas</w:t>
       </w:r>
       <w:r>
         <w:rPr>
@@ -1420,17 +1292,8 @@
           <w:rFonts w:cs="Arial"/>
           <w:lang w:val="nl-BE"/>
         </w:rPr>
-        <w:t xml:space="preserve">Sels </w:t>
-      </w:r>
-      <w:proofErr w:type="spellStart"/>
-      <w:r>
-        <w:rPr>
-          <w:rFonts w:cs="Arial"/>
-          <w:lang w:val="nl-BE"/>
-        </w:rPr>
-        <w:t>Shoera</w:t>
-      </w:r>
-      <w:proofErr w:type="spellEnd"/>
+        <w:t>Sels Shoera</w:t>
+      </w:r>
       <w:r>
         <w:rPr>
           <w:rFonts w:cs="Arial"/>
@@ -1466,21 +1329,12 @@
           <w:lang w:val="nl-BE"/>
         </w:rPr>
       </w:pPr>
-      <w:proofErr w:type="spellStart"/>
-      <w:r>
-        <w:rPr>
-          <w:rFonts w:cs="Arial"/>
-          <w:lang w:val="nl-BE"/>
-        </w:rPr>
-        <w:t>Switsers</w:t>
-      </w:r>
-      <w:proofErr w:type="spellEnd"/>
-      <w:r>
-        <w:rPr>
-          <w:rFonts w:cs="Arial"/>
-          <w:lang w:val="nl-BE"/>
-        </w:rPr>
-        <w:t xml:space="preserve"> Sander</w:t>
+      <w:r>
+        <w:rPr>
+          <w:rFonts w:cs="Arial"/>
+          <w:lang w:val="nl-BE"/>
+        </w:rPr>
+        <w:t>Switsers Sander</w:t>
       </w:r>
       <w:r>
         <w:rPr>
@@ -1564,23 +1418,7 @@
           <w:rFonts w:cs="Arial"/>
           <w:lang w:val="nl-BE"/>
         </w:rPr>
-        <w:t xml:space="preserve">Van </w:t>
-      </w:r>
-      <w:proofErr w:type="spellStart"/>
-      <w:r>
-        <w:rPr>
-          <w:rFonts w:cs="Arial"/>
-          <w:lang w:val="nl-BE"/>
-        </w:rPr>
-        <w:t>Laere</w:t>
-      </w:r>
-      <w:proofErr w:type="spellEnd"/>
-      <w:r>
-        <w:rPr>
-          <w:rFonts w:cs="Arial"/>
-          <w:lang w:val="nl-BE"/>
-        </w:rPr>
-        <w:t xml:space="preserve"> Nathan</w:t>
+        <w:t>Van Laere Nathan</w:t>
       </w:r>
       <w:r>
         <w:rPr>
@@ -1628,6 +1466,7 @@
       <w:r>
         <w:rPr>
           <w:noProof/>
+          <w:lang w:val="nl-NL" w:eastAsia="nl-NL"/>
         </w:rPr>
         <mc:AlternateContent>
           <mc:Choice Requires="wps">
@@ -2091,14 +1930,12 @@
           <w:lang w:val="nl-NL" w:eastAsia="nl-BE"/>
         </w:rPr>
       </w:pPr>
-      <w:proofErr w:type="spellStart"/>
       <w:r>
         <w:rPr>
           <w:lang w:val="nl-NL" w:eastAsia="nl-BE"/>
         </w:rPr>
         <w:t>UV-licht</w:t>
       </w:r>
-      <w:proofErr w:type="spellEnd"/>
     </w:p>
     <w:p>
       <w:pPr>
@@ -2350,33 +2187,11 @@
           <w:lang w:val="nl-NL" w:eastAsia="nl-BE"/>
         </w:rPr>
       </w:pPr>
-      <w:proofErr w:type="spellStart"/>
-      <w:r>
-        <w:rPr>
-          <w:lang w:val="nl-NL" w:eastAsia="nl-BE"/>
-        </w:rPr>
-        <w:t>Find</w:t>
-      </w:r>
-      <w:proofErr w:type="spellEnd"/>
-      <w:r>
-        <w:rPr>
-          <w:lang w:val="nl-NL" w:eastAsia="nl-BE"/>
-        </w:rPr>
-        <w:t xml:space="preserve"> </w:t>
-      </w:r>
-      <w:proofErr w:type="spellStart"/>
-      <w:r>
-        <w:rPr>
-          <w:lang w:val="nl-NL" w:eastAsia="nl-BE"/>
-        </w:rPr>
-        <w:t>my</w:t>
-      </w:r>
-      <w:proofErr w:type="spellEnd"/>
-      <w:r>
-        <w:rPr>
-          <w:lang w:val="nl-NL" w:eastAsia="nl-BE"/>
-        </w:rPr>
-        <w:t xml:space="preserve"> Bike: laatste locatie van de fiets weergeven</w:t>
+      <w:r>
+        <w:rPr>
+          <w:lang w:val="nl-NL" w:eastAsia="nl-BE"/>
+        </w:rPr>
+        <w:t>Find my Bike: laatste locatie van de fiets weergeven</w:t>
       </w:r>
     </w:p>
     <w:p>
@@ -2582,35 +2397,7 @@
         <w:rPr>
           <w:lang w:val="nl-NL" w:eastAsia="nl-BE"/>
         </w:rPr>
-        <w:t xml:space="preserve">Kopellen met een </w:t>
-      </w:r>
-      <w:proofErr w:type="spellStart"/>
-      <w:r>
-        <w:rPr>
-          <w:lang w:val="nl-NL" w:eastAsia="nl-BE"/>
-        </w:rPr>
-        <w:t>app</w:t>
-      </w:r>
-      <w:proofErr w:type="spellEnd"/>
-      <w:r>
-        <w:rPr>
-          <w:lang w:val="nl-NL" w:eastAsia="nl-BE"/>
-        </w:rPr>
-        <w:t xml:space="preserve">: in een </w:t>
-      </w:r>
-      <w:proofErr w:type="spellStart"/>
-      <w:r>
-        <w:rPr>
-          <w:lang w:val="nl-NL" w:eastAsia="nl-BE"/>
-        </w:rPr>
-        <w:t>app</w:t>
-      </w:r>
-      <w:proofErr w:type="spellEnd"/>
-      <w:r>
-        <w:rPr>
-          <w:lang w:val="nl-NL" w:eastAsia="nl-BE"/>
-        </w:rPr>
-        <w:t xml:space="preserve"> kan de gebruiker allerhande informatie op een overzichtelijke manier raadplegen</w:t>
+        <w:t>Kopellen met een app: in een app kan de gebruiker allerhande informatie op een overzichtelijke manier raadplegen</w:t>
       </w:r>
     </w:p>
     <w:p>
@@ -2624,19 +2411,11 @@
           <w:lang w:val="nl-NL" w:eastAsia="nl-BE"/>
         </w:rPr>
       </w:pPr>
-      <w:proofErr w:type="spellStart"/>
-      <w:r>
-        <w:rPr>
-          <w:lang w:val="nl-NL" w:eastAsia="nl-BE"/>
-        </w:rPr>
-        <w:t>Foursquare</w:t>
-      </w:r>
-      <w:proofErr w:type="spellEnd"/>
-      <w:r>
-        <w:rPr>
-          <w:lang w:val="nl-NL" w:eastAsia="nl-BE"/>
-        </w:rPr>
-        <w:t>/Locatie van vrienden: op een kaart ziet de gebruiker de locatie van vrienden</w:t>
+      <w:r>
+        <w:rPr>
+          <w:lang w:val="nl-NL" w:eastAsia="nl-BE"/>
+        </w:rPr>
+        <w:t>Foursquare/Locatie van vrienden: op een kaart ziet de gebruiker de locatie van vrienden</w:t>
       </w:r>
     </w:p>
     <w:p>
@@ -2698,33 +2477,11 @@
           <w:lang w:val="nl-NL" w:eastAsia="nl-BE"/>
         </w:rPr>
       </w:pPr>
-      <w:proofErr w:type="spellStart"/>
-      <w:r>
-        <w:rPr>
-          <w:lang w:val="nl-NL" w:eastAsia="nl-BE"/>
-        </w:rPr>
-        <w:t>Hotspot</w:t>
-      </w:r>
-      <w:proofErr w:type="spellEnd"/>
-      <w:r>
-        <w:rPr>
-          <w:lang w:val="nl-NL" w:eastAsia="nl-BE"/>
-        </w:rPr>
-        <w:t xml:space="preserve">: de gebruiker wordt verwittigd wanneer er een internet </w:t>
-      </w:r>
-      <w:proofErr w:type="spellStart"/>
-      <w:r>
-        <w:rPr>
-          <w:lang w:val="nl-NL" w:eastAsia="nl-BE"/>
-        </w:rPr>
-        <w:t>hotspot</w:t>
-      </w:r>
-      <w:proofErr w:type="spellEnd"/>
-      <w:r>
-        <w:rPr>
-          <w:lang w:val="nl-NL" w:eastAsia="nl-BE"/>
-        </w:rPr>
-        <w:t xml:space="preserve"> nabij hem is</w:t>
+      <w:r>
+        <w:rPr>
+          <w:lang w:val="nl-NL" w:eastAsia="nl-BE"/>
+        </w:rPr>
+        <w:t>Hotspot: de gebruiker wordt verwittigd wanneer er een internet hotspot nabij hem is</w:t>
       </w:r>
     </w:p>
     <w:p>
@@ -2781,21 +2538,7 @@
           <w:lang w:val="nl-NL" w:eastAsia="nl-BE"/>
         </w:rPr>
         <w:lastRenderedPageBreak/>
-        <w:t xml:space="preserve">Batterij: mogelijkheid om de batterij van de </w:t>
-      </w:r>
-      <w:proofErr w:type="spellStart"/>
-      <w:r>
-        <w:rPr>
-          <w:lang w:val="nl-NL" w:eastAsia="nl-BE"/>
-        </w:rPr>
-        <w:t>Raspberry</w:t>
-      </w:r>
-      <w:proofErr w:type="spellEnd"/>
-      <w:r>
-        <w:rPr>
-          <w:lang w:val="nl-NL" w:eastAsia="nl-BE"/>
-        </w:rPr>
-        <w:t xml:space="preserve"> Pi op te laden met een dynamo</w:t>
+        <w:t>Batterij: mogelijkheid om de batterij van de Raspberry Pi op te laden met een dynamo</w:t>
       </w:r>
     </w:p>
     <w:p>
@@ -2957,115 +2700,280 @@
         <w:rPr>
           <w:lang w:val="nl-NL" w:eastAsia="nl-BE"/>
         </w:rPr>
-        <w:t>dienst/</w:t>
-      </w:r>
-      <w:proofErr w:type="spellStart"/>
-      <w:r>
-        <w:rPr>
-          <w:lang w:val="nl-NL" w:eastAsia="nl-BE"/>
-        </w:rPr>
-        <w:t>augemented</w:t>
-      </w:r>
-      <w:proofErr w:type="spellEnd"/>
-      <w:r>
-        <w:rPr>
+        <w:t>dienst/augemented reality-</w:t>
+      </w:r>
+      <w:r>
+        <w:rPr>
+          <w:lang w:val="nl-NL" w:eastAsia="nl-BE"/>
+        </w:rPr>
+        <w:t>toepassing nagedacht. Na feedback van de assistenten veranderde dit: de bedoeling is</w:t>
+      </w:r>
+      <w:r>
+        <w:rPr>
+          <w:lang w:val="nl-NL" w:eastAsia="nl-BE"/>
+        </w:rPr>
+        <w:t xml:space="preserve"> momenteel</w:t>
+      </w:r>
+      <w:r>
+        <w:rPr>
+          <w:lang w:val="nl-NL" w:eastAsia="nl-BE"/>
+        </w:rPr>
+        <w:t xml:space="preserve"> om een fotologboek van fietstochten bij te houden.</w:t>
+      </w:r>
+      <w:r>
+        <w:rPr>
+          <w:lang w:val="nl-NL" w:eastAsia="nl-BE"/>
+        </w:rPr>
+        <w:t xml:space="preserve"> Hierover meer in deel 3. User s</w:t>
+      </w:r>
+      <w:r>
+        <w:rPr>
+          <w:lang w:val="nl-NL" w:eastAsia="nl-BE"/>
+        </w:rPr>
+        <w:t>tories.</w:t>
+      </w:r>
+    </w:p>
+    <w:p>
+      <w:pPr>
+        <w:jc w:val="both"/>
+        <w:rPr>
+          <w:lang w:val="nl-NL" w:eastAsia="nl-BE"/>
+        </w:rPr>
+      </w:pPr>
+    </w:p>
+    <w:p>
+      <w:pPr>
+        <w:pStyle w:val="Kop1"/>
+      </w:pPr>
+      <w:r>
+        <w:t>User stories</w:t>
+      </w:r>
+    </w:p>
+    <w:p>
+      <w:pPr>
+        <w:jc w:val="both"/>
+        <w:rPr>
+          <w:lang w:val="nl-NL" w:eastAsia="nl-BE"/>
+        </w:rPr>
+      </w:pPr>
+    </w:p>
+    <w:p>
+      <w:pPr>
+        <w:jc w:val="both"/>
+        <w:rPr>
+          <w:rFonts w:cs="Arial"/>
+          <w:b/>
+          <w:lang w:val="nl-NL" w:eastAsia="nl-BE"/>
+        </w:rPr>
+      </w:pPr>
+      <w:r>
+        <w:rPr>
+          <w:rFonts w:cs="Arial"/>
+          <w:b/>
+          <w:lang w:val="nl-NL" w:eastAsia="nl-BE"/>
+        </w:rPr>
+        <w:t>User story 1</w:t>
+      </w:r>
+    </w:p>
+    <w:p>
+      <w:pPr>
+        <w:jc w:val="both"/>
+        <w:rPr>
+          <w:rFonts w:cs="Arial"/>
+          <w:lang w:val="nl-NL" w:eastAsia="nl-BE"/>
+        </w:rPr>
+      </w:pPr>
+      <w:r>
+        <w:rPr>
+          <w:rFonts w:cs="Arial"/>
+          <w:lang w:val="nl-NL" w:eastAsia="nl-BE"/>
+        </w:rPr>
+        <w:t>Jans grootmoeder komt op bezoek. Net als hij heeft ze een passie voor fietsen.</w:t>
+      </w:r>
+      <w:r>
+        <w:rPr>
+          <w:rFonts w:cs="Arial"/>
+          <w:lang w:val="nl-NL" w:eastAsia="nl-BE"/>
+        </w:rPr>
+        <w:t xml:space="preserve"> Jan vertelt haar uitgebreid over zijn laatste fietstocht. Hij was de weg kwijt in het bos omdat hij afgeleid was door</w:t>
+      </w:r>
+      <w:r>
+        <w:rPr>
+          <w:rFonts w:cs="Arial"/>
+          <w:lang w:val="nl-NL" w:eastAsia="nl-BE"/>
+        </w:rPr>
+        <w:t xml:space="preserve"> de prachtige natuur om hem heen</w:t>
+      </w:r>
+      <w:r>
+        <w:rPr>
+          <w:rFonts w:cs="Arial"/>
+          <w:lang w:val="nl-NL" w:eastAsia="nl-BE"/>
+        </w:rPr>
+        <w:t>.</w:t>
+      </w:r>
+      <w:r>
+        <w:rPr>
+          <w:rFonts w:cs="Arial"/>
           <w:lang w:val="nl-NL" w:eastAsia="nl-BE"/>
         </w:rPr>
         <w:t xml:space="preserve"> </w:t>
       </w:r>
-      <w:proofErr w:type="spellStart"/>
-      <w:r>
-        <w:rPr>
-          <w:lang w:val="nl-NL" w:eastAsia="nl-BE"/>
-        </w:rPr>
-        <w:t>reality</w:t>
-      </w:r>
-      <w:proofErr w:type="spellEnd"/>
-      <w:r>
-        <w:rPr>
-          <w:lang w:val="nl-NL" w:eastAsia="nl-BE"/>
-        </w:rPr>
-        <w:t>-</w:t>
-      </w:r>
-      <w:r>
-        <w:rPr>
-          <w:lang w:val="nl-NL" w:eastAsia="nl-BE"/>
-        </w:rPr>
-        <w:t>toepassing nagedacht. Na feedback van de assistenten veranderde dit: de bedoeling is</w:t>
-      </w:r>
-      <w:r>
-        <w:rPr>
-          <w:lang w:val="nl-NL" w:eastAsia="nl-BE"/>
-        </w:rPr>
-        <w:t xml:space="preserve"> momenteel</w:t>
-      </w:r>
-      <w:r>
-        <w:rPr>
-          <w:lang w:val="nl-NL" w:eastAsia="nl-BE"/>
-        </w:rPr>
-        <w:t xml:space="preserve"> om een fotologboek van fietstochten bij te houden.</w:t>
-      </w:r>
-      <w:r>
-        <w:rPr>
-          <w:lang w:val="nl-NL" w:eastAsia="nl-BE"/>
-        </w:rPr>
-        <w:t xml:space="preserve"> Hierover meer in deel 3. User </w:t>
-      </w:r>
-      <w:proofErr w:type="spellStart"/>
-      <w:r>
-        <w:rPr>
-          <w:lang w:val="nl-NL" w:eastAsia="nl-BE"/>
-        </w:rPr>
-        <w:t>s</w:t>
-      </w:r>
-      <w:r>
-        <w:rPr>
-          <w:lang w:val="nl-NL" w:eastAsia="nl-BE"/>
-        </w:rPr>
-        <w:t>tories</w:t>
-      </w:r>
-      <w:proofErr w:type="spellEnd"/>
-      <w:r>
-        <w:rPr>
-          <w:lang w:val="nl-NL" w:eastAsia="nl-BE"/>
-        </w:rPr>
-        <w:t>.</w:t>
+      <w:r>
+        <w:rPr>
+          <w:rFonts w:cs="Arial"/>
+          <w:lang w:val="nl-NL" w:eastAsia="nl-BE"/>
+        </w:rPr>
+        <w:t xml:space="preserve">Gelukkig had hij zijn fietst uitgerust met de laatste technologie. Een klein apparaat op zijn fiets neemt nu en dan een foto en houdt bovendien zijn locatie en andere informatie bij.  Hierdoor was Jan in staat om de weg terug te vinden en bovendien kan hij nu de weg die hij nam aan z’n grootmoeder laten zien, voorzien van foto’s. Zij snapt niet hoe het allemaal werkt, maar ook zij is verbaasd! </w:t>
       </w:r>
     </w:p>
     <w:p>
       <w:pPr>
         <w:jc w:val="both"/>
         <w:rPr>
-          <w:lang w:val="nl-NL" w:eastAsia="nl-BE"/>
-        </w:rPr>
-      </w:pPr>
-    </w:p>
-    <w:p>
-      <w:pPr>
-        <w:pStyle w:val="Kop1"/>
-      </w:pPr>
-      <w:r>
-        <w:t xml:space="preserve">User </w:t>
-      </w:r>
-      <w:proofErr w:type="spellStart"/>
-      <w:r>
-        <w:t>stories</w:t>
-      </w:r>
-      <w:proofErr w:type="spellEnd"/>
+          <w:rFonts w:cs="Arial"/>
+          <w:lang w:val="nl-NL" w:eastAsia="nl-BE"/>
+        </w:rPr>
+      </w:pPr>
     </w:p>
     <w:p>
       <w:pPr>
         <w:jc w:val="both"/>
         <w:rPr>
-          <w:lang w:val="nl-NL" w:eastAsia="nl-BE"/>
-        </w:rPr>
-      </w:pPr>
+          <w:rFonts w:cs="Arial"/>
+          <w:b/>
+          <w:lang w:val="nl-NL" w:eastAsia="nl-BE"/>
+        </w:rPr>
+      </w:pPr>
+      <w:r>
+        <w:rPr>
+          <w:rFonts w:cs="Arial"/>
+          <w:b/>
+          <w:lang w:val="nl-NL" w:eastAsia="nl-BE"/>
+        </w:rPr>
+        <w:t>User story 2</w:t>
+      </w:r>
     </w:p>
     <w:p>
       <w:pPr>
         <w:jc w:val="both"/>
         <w:rPr>
           <w:rFonts w:cs="Arial"/>
+          <w:lang w:val="nl-NL" w:eastAsia="nl-BE"/>
+        </w:rPr>
+      </w:pPr>
+      <w:r>
+        <w:rPr>
+          <w:rFonts w:cs="Arial"/>
+          <w:lang w:val="nl-NL" w:eastAsia="nl-BE"/>
+        </w:rPr>
+        <w:t>Piet studeert ingenieurswetenschappen</w:t>
+      </w:r>
+      <w:r>
+        <w:rPr>
+          <w:rFonts w:cs="Arial"/>
+          <w:lang w:val="nl-NL" w:eastAsia="nl-BE"/>
+        </w:rPr>
+        <w:t xml:space="preserve"> aan de KU Leuven. Hij gaat elke dag met de fiets naar de les. Hij heeft de slechte gewoonte om te laat in de les aan te komen en professor Du</w:t>
+      </w:r>
+      <w:r>
+        <w:rPr>
+          <w:rFonts w:cs="Arial"/>
+          <w:lang w:val="nl-NL" w:eastAsia="nl-BE"/>
+        </w:rPr>
+        <w:t>tré kan er niet meer mee lachen. La</w:t>
+      </w:r>
+      <w:r>
+        <w:rPr>
+          <w:rFonts w:cs="Arial"/>
+          <w:lang w:val="nl-NL" w:eastAsia="nl-BE"/>
+        </w:rPr>
+        <w:t>atst kreeg hij zelfs een krijtje naar zijn hoofd geslingerd. Om dit probleem op te</w:t>
+      </w:r>
+      <w:r>
+        <w:rPr>
+          <w:rFonts w:cs="Arial"/>
+          <w:lang w:val="nl-NL" w:eastAsia="nl-BE"/>
+        </w:rPr>
+        <w:t xml:space="preserve"> lossen maakt hij gebruik van onze</w:t>
+      </w:r>
+      <w:r>
+        <w:rPr>
+          <w:rFonts w:cs="Arial"/>
+          <w:lang w:val="nl-NL" w:eastAsia="nl-BE"/>
+        </w:rPr>
+        <w:t xml:space="preserve"> app</w:t>
+      </w:r>
+      <w:r>
+        <w:rPr>
+          <w:rFonts w:cs="Arial"/>
+          <w:lang w:val="nl-NL" w:eastAsia="nl-BE"/>
+        </w:rPr>
+        <w:t>licatie</w:t>
+      </w:r>
+      <w:r>
+        <w:rPr>
+          <w:rFonts w:cs="Arial"/>
+          <w:lang w:val="nl-NL" w:eastAsia="nl-BE"/>
+        </w:rPr>
+        <w:t>. Deze houdt zijn gemiddelde snelheid bij en geeft, met behulp van lichtjes op zijn</w:t>
+      </w:r>
+      <w:r>
+        <w:rPr>
+          <w:rFonts w:cs="Arial"/>
+          <w:lang w:val="nl-NL" w:eastAsia="nl-BE"/>
+        </w:rPr>
+        <w:t xml:space="preserve"> stuur, aan wanneer hij sneller of </w:t>
+      </w:r>
+      <w:r>
+        <w:rPr>
+          <w:rFonts w:cs="Arial"/>
+          <w:lang w:val="nl-NL" w:eastAsia="nl-BE"/>
+        </w:rPr>
+        <w:t xml:space="preserve">trager rijdt dan </w:t>
+      </w:r>
+      <w:r>
+        <w:rPr>
+          <w:rFonts w:cs="Arial"/>
+          <w:lang w:val="nl-NL" w:eastAsia="nl-BE"/>
+        </w:rPr>
+        <w:t>gemiddeld</w:t>
+      </w:r>
+      <w:r>
+        <w:rPr>
+          <w:rFonts w:cs="Arial"/>
+          <w:lang w:val="nl-NL" w:eastAsia="nl-BE"/>
+        </w:rPr>
+        <w:t xml:space="preserve">. De lichtjes worden rood wanneer hij trager rijdt en groen wanneer hij sneller rijdt. Op </w:t>
+      </w:r>
+      <w:r>
+        <w:rPr>
+          <w:rFonts w:cs="Arial"/>
+          <w:lang w:val="nl-NL" w:eastAsia="nl-BE"/>
+        </w:rPr>
+        <w:t>die</w:t>
+      </w:r>
+      <w:r>
+        <w:rPr>
+          <w:rFonts w:cs="Arial"/>
+          <w:lang w:val="nl-NL" w:eastAsia="nl-BE"/>
+        </w:rPr>
+        <w:t xml:space="preserve"> manier wordt hij aangemoedigd om steeds sneller te rijden dan zijn gemiddelde snelheid en daardoor altijd op tijd aan te komen in de les.</w:t>
+      </w:r>
+    </w:p>
+    <w:p>
+      <w:pPr>
+        <w:jc w:val="both"/>
+        <w:rPr>
+          <w:rFonts w:cs="Arial"/>
+          <w:lang w:val="nl-NL" w:eastAsia="nl-BE"/>
+        </w:rPr>
+      </w:pPr>
+    </w:p>
+    <w:p>
+      <w:pPr>
+        <w:jc w:val="both"/>
+        <w:rPr>
+          <w:rFonts w:cs="Arial"/>
           <w:b/>
           <w:lang w:val="nl-NL" w:eastAsia="nl-BE"/>
         </w:rPr>
@@ -3076,7 +2984,23 @@
           <w:b/>
           <w:lang w:val="nl-NL" w:eastAsia="nl-BE"/>
         </w:rPr>
-        <w:t>User story 1</w:t>
+        <w:t>User story</w:t>
+      </w:r>
+      <w:r>
+        <w:rPr>
+          <w:rFonts w:cs="Arial"/>
+          <w:b/>
+          <w:lang w:val="nl-NL" w:eastAsia="nl-BE"/>
+        </w:rPr>
+        <w:t xml:space="preserve"> 3</w:t>
+      </w:r>
+      <w:r>
+        <w:rPr>
+          <w:rFonts w:cs="Arial"/>
+          <w:b/>
+          <w:lang w:val="nl-NL" w:eastAsia="nl-BE"/>
+        </w:rPr>
+        <w:t xml:space="preserve"> </w:t>
       </w:r>
     </w:p>
     <w:p>
@@ -3084,278 +3008,34 @@
         <w:jc w:val="both"/>
         <w:rPr>
           <w:rFonts w:cs="Arial"/>
-          <w:lang w:val="nl-NL" w:eastAsia="nl-BE"/>
-        </w:rPr>
-      </w:pPr>
-      <w:r>
-        <w:rPr>
-          <w:rFonts w:cs="Arial"/>
-          <w:lang w:val="nl-NL" w:eastAsia="nl-BE"/>
-        </w:rPr>
-        <w:t>Jans grootmoeder komt op bezoek. Net als hij heeft ze een passie voor fietsen.</w:t>
-      </w:r>
-      <w:r>
-        <w:rPr>
-          <w:rFonts w:cs="Arial"/>
-          <w:lang w:val="nl-NL" w:eastAsia="nl-BE"/>
-        </w:rPr>
-        <w:t xml:space="preserve"> Jan vertelt haar uitgebreid over zijn laatste fietstocht. Hij was de weg kwijt in het bos omdat hij afgeleid was door</w:t>
-      </w:r>
-      <w:r>
-        <w:rPr>
-          <w:rFonts w:cs="Arial"/>
-          <w:lang w:val="nl-NL" w:eastAsia="nl-BE"/>
-        </w:rPr>
-        <w:t xml:space="preserve"> de prachtige natuur om hem heen</w:t>
-      </w:r>
-      <w:r>
-        <w:rPr>
-          <w:rFonts w:cs="Arial"/>
-          <w:lang w:val="nl-NL" w:eastAsia="nl-BE"/>
-        </w:rPr>
-        <w:t>.</w:t>
-      </w:r>
-      <w:r>
-        <w:rPr>
-          <w:rFonts w:cs="Arial"/>
-          <w:lang w:val="nl-NL" w:eastAsia="nl-BE"/>
-        </w:rPr>
-        <w:t xml:space="preserve"> </w:t>
-      </w:r>
-      <w:r>
-        <w:rPr>
-          <w:rFonts w:cs="Arial"/>
-          <w:lang w:val="nl-NL" w:eastAsia="nl-BE"/>
-        </w:rPr>
-        <w:t xml:space="preserve">Gelukkig had hij zijn fietst uitgerust met de laatste technologie. Een klein apparaat op zijn fiets neemt nu en dan een foto en houdt bovendien zijn locatie en andere informatie bij.  Hierdoor was Jan in staat om de weg terug te vinden en bovendien kan hij nu de weg die hij nam aan z’n grootmoeder laten zien, voorzien van foto’s. Zij snapt niet hoe het allemaal werkt, maar ook zij is verbaasd! </w:t>
-      </w:r>
+          <w:b/>
+          <w:lang w:val="nl-NL" w:eastAsia="nl-BE"/>
+        </w:rPr>
+      </w:pPr>
     </w:p>
     <w:p>
       <w:pPr>
         <w:jc w:val="both"/>
         <w:rPr>
           <w:rFonts w:cs="Arial"/>
-          <w:lang w:val="nl-NL" w:eastAsia="nl-BE"/>
-        </w:rPr>
-      </w:pPr>
+          <w:b/>
+          <w:lang w:val="nl-NL" w:eastAsia="nl-BE"/>
+        </w:rPr>
+      </w:pPr>
+      <w:r>
+        <w:rPr>
+          <w:rFonts w:cs="Arial"/>
+          <w:b/>
+          <w:lang w:val="nl-NL" w:eastAsia="nl-BE"/>
+        </w:rPr>
+        <w:t>Productbeschrijving</w:t>
+      </w:r>
     </w:p>
     <w:p>
       <w:pPr>
         <w:jc w:val="both"/>
         <w:rPr>
           <w:rFonts w:cs="Arial"/>
-          <w:b/>
-          <w:lang w:val="nl-NL" w:eastAsia="nl-BE"/>
-        </w:rPr>
-      </w:pPr>
-      <w:r>
-        <w:rPr>
-          <w:rFonts w:cs="Arial"/>
-          <w:b/>
-          <w:lang w:val="nl-NL" w:eastAsia="nl-BE"/>
-        </w:rPr>
-        <w:t>User story 2</w:t>
-      </w:r>
-    </w:p>
-    <w:p>
-      <w:pPr>
-        <w:jc w:val="both"/>
-        <w:rPr>
-          <w:rFonts w:cs="Arial"/>
-          <w:lang w:val="nl-NL" w:eastAsia="nl-BE"/>
-        </w:rPr>
-      </w:pPr>
-      <w:r>
-        <w:rPr>
-          <w:rFonts w:cs="Arial"/>
-          <w:lang w:val="nl-NL" w:eastAsia="nl-BE"/>
-        </w:rPr>
-        <w:t>Piet studeert ingenieurswetenschappen</w:t>
-      </w:r>
-      <w:r>
-        <w:rPr>
-          <w:rFonts w:cs="Arial"/>
-          <w:lang w:val="nl-NL" w:eastAsia="nl-BE"/>
-        </w:rPr>
-        <w:t xml:space="preserve"> aan de KU Leuven. Hij gaat elke dag met de fiets naar de les. Hij heeft de slechte gewoonte om te laat in de les aan te komen en professor </w:t>
-      </w:r>
-      <w:proofErr w:type="spellStart"/>
-      <w:r>
-        <w:rPr>
-          <w:rFonts w:cs="Arial"/>
-          <w:lang w:val="nl-NL" w:eastAsia="nl-BE"/>
-        </w:rPr>
-        <w:t>Du</w:t>
-      </w:r>
-      <w:r>
-        <w:rPr>
-          <w:rFonts w:cs="Arial"/>
-          <w:lang w:val="nl-NL" w:eastAsia="nl-BE"/>
-        </w:rPr>
-        <w:t>tré</w:t>
-      </w:r>
-      <w:proofErr w:type="spellEnd"/>
-      <w:r>
-        <w:rPr>
-          <w:rFonts w:cs="Arial"/>
-          <w:lang w:val="nl-NL" w:eastAsia="nl-BE"/>
-        </w:rPr>
-        <w:t xml:space="preserve"> kan er niet meer mee lachen. La</w:t>
-      </w:r>
-      <w:r>
-        <w:rPr>
-          <w:rFonts w:cs="Arial"/>
-          <w:lang w:val="nl-NL" w:eastAsia="nl-BE"/>
-        </w:rPr>
-        <w:t>atst kreeg hij zelfs een krijtje naar zijn hoofd geslingerd. Om dit probleem op te</w:t>
-      </w:r>
-      <w:r>
-        <w:rPr>
-          <w:rFonts w:cs="Arial"/>
-          <w:lang w:val="nl-NL" w:eastAsia="nl-BE"/>
-        </w:rPr>
-        <w:t xml:space="preserve"> lossen maakt hij gebruik van onze</w:t>
-      </w:r>
-      <w:r>
-        <w:rPr>
-          <w:rFonts w:cs="Arial"/>
-          <w:lang w:val="nl-NL" w:eastAsia="nl-BE"/>
-        </w:rPr>
-        <w:t xml:space="preserve"> app</w:t>
-      </w:r>
-      <w:r>
-        <w:rPr>
-          <w:rFonts w:cs="Arial"/>
-          <w:lang w:val="nl-NL" w:eastAsia="nl-BE"/>
-        </w:rPr>
-        <w:t>licatie</w:t>
-      </w:r>
-      <w:r>
-        <w:rPr>
-          <w:rFonts w:cs="Arial"/>
-          <w:lang w:val="nl-NL" w:eastAsia="nl-BE"/>
-        </w:rPr>
-        <w:t>. Deze houdt zijn gemiddelde snelheid bij en geeft, met behulp van lichtjes op zijn</w:t>
-      </w:r>
-      <w:r>
-        <w:rPr>
-          <w:rFonts w:cs="Arial"/>
-          <w:lang w:val="nl-NL" w:eastAsia="nl-BE"/>
-        </w:rPr>
-        <w:t xml:space="preserve"> stuur, aan wanneer hij sneller of </w:t>
-      </w:r>
-      <w:r>
-        <w:rPr>
-          <w:rFonts w:cs="Arial"/>
-          <w:lang w:val="nl-NL" w:eastAsia="nl-BE"/>
-        </w:rPr>
-        <w:t xml:space="preserve">trager rijdt dan </w:t>
-      </w:r>
-      <w:r>
-        <w:rPr>
-          <w:rFonts w:cs="Arial"/>
-          <w:lang w:val="nl-NL" w:eastAsia="nl-BE"/>
-        </w:rPr>
-        <w:t>gemiddeld</w:t>
-      </w:r>
-      <w:r>
-        <w:rPr>
-          <w:rFonts w:cs="Arial"/>
-          <w:lang w:val="nl-NL" w:eastAsia="nl-BE"/>
-        </w:rPr>
-        <w:t xml:space="preserve">. De lichtjes worden rood wanneer hij trager rijdt en groen wanneer hij sneller rijdt. Op </w:t>
-      </w:r>
-      <w:r>
-        <w:rPr>
-          <w:rFonts w:cs="Arial"/>
-          <w:lang w:val="nl-NL" w:eastAsia="nl-BE"/>
-        </w:rPr>
-        <w:t>die</w:t>
-      </w:r>
-      <w:r>
-        <w:rPr>
-          <w:rFonts w:cs="Arial"/>
-          <w:lang w:val="nl-NL" w:eastAsia="nl-BE"/>
-        </w:rPr>
-        <w:t xml:space="preserve"> manier wordt hij aangemoedigd om steeds sneller te rijden dan zijn gemiddelde snelheid en daardoor altijd op tijd aan te komen in de les.</w:t>
-      </w:r>
-    </w:p>
-    <w:p>
-      <w:pPr>
-        <w:jc w:val="both"/>
-        <w:rPr>
-          <w:rFonts w:cs="Arial"/>
-          <w:lang w:val="nl-NL" w:eastAsia="nl-BE"/>
-        </w:rPr>
-      </w:pPr>
-    </w:p>
-    <w:p>
-      <w:pPr>
-        <w:jc w:val="both"/>
-        <w:rPr>
-          <w:rFonts w:cs="Arial"/>
-          <w:b/>
-          <w:lang w:val="nl-NL" w:eastAsia="nl-BE"/>
-        </w:rPr>
-      </w:pPr>
-      <w:r>
-        <w:rPr>
-          <w:rFonts w:cs="Arial"/>
-          <w:b/>
-          <w:lang w:val="nl-NL" w:eastAsia="nl-BE"/>
-        </w:rPr>
-        <w:t>User story</w:t>
-      </w:r>
-      <w:r>
-        <w:rPr>
-          <w:rFonts w:cs="Arial"/>
-          <w:b/>
-          <w:lang w:val="nl-NL" w:eastAsia="nl-BE"/>
-        </w:rPr>
-        <w:t xml:space="preserve"> 3</w:t>
-      </w:r>
-      <w:r>
-        <w:rPr>
-          <w:rFonts w:cs="Arial"/>
-          <w:b/>
-          <w:lang w:val="nl-NL" w:eastAsia="nl-BE"/>
-        </w:rPr>
-        <w:t xml:space="preserve"> </w:t>
-      </w:r>
-    </w:p>
-    <w:p>
-      <w:pPr>
-        <w:jc w:val="both"/>
-        <w:rPr>
-          <w:rFonts w:cs="Arial"/>
-          <w:b/>
-          <w:lang w:val="nl-NL" w:eastAsia="nl-BE"/>
-        </w:rPr>
-      </w:pPr>
-    </w:p>
-    <w:p>
-      <w:pPr>
-        <w:jc w:val="both"/>
-        <w:rPr>
-          <w:rFonts w:cs="Arial"/>
-          <w:b/>
-          <w:lang w:val="nl-NL" w:eastAsia="nl-BE"/>
-        </w:rPr>
-      </w:pPr>
-      <w:r>
-        <w:rPr>
-          <w:rFonts w:cs="Arial"/>
-          <w:b/>
-          <w:lang w:val="nl-NL" w:eastAsia="nl-BE"/>
-        </w:rPr>
-        <w:t>Productbeschrijving</w:t>
-      </w:r>
-    </w:p>
-    <w:p>
-      <w:pPr>
-        <w:jc w:val="both"/>
-        <w:rPr>
-          <w:rFonts w:cs="Arial"/>
           <w:lang w:val="nl-NL" w:eastAsia="nl-BE"/>
         </w:rPr>
       </w:pPr>
@@ -3378,46 +3058,14 @@
           <w:rFonts w:cs="Arial"/>
           <w:lang w:val="nl-NL" w:eastAsia="nl-BE"/>
         </w:rPr>
-        <w:t xml:space="preserve">over uw fietstochten bij te houden en te raadplegen op een </w:t>
-      </w:r>
-      <w:proofErr w:type="spellStart"/>
-      <w:r>
-        <w:rPr>
-          <w:rFonts w:cs="Arial"/>
-          <w:lang w:val="nl-NL" w:eastAsia="nl-BE"/>
-        </w:rPr>
-        <w:t>webapplicatie</w:t>
-      </w:r>
-      <w:proofErr w:type="spellEnd"/>
-      <w:r>
-        <w:rPr>
-          <w:rFonts w:cs="Arial"/>
-          <w:lang w:val="nl-NL" w:eastAsia="nl-BE"/>
-        </w:rPr>
-        <w:t>. Wat ons onderscheidt van anderen, is dat u een fotologboek van uw fietstochten kan bijhouden. Zo kan u</w:t>
-      </w:r>
-      <w:r>
-        <w:rPr>
-          <w:rFonts w:cs="Arial"/>
-          <w:lang w:val="nl-NL" w:eastAsia="nl-BE"/>
-        </w:rPr>
-        <w:t xml:space="preserve"> met een time-</w:t>
-      </w:r>
-      <w:proofErr w:type="spellStart"/>
-      <w:r>
-        <w:rPr>
-          <w:rFonts w:cs="Arial"/>
-          <w:lang w:val="nl-NL" w:eastAsia="nl-BE"/>
-        </w:rPr>
-        <w:t>lapse</w:t>
-      </w:r>
-      <w:proofErr w:type="spellEnd"/>
-      <w:r>
-        <w:rPr>
-          <w:rFonts w:cs="Arial"/>
-          <w:lang w:val="nl-NL" w:eastAsia="nl-BE"/>
-        </w:rPr>
-        <w:t xml:space="preserve"> elke fietstocht herbeleven en aan vrienden en familie laten zien. Bovendien krijgt u tijdens uw fiets</w:t>
+        <w:t>over uw fietstochten bij te houden en te raadplegen op een webapplicatie. Wat ons onderscheidt van anderen, is dat u een fotologboek van uw fietstochten kan bijhouden. Zo kan u</w:t>
+      </w:r>
+      <w:r>
+        <w:rPr>
+          <w:rFonts w:cs="Arial"/>
+          <w:lang w:val="nl-NL" w:eastAsia="nl-BE"/>
+        </w:rPr>
+        <w:t xml:space="preserve"> met een time-lapse elke fietstocht herbeleven en aan vrienden en familie laten zien. Bovendien krijgt u tijdens uw fiets</w:t>
       </w:r>
       <w:r>
         <w:rPr>
@@ -3494,67 +3142,7 @@
           <w:szCs w:val="26"/>
           <w:lang w:val="nl-NL" w:eastAsia="nl-BE"/>
         </w:rPr>
-        <w:t>Beschrijf beknopt de fysieke architectuur van je applicatie: de locatie waar de verschillende componenten van je applicatie (</w:t>
-      </w:r>
-      <w:proofErr w:type="spellStart"/>
-      <w:r>
-        <w:rPr>
-          <w:rFonts w:ascii="Helvetica" w:hAnsi="Helvetica" w:cs="Helvetica"/>
-          <w:sz w:val="26"/>
-          <w:szCs w:val="26"/>
-          <w:lang w:val="nl-NL" w:eastAsia="nl-BE"/>
-        </w:rPr>
-        <w:t>Raspberry</w:t>
-      </w:r>
-      <w:proofErr w:type="spellEnd"/>
-      <w:r>
-        <w:rPr>
-          <w:rFonts w:ascii="Helvetica" w:hAnsi="Helvetica" w:cs="Helvetica"/>
-          <w:sz w:val="26"/>
-          <w:szCs w:val="26"/>
-          <w:lang w:val="nl-NL" w:eastAsia="nl-BE"/>
-        </w:rPr>
-        <w:t xml:space="preserve"> pi, </w:t>
-      </w:r>
-      <w:proofErr w:type="spellStart"/>
-      <w:r>
-        <w:rPr>
-          <w:rFonts w:ascii="Helvetica" w:hAnsi="Helvetica" w:cs="Helvetica"/>
-          <w:sz w:val="26"/>
-          <w:szCs w:val="26"/>
-          <w:lang w:val="nl-NL" w:eastAsia="nl-BE"/>
-        </w:rPr>
-        <w:t>Arduino</w:t>
-      </w:r>
-      <w:proofErr w:type="spellEnd"/>
-      <w:r>
-        <w:rPr>
-          <w:rFonts w:ascii="Helvetica" w:hAnsi="Helvetica" w:cs="Helvetica"/>
-          <w:sz w:val="26"/>
-          <w:szCs w:val="26"/>
-          <w:lang w:val="nl-NL" w:eastAsia="nl-BE"/>
-        </w:rPr>
-        <w:t xml:space="preserve">, data bank, web server, </w:t>
-      </w:r>
-      <w:proofErr w:type="spellStart"/>
-      <w:r>
-        <w:rPr>
-          <w:rFonts w:ascii="Helvetica" w:hAnsi="Helvetica" w:cs="Helvetica"/>
-          <w:sz w:val="26"/>
-          <w:szCs w:val="26"/>
-          <w:lang w:val="nl-NL" w:eastAsia="nl-BE"/>
-        </w:rPr>
-        <w:t>client</w:t>
-      </w:r>
-      <w:proofErr w:type="spellEnd"/>
-      <w:r>
-        <w:rPr>
-          <w:rFonts w:ascii="Helvetica" w:hAnsi="Helvetica" w:cs="Helvetica"/>
-          <w:sz w:val="26"/>
-          <w:szCs w:val="26"/>
-          <w:lang w:val="nl-NL" w:eastAsia="nl-BE"/>
-        </w:rPr>
-        <w:t xml:space="preserve"> browser) geplaatst worden en hun verbindingen</w:t>
+        <w:t>Beschrijf beknopt de fysieke architectuur van je applicatie: de locatie waar de verschillende componenten van je applicatie (Raspberry pi, Arduino, data bank, web server, client browser) geplaatst worden en hun verbindingen</w:t>
       </w:r>
       <w:r>
         <w:rPr>
@@ -3602,39 +3190,7 @@
         <w:pStyle w:val="Kop1"/>
       </w:pPr>
       <w:r>
-        <w:t xml:space="preserve"> Technologie: </w:t>
-      </w:r>
-      <w:proofErr w:type="spellStart"/>
-      <w:r>
-        <w:t>Raspberry</w:t>
-      </w:r>
-      <w:proofErr w:type="spellEnd"/>
-      <w:r>
-        <w:t xml:space="preserve"> pi, </w:t>
-      </w:r>
-      <w:proofErr w:type="spellStart"/>
-      <w:r>
-        <w:t>Arduino</w:t>
-      </w:r>
-      <w:proofErr w:type="spellEnd"/>
-      <w:r>
-        <w:t xml:space="preserve">, </w:t>
-      </w:r>
-      <w:proofErr w:type="spellStart"/>
-      <w:r>
-        <w:t>JavaScript</w:t>
-      </w:r>
-      <w:proofErr w:type="spellEnd"/>
-      <w:r>
-        <w:t xml:space="preserve">, </w:t>
-      </w:r>
-      <w:proofErr w:type="spellStart"/>
-      <w:r>
-        <w:t>JQuery</w:t>
-      </w:r>
-      <w:proofErr w:type="spellEnd"/>
-      <w:r>
-        <w:t>, JSON, Visualisatie bibliotheken</w:t>
+        <w:t xml:space="preserve"> Technologie: Raspberry pi, Arduino, JavaScript, JQuery, JSON, Visualisatie bibliotheken</w:t>
       </w:r>
     </w:p>
     <w:p>
@@ -3723,11 +3279,9 @@
       <w:pPr>
         <w:pStyle w:val="Kop1"/>
       </w:pPr>
-      <w:proofErr w:type="spellStart"/>
       <w:r>
         <w:t>Vakintegratie</w:t>
       </w:r>
-      <w:proofErr w:type="spellEnd"/>
     </w:p>
     <w:p>
       <w:pPr>
@@ -3777,21 +3331,7 @@
         <w:rPr>
           <w:lang w:val="nl-NL" w:eastAsia="nl-BE"/>
         </w:rPr>
-        <w:t xml:space="preserve">den aangeleerd. Bovendien wordt alles met betrekking tot de </w:t>
-      </w:r>
-      <w:proofErr w:type="spellStart"/>
-      <w:r>
-        <w:rPr>
-          <w:lang w:val="nl-NL" w:eastAsia="nl-BE"/>
-        </w:rPr>
-        <w:t>Raspberry</w:t>
-      </w:r>
-      <w:proofErr w:type="spellEnd"/>
-      <w:r>
-        <w:rPr>
-          <w:lang w:val="nl-NL" w:eastAsia="nl-BE"/>
-        </w:rPr>
-        <w:t xml:space="preserve"> Pi in Python geschreven, de taal die in dat vak werd gebruikt. Verder komen ook enkele belangrijke principes uit de vakken horend bij </w:t>
+        <w:t xml:space="preserve">den aangeleerd. Bovendien wordt alles met betrekking tot de Raspberry Pi in Python geschreven, de taal die in dat vak werd gebruikt. Verder komen ook enkele belangrijke principes uit de vakken horend bij </w:t>
       </w:r>
       <w:r>
         <w:rPr>
@@ -4057,47 +3597,7 @@
           <w:szCs w:val="26"/>
           <w:lang w:val="nl-NL" w:eastAsia="nl-BE"/>
         </w:rPr>
-        <w:t xml:space="preserve">(In tabelvorm) Per teamlid (kolom) een nauwkeurige indicatie hoe lang (in uren) er aan elke ontwerpfase (rij) (technische introductiesessies, brainstorm, user </w:t>
-      </w:r>
-      <w:proofErr w:type="spellStart"/>
-      <w:r>
-        <w:rPr>
-          <w:rFonts w:ascii="Helvetica" w:hAnsi="Helvetica" w:cs="Helvetica"/>
-          <w:sz w:val="26"/>
-          <w:szCs w:val="26"/>
-          <w:lang w:val="nl-NL" w:eastAsia="nl-BE"/>
-        </w:rPr>
-        <w:t>stories</w:t>
-      </w:r>
-      <w:proofErr w:type="spellEnd"/>
-      <w:r>
-        <w:rPr>
-          <w:rFonts w:ascii="Helvetica" w:hAnsi="Helvetica" w:cs="Helvetica"/>
-          <w:sz w:val="26"/>
-          <w:szCs w:val="26"/>
-          <w:lang w:val="nl-NL" w:eastAsia="nl-BE"/>
-        </w:rPr>
-        <w:t xml:space="preserve">, </w:t>
-      </w:r>
-      <w:proofErr w:type="spellStart"/>
-      <w:r>
-        <w:rPr>
-          <w:rFonts w:ascii="Helvetica" w:hAnsi="Helvetica" w:cs="Helvetica"/>
-          <w:sz w:val="26"/>
-          <w:szCs w:val="26"/>
-          <w:lang w:val="nl-NL" w:eastAsia="nl-BE"/>
-        </w:rPr>
-        <w:t>use</w:t>
-      </w:r>
-      <w:proofErr w:type="spellEnd"/>
-      <w:r>
-        <w:rPr>
-          <w:rFonts w:ascii="Helvetica" w:hAnsi="Helvetica" w:cs="Helvetica"/>
-          <w:sz w:val="26"/>
-          <w:szCs w:val="26"/>
-          <w:lang w:val="nl-NL" w:eastAsia="nl-BE"/>
-        </w:rPr>
-        <w:t xml:space="preserve"> cases) werd besteed.</w:t>
+        <w:t>(In tabelvorm) Per teamlid (kolom) een nauwkeurige indicatie hoe lang (in uren) er aan elke ontwerpfase (rij) (technische introductiesessies, brainstorm, user stories, use cases) werd besteed.</w:t>
       </w:r>
     </w:p>
     <w:p>
@@ -4151,25 +3651,28 @@
     </w:p>
     <w:tbl>
       <w:tblPr>
-        <w:tblStyle w:val="Tabelraster"/>
+        <w:tblStyle w:val="Onopgemaaktetabel2"/>
         <w:tblW w:w="0" w:type="auto"/>
         <w:tblLook w:val="04A0" w:firstRow="1" w:lastRow="0" w:firstColumn="1" w:lastColumn="0" w:noHBand="0" w:noVBand="1"/>
       </w:tblPr>
       <w:tblGrid>
-        <w:gridCol w:w="1350"/>
-        <w:gridCol w:w="1110"/>
-        <w:gridCol w:w="857"/>
-        <w:gridCol w:w="990"/>
-        <w:gridCol w:w="843"/>
-        <w:gridCol w:w="990"/>
-        <w:gridCol w:w="990"/>
+        <w:gridCol w:w="1470"/>
+        <w:gridCol w:w="1177"/>
+        <w:gridCol w:w="910"/>
+        <w:gridCol w:w="1030"/>
+        <w:gridCol w:w="884"/>
+        <w:gridCol w:w="1030"/>
+        <w:gridCol w:w="1030"/>
+        <w:gridCol w:w="923"/>
       </w:tblGrid>
       <w:tr>
         <w:trPr>
+          <w:cnfStyle w:val="100000000000" w:firstRow="1" w:lastRow="0" w:firstColumn="0" w:lastColumn="0" w:oddVBand="0" w:evenVBand="0" w:oddHBand="0" w:evenHBand="0" w:firstRowFirstColumn="0" w:firstRowLastColumn="0" w:lastRowFirstColumn="0" w:lastRowLastColumn="0"/>
           <w:trHeight w:val="287"/>
         </w:trPr>
         <w:tc>
           <w:tcPr>
+            <w:cnfStyle w:val="001000000000" w:firstRow="0" w:lastRow="0" w:firstColumn="1" w:lastColumn="0" w:oddVBand="0" w:evenVBand="0" w:oddHBand="0" w:evenHBand="0" w:firstRowFirstColumn="0" w:firstRowLastColumn="0" w:lastRowFirstColumn="0" w:lastRowLastColumn="0"/>
             <w:tcW w:w="1350" w:type="dxa"/>
             <w:noWrap/>
             <w:hideMark/>
@@ -4189,6 +3692,9 @@
             <w:hideMark/>
           </w:tcPr>
           <w:p>
+            <w:pPr>
+              <w:cnfStyle w:val="100000000000" w:firstRow="1" w:lastRow="0" w:firstColumn="0" w:lastColumn="0" w:oddVBand="0" w:evenVBand="0" w:oddHBand="0" w:evenHBand="0" w:firstRowFirstColumn="0" w:firstRowLastColumn="0" w:lastRowFirstColumn="0" w:lastRowLastColumn="0"/>
+            </w:pPr>
             <w:r>
               <w:t>Andreas</w:t>
             </w:r>
@@ -4201,6 +3707,9 @@
             <w:hideMark/>
           </w:tcPr>
           <w:p>
+            <w:pPr>
+              <w:cnfStyle w:val="100000000000" w:firstRow="1" w:lastRow="0" w:firstColumn="0" w:lastColumn="0" w:oddVBand="0" w:evenVBand="0" w:oddHBand="0" w:evenHBand="0" w:firstRowFirstColumn="0" w:firstRowLastColumn="0" w:lastRowFirstColumn="0" w:lastRowLastColumn="0"/>
+            </w:pPr>
             <w:r>
               <w:t>Bernd</w:t>
             </w:r>
@@ -4213,6 +3722,9 @@
             <w:hideMark/>
           </w:tcPr>
           <w:p>
+            <w:pPr>
+              <w:cnfStyle w:val="100000000000" w:firstRow="1" w:lastRow="0" w:firstColumn="0" w:lastColumn="0" w:oddVBand="0" w:evenVBand="0" w:oddHBand="0" w:evenHBand="0" w:firstRowFirstColumn="0" w:firstRowLastColumn="0" w:lastRowFirstColumn="0" w:lastRowLastColumn="0"/>
+            </w:pPr>
             <w:r>
               <w:t>Nathan</w:t>
             </w:r>
@@ -4225,6 +3737,9 @@
             <w:hideMark/>
           </w:tcPr>
           <w:p>
+            <w:pPr>
+              <w:cnfStyle w:val="100000000000" w:firstRow="1" w:lastRow="0" w:firstColumn="0" w:lastColumn="0" w:oddVBand="0" w:evenVBand="0" w:oddHBand="0" w:evenHBand="0" w:firstRowFirstColumn="0" w:firstRowLastColumn="0" w:lastRowFirstColumn="0" w:lastRowLastColumn="0"/>
+            </w:pPr>
             <w:r>
               <w:t>Pieter</w:t>
             </w:r>
@@ -4237,6 +3752,9 @@
             <w:hideMark/>
           </w:tcPr>
           <w:p>
+            <w:pPr>
+              <w:cnfStyle w:val="100000000000" w:firstRow="1" w:lastRow="0" w:firstColumn="0" w:lastColumn="0" w:oddVBand="0" w:evenVBand="0" w:oddHBand="0" w:evenHBand="0" w:firstRowFirstColumn="0" w:firstRowLastColumn="0" w:lastRowFirstColumn="0" w:lastRowLastColumn="0"/>
+            </w:pPr>
             <w:r>
               <w:t>Sander</w:t>
             </w:r>
@@ -4249,31 +3767,42 @@
             <w:hideMark/>
           </w:tcPr>
           <w:p>
-            <w:proofErr w:type="spellStart"/>
+            <w:pPr>
+              <w:cnfStyle w:val="100000000000" w:firstRow="1" w:lastRow="0" w:firstColumn="0" w:lastColumn="0" w:oddVBand="0" w:evenVBand="0" w:oddHBand="0" w:evenHBand="0" w:firstRowFirstColumn="0" w:firstRowLastColumn="0" w:lastRowFirstColumn="0" w:lastRowLastColumn="0"/>
+            </w:pPr>
             <w:r>
               <w:t>Shoera</w:t>
             </w:r>
-            <w:proofErr w:type="spellEnd"/>
+          </w:p>
+        </w:tc>
+        <w:tc>
+          <w:tcPr>
+            <w:tcW w:w="916" w:type="dxa"/>
+          </w:tcPr>
+          <w:p>
+            <w:pPr>
+              <w:cnfStyle w:val="100000000000" w:firstRow="1" w:lastRow="0" w:firstColumn="0" w:lastColumn="0" w:oddVBand="0" w:evenVBand="0" w:oddHBand="0" w:evenHBand="0" w:firstRowFirstColumn="0" w:firstRowLastColumn="0" w:lastRowFirstColumn="0" w:lastRowLastColumn="0"/>
+            </w:pPr>
+            <w:r>
+              <w:t>Totaal</w:t>
+            </w:r>
           </w:p>
         </w:tc>
       </w:tr>
       <w:tr>
         <w:trPr>
+          <w:cnfStyle w:val="000000100000" w:firstRow="0" w:lastRow="0" w:firstColumn="0" w:lastColumn="0" w:oddVBand="0" w:evenVBand="0" w:oddHBand="1" w:evenHBand="0" w:firstRowFirstColumn="0" w:firstRowLastColumn="0" w:lastRowFirstColumn="0" w:lastRowLastColumn="0"/>
           <w:trHeight w:val="590"/>
         </w:trPr>
         <w:tc>
           <w:tcPr>
+            <w:cnfStyle w:val="001000000000" w:firstRow="0" w:lastRow="0" w:firstColumn="1" w:lastColumn="0" w:oddVBand="0" w:evenVBand="0" w:oddHBand="0" w:evenHBand="0" w:firstRowFirstColumn="0" w:firstRowLastColumn="0" w:lastRowFirstColumn="0" w:lastRowLastColumn="0"/>
             <w:tcW w:w="1350" w:type="dxa"/>
             <w:hideMark/>
           </w:tcPr>
           <w:p>
-            <w:proofErr w:type="spellStart"/>
-            <w:r>
-              <w:t>introductie</w:t>
-            </w:r>
-            <w:proofErr w:type="spellEnd"/>
-            <w:r>
-              <w:t xml:space="preserve"> + brainstorm</w:t>
+            <w:r>
+              <w:t>introductie + brainstorm</w:t>
             </w:r>
           </w:p>
         </w:tc>
@@ -4284,6 +3813,9 @@
             <w:hideMark/>
           </w:tcPr>
           <w:p>
+            <w:pPr>
+              <w:cnfStyle w:val="000000100000" w:firstRow="0" w:lastRow="0" w:firstColumn="0" w:lastColumn="0" w:oddVBand="0" w:evenVBand="0" w:oddHBand="1" w:evenHBand="0" w:firstRowFirstColumn="0" w:firstRowLastColumn="0" w:lastRowFirstColumn="0" w:lastRowLastColumn="0"/>
+            </w:pPr>
             <w:r>
               <w:t>14</w:t>
             </w:r>
@@ -4296,6 +3828,9 @@
             <w:hideMark/>
           </w:tcPr>
           <w:p>
+            <w:pPr>
+              <w:cnfStyle w:val="000000100000" w:firstRow="0" w:lastRow="0" w:firstColumn="0" w:lastColumn="0" w:oddVBand="0" w:evenVBand="0" w:oddHBand="1" w:evenHBand="0" w:firstRowFirstColumn="0" w:firstRowLastColumn="0" w:lastRowFirstColumn="0" w:lastRowLastColumn="0"/>
+            </w:pPr>
             <w:r>
               <w:t xml:space="preserve">14 </w:t>
             </w:r>
@@ -4308,6 +3843,9 @@
             <w:hideMark/>
           </w:tcPr>
           <w:p>
+            <w:pPr>
+              <w:cnfStyle w:val="000000100000" w:firstRow="0" w:lastRow="0" w:firstColumn="0" w:lastColumn="0" w:oddVBand="0" w:evenVBand="0" w:oddHBand="1" w:evenHBand="0" w:firstRowFirstColumn="0" w:firstRowLastColumn="0" w:lastRowFirstColumn="0" w:lastRowLastColumn="0"/>
+            </w:pPr>
             <w:r>
               <w:t xml:space="preserve">14 </w:t>
             </w:r>
@@ -4320,6 +3858,9 @@
             <w:hideMark/>
           </w:tcPr>
           <w:p>
+            <w:pPr>
+              <w:cnfStyle w:val="000000100000" w:firstRow="0" w:lastRow="0" w:firstColumn="0" w:lastColumn="0" w:oddVBand="0" w:evenVBand="0" w:oddHBand="1" w:evenHBand="0" w:firstRowFirstColumn="0" w:firstRowLastColumn="0" w:lastRowFirstColumn="0" w:lastRowLastColumn="0"/>
+            </w:pPr>
             <w:r>
               <w:t xml:space="preserve">14 </w:t>
             </w:r>
@@ -4332,6 +3873,9 @@
             <w:hideMark/>
           </w:tcPr>
           <w:p>
+            <w:pPr>
+              <w:cnfStyle w:val="000000100000" w:firstRow="0" w:lastRow="0" w:firstColumn="0" w:lastColumn="0" w:oddVBand="0" w:evenVBand="0" w:oddHBand="1" w:evenHBand="0" w:firstRowFirstColumn="0" w:firstRowLastColumn="0" w:lastRowFirstColumn="0" w:lastRowLastColumn="0"/>
+            </w:pPr>
             <w:r>
               <w:t>1</w:t>
             </w:r>
@@ -4347,8 +3891,39 @@
             <w:hideMark/>
           </w:tcPr>
           <w:p>
+            <w:pPr>
+              <w:cnfStyle w:val="000000100000" w:firstRow="0" w:lastRow="0" w:firstColumn="0" w:lastColumn="0" w:oddVBand="0" w:evenVBand="0" w:oddHBand="1" w:evenHBand="0" w:firstRowFirstColumn="0" w:firstRowLastColumn="0" w:lastRowFirstColumn="0" w:lastRowLastColumn="0"/>
+            </w:pPr>
             <w:r>
               <w:t xml:space="preserve">14 </w:t>
+            </w:r>
+          </w:p>
+        </w:tc>
+        <w:tc>
+          <w:tcPr>
+            <w:tcW w:w="916" w:type="dxa"/>
+          </w:tcPr>
+          <w:p>
+            <w:pPr>
+              <w:cnfStyle w:val="000000100000" w:firstRow="0" w:lastRow="0" w:firstColumn="0" w:lastColumn="0" w:oddVBand="0" w:evenVBand="0" w:oddHBand="1" w:evenHBand="0" w:firstRowFirstColumn="0" w:firstRowLastColumn="0" w:lastRowFirstColumn="0" w:lastRowLastColumn="0"/>
+            </w:pPr>
+            <w:r>
+              <w:fldChar w:fldCharType="begin"/>
+            </w:r>
+            <w:r>
+              <w:instrText xml:space="preserve"> =SUM(LEFT) </w:instrText>
+            </w:r>
+            <w:r>
+              <w:fldChar w:fldCharType="separate"/>
+            </w:r>
+            <w:r>
+              <w:rPr>
+                <w:noProof/>
+              </w:rPr>
+              <w:t>84</w:t>
+            </w:r>
+            <w:r>
+              <w:fldChar w:fldCharType="end"/>
             </w:r>
           </w:p>
         </w:tc>
@@ -4359,6 +3934,7 @@
         </w:trPr>
         <w:tc>
           <w:tcPr>
+            <w:cnfStyle w:val="001000000000" w:firstRow="0" w:lastRow="0" w:firstColumn="1" w:lastColumn="0" w:oddVBand="0" w:evenVBand="0" w:oddHBand="0" w:evenHBand="0" w:firstRowFirstColumn="0" w:firstRowLastColumn="0" w:lastRowFirstColumn="0" w:lastRowLastColumn="0"/>
             <w:tcW w:w="1350" w:type="dxa"/>
             <w:noWrap/>
             <w:hideMark/>
@@ -4376,8 +3952,14 @@
             <w:hideMark/>
           </w:tcPr>
           <w:p>
-            <w:r>
-              <w:t xml:space="preserve">0.5 </w:t>
+            <w:pPr>
+              <w:cnfStyle w:val="000000000000" w:firstRow="0" w:lastRow="0" w:firstColumn="0" w:lastColumn="0" w:oddVBand="0" w:evenVBand="0" w:oddHBand="0" w:evenHBand="0" w:firstRowFirstColumn="0" w:firstRowLastColumn="0" w:lastRowFirstColumn="0" w:lastRowLastColumn="0"/>
+            </w:pPr>
+            <w:r>
+              <w:t>0,</w:t>
+            </w:r>
+            <w:r>
+              <w:t xml:space="preserve">5 </w:t>
             </w:r>
           </w:p>
         </w:tc>
@@ -4388,8 +3970,14 @@
             <w:hideMark/>
           </w:tcPr>
           <w:p>
-            <w:r>
-              <w:t xml:space="preserve">0.5 </w:t>
+            <w:pPr>
+              <w:cnfStyle w:val="000000000000" w:firstRow="0" w:lastRow="0" w:firstColumn="0" w:lastColumn="0" w:oddVBand="0" w:evenVBand="0" w:oddHBand="0" w:evenHBand="0" w:firstRowFirstColumn="0" w:firstRowLastColumn="0" w:lastRowFirstColumn="0" w:lastRowLastColumn="0"/>
+            </w:pPr>
+            <w:r>
+              <w:t>0,</w:t>
+            </w:r>
+            <w:r>
+              <w:t xml:space="preserve">5 </w:t>
             </w:r>
           </w:p>
         </w:tc>
@@ -4400,8 +3988,14 @@
             <w:hideMark/>
           </w:tcPr>
           <w:p>
-            <w:r>
-              <w:t xml:space="preserve">0.5 </w:t>
+            <w:pPr>
+              <w:cnfStyle w:val="000000000000" w:firstRow="0" w:lastRow="0" w:firstColumn="0" w:lastColumn="0" w:oddVBand="0" w:evenVBand="0" w:oddHBand="0" w:evenHBand="0" w:firstRowFirstColumn="0" w:firstRowLastColumn="0" w:lastRowFirstColumn="0" w:lastRowLastColumn="0"/>
+            </w:pPr>
+            <w:r>
+              <w:t>0,</w:t>
+            </w:r>
+            <w:r>
+              <w:t xml:space="preserve">5 </w:t>
             </w:r>
           </w:p>
         </w:tc>
@@ -4412,8 +4006,14 @@
             <w:hideMark/>
           </w:tcPr>
           <w:p>
-            <w:r>
-              <w:t xml:space="preserve">0.5 </w:t>
+            <w:pPr>
+              <w:cnfStyle w:val="000000000000" w:firstRow="0" w:lastRow="0" w:firstColumn="0" w:lastColumn="0" w:oddVBand="0" w:evenVBand="0" w:oddHBand="0" w:evenHBand="0" w:firstRowFirstColumn="0" w:firstRowLastColumn="0" w:lastRowFirstColumn="0" w:lastRowLastColumn="0"/>
+            </w:pPr>
+            <w:r>
+              <w:t>0,</w:t>
+            </w:r>
+            <w:r>
+              <w:t xml:space="preserve">5 </w:t>
             </w:r>
           </w:p>
         </w:tc>
@@ -4424,8 +4024,14 @@
             <w:hideMark/>
           </w:tcPr>
           <w:p>
-            <w:r>
-              <w:t xml:space="preserve">0.5 </w:t>
+            <w:pPr>
+              <w:cnfStyle w:val="000000000000" w:firstRow="0" w:lastRow="0" w:firstColumn="0" w:lastColumn="0" w:oddVBand="0" w:evenVBand="0" w:oddHBand="0" w:evenHBand="0" w:firstRowFirstColumn="0" w:firstRowLastColumn="0" w:lastRowFirstColumn="0" w:lastRowLastColumn="0"/>
+            </w:pPr>
+            <w:r>
+              <w:t>0,</w:t>
+            </w:r>
+            <w:r>
+              <w:t xml:space="preserve">5 </w:t>
             </w:r>
           </w:p>
         </w:tc>
@@ -4436,8 +4042,194 @@
             <w:hideMark/>
           </w:tcPr>
           <w:p>
-            <w:r>
-              <w:t xml:space="preserve">0.5 </w:t>
+            <w:pPr>
+              <w:cnfStyle w:val="000000000000" w:firstRow="0" w:lastRow="0" w:firstColumn="0" w:lastColumn="0" w:oddVBand="0" w:evenVBand="0" w:oddHBand="0" w:evenHBand="0" w:firstRowFirstColumn="0" w:firstRowLastColumn="0" w:lastRowFirstColumn="0" w:lastRowLastColumn="0"/>
+            </w:pPr>
+            <w:r>
+              <w:t>0,</w:t>
+            </w:r>
+            <w:r>
+              <w:t xml:space="preserve">5 </w:t>
+            </w:r>
+          </w:p>
+        </w:tc>
+        <w:tc>
+          <w:tcPr>
+            <w:tcW w:w="916" w:type="dxa"/>
+          </w:tcPr>
+          <w:p>
+            <w:pPr>
+              <w:cnfStyle w:val="000000000000" w:firstRow="0" w:lastRow="0" w:firstColumn="0" w:lastColumn="0" w:oddVBand="0" w:evenVBand="0" w:oddHBand="0" w:evenHBand="0" w:firstRowFirstColumn="0" w:firstRowLastColumn="0" w:lastRowFirstColumn="0" w:lastRowLastColumn="0"/>
+              <w:rPr>
+                <w:noProof/>
+              </w:rPr>
+            </w:pPr>
+            <w:r>
+              <w:rPr>
+                <w:noProof/>
+              </w:rPr>
+              <w:fldChar w:fldCharType="begin"/>
+            </w:r>
+            <w:r>
+              <w:rPr>
+                <w:noProof/>
+              </w:rPr>
+              <w:instrText xml:space="preserve"> =SUM(LEFT) </w:instrText>
+            </w:r>
+            <w:r>
+              <w:rPr>
+                <w:noProof/>
+              </w:rPr>
+              <w:fldChar w:fldCharType="separate"/>
+            </w:r>
+            <w:r>
+              <w:rPr>
+                <w:noProof/>
+              </w:rPr>
+              <w:t>3</w:t>
+            </w:r>
+            <w:r>
+              <w:rPr>
+                <w:noProof/>
+              </w:rPr>
+              <w:fldChar w:fldCharType="end"/>
+            </w:r>
+          </w:p>
+        </w:tc>
+      </w:tr>
+      <w:tr>
+        <w:trPr>
+          <w:cnfStyle w:val="000000100000" w:firstRow="0" w:lastRow="0" w:firstColumn="0" w:lastColumn="0" w:oddVBand="0" w:evenVBand="0" w:oddHBand="1" w:evenHBand="0" w:firstRowFirstColumn="0" w:firstRowLastColumn="0" w:lastRowFirstColumn="0" w:lastRowLastColumn="0"/>
+          <w:trHeight w:val="291"/>
+        </w:trPr>
+        <w:tc>
+          <w:tcPr>
+            <w:cnfStyle w:val="001000000000" w:firstRow="0" w:lastRow="0" w:firstColumn="1" w:lastColumn="0" w:oddVBand="0" w:evenVBand="0" w:oddHBand="0" w:evenHBand="0" w:firstRowFirstColumn="0" w:firstRowLastColumn="0" w:lastRowFirstColumn="0" w:lastRowLastColumn="0"/>
+            <w:tcW w:w="1350" w:type="dxa"/>
+            <w:noWrap/>
+            <w:hideMark/>
+          </w:tcPr>
+          <w:p>
+            <w:r>
+              <w:t>verslag</w:t>
+            </w:r>
+          </w:p>
+        </w:tc>
+        <w:tc>
+          <w:tcPr>
+            <w:tcW w:w="1110" w:type="dxa"/>
+            <w:noWrap/>
+            <w:hideMark/>
+          </w:tcPr>
+          <w:p>
+            <w:pPr>
+              <w:cnfStyle w:val="000000100000" w:firstRow="0" w:lastRow="0" w:firstColumn="0" w:lastColumn="0" w:oddVBand="0" w:evenVBand="0" w:oddHBand="1" w:evenHBand="0" w:firstRowFirstColumn="0" w:firstRowLastColumn="0" w:lastRowFirstColumn="0" w:lastRowLastColumn="0"/>
+            </w:pPr>
+            <w:r>
+              <w:t>6</w:t>
+            </w:r>
+          </w:p>
+        </w:tc>
+        <w:tc>
+          <w:tcPr>
+            <w:tcW w:w="857" w:type="dxa"/>
+            <w:noWrap/>
+            <w:hideMark/>
+          </w:tcPr>
+          <w:p>
+            <w:pPr>
+              <w:cnfStyle w:val="000000100000" w:firstRow="0" w:lastRow="0" w:firstColumn="0" w:lastColumn="0" w:oddVBand="0" w:evenVBand="0" w:oddHBand="1" w:evenHBand="0" w:firstRowFirstColumn="0" w:firstRowLastColumn="0" w:lastRowFirstColumn="0" w:lastRowLastColumn="0"/>
+            </w:pPr>
+          </w:p>
+        </w:tc>
+        <w:tc>
+          <w:tcPr>
+            <w:tcW w:w="990" w:type="dxa"/>
+            <w:noWrap/>
+            <w:hideMark/>
+          </w:tcPr>
+          <w:p>
+            <w:pPr>
+              <w:cnfStyle w:val="000000100000" w:firstRow="0" w:lastRow="0" w:firstColumn="0" w:lastColumn="0" w:oddVBand="0" w:evenVBand="0" w:oddHBand="1" w:evenHBand="0" w:firstRowFirstColumn="0" w:firstRowLastColumn="0" w:lastRowFirstColumn="0" w:lastRowLastColumn="0"/>
+            </w:pPr>
+          </w:p>
+        </w:tc>
+        <w:tc>
+          <w:tcPr>
+            <w:tcW w:w="843" w:type="dxa"/>
+            <w:noWrap/>
+            <w:hideMark/>
+          </w:tcPr>
+          <w:p>
+            <w:pPr>
+              <w:cnfStyle w:val="000000100000" w:firstRow="0" w:lastRow="0" w:firstColumn="0" w:lastColumn="0" w:oddVBand="0" w:evenVBand="0" w:oddHBand="1" w:evenHBand="0" w:firstRowFirstColumn="0" w:firstRowLastColumn="0" w:lastRowFirstColumn="0" w:lastRowLastColumn="0"/>
+            </w:pPr>
+          </w:p>
+        </w:tc>
+        <w:tc>
+          <w:tcPr>
+            <w:tcW w:w="990" w:type="dxa"/>
+            <w:noWrap/>
+            <w:hideMark/>
+          </w:tcPr>
+          <w:p>
+            <w:pPr>
+              <w:cnfStyle w:val="000000100000" w:firstRow="0" w:lastRow="0" w:firstColumn="0" w:lastColumn="0" w:oddVBand="0" w:evenVBand="0" w:oddHBand="1" w:evenHBand="0" w:firstRowFirstColumn="0" w:firstRowLastColumn="0" w:lastRowFirstColumn="0" w:lastRowLastColumn="0"/>
+            </w:pPr>
+          </w:p>
+        </w:tc>
+        <w:tc>
+          <w:tcPr>
+            <w:tcW w:w="990" w:type="dxa"/>
+            <w:noWrap/>
+            <w:hideMark/>
+          </w:tcPr>
+          <w:p>
+            <w:pPr>
+              <w:cnfStyle w:val="000000100000" w:firstRow="0" w:lastRow="0" w:firstColumn="0" w:lastColumn="0" w:oddVBand="0" w:evenVBand="0" w:oddHBand="1" w:evenHBand="0" w:firstRowFirstColumn="0" w:firstRowLastColumn="0" w:lastRowFirstColumn="0" w:lastRowLastColumn="0"/>
+            </w:pPr>
+          </w:p>
+        </w:tc>
+        <w:tc>
+          <w:tcPr>
+            <w:tcW w:w="916" w:type="dxa"/>
+          </w:tcPr>
+          <w:p>
+            <w:pPr>
+              <w:cnfStyle w:val="000000100000" w:firstRow="0" w:lastRow="0" w:firstColumn="0" w:lastColumn="0" w:oddVBand="0" w:evenVBand="0" w:oddHBand="1" w:evenHBand="0" w:firstRowFirstColumn="0" w:firstRowLastColumn="0" w:lastRowFirstColumn="0" w:lastRowLastColumn="0"/>
+              <w:rPr>
+                <w:noProof/>
+              </w:rPr>
+            </w:pPr>
+            <w:r>
+              <w:rPr>
+                <w:noProof/>
+              </w:rPr>
+              <w:fldChar w:fldCharType="begin"/>
+            </w:r>
+            <w:r>
+              <w:rPr>
+                <w:noProof/>
+              </w:rPr>
+              <w:instrText xml:space="preserve"> =SUM(Left) </w:instrText>
+            </w:r>
+            <w:r>
+              <w:rPr>
+                <w:noProof/>
+              </w:rPr>
+              <w:fldChar w:fldCharType="separate"/>
+            </w:r>
+            <w:r>
+              <w:rPr>
+                <w:noProof/>
+              </w:rPr>
+              <w:t>6</w:t>
+            </w:r>
+            <w:r>
+              <w:rPr>
+                <w:noProof/>
+              </w:rPr>
+              <w:fldChar w:fldCharType="end"/>
             </w:r>
           </w:p>
         </w:tc>
@@ -4448,77 +4240,7 @@
         </w:trPr>
         <w:tc>
           <w:tcPr>
-            <w:tcW w:w="1350" w:type="dxa"/>
-            <w:noWrap/>
-            <w:hideMark/>
-          </w:tcPr>
-          <w:p>
-            <w:proofErr w:type="spellStart"/>
-            <w:r>
-              <w:t>verslag</w:t>
-            </w:r>
-            <w:proofErr w:type="spellEnd"/>
-          </w:p>
-        </w:tc>
-        <w:tc>
-          <w:tcPr>
-            <w:tcW w:w="1110" w:type="dxa"/>
-            <w:noWrap/>
-            <w:hideMark/>
-          </w:tcPr>
-          <w:p>
-            <w:r>
-              <w:t>6</w:t>
-            </w:r>
-          </w:p>
-        </w:tc>
-        <w:tc>
-          <w:tcPr>
-            <w:tcW w:w="857" w:type="dxa"/>
-            <w:noWrap/>
-            <w:hideMark/>
-          </w:tcPr>
-          <w:p/>
-        </w:tc>
-        <w:tc>
-          <w:tcPr>
-            <w:tcW w:w="990" w:type="dxa"/>
-            <w:noWrap/>
-            <w:hideMark/>
-          </w:tcPr>
-          <w:p/>
-        </w:tc>
-        <w:tc>
-          <w:tcPr>
-            <w:tcW w:w="843" w:type="dxa"/>
-            <w:noWrap/>
-            <w:hideMark/>
-          </w:tcPr>
-          <w:p/>
-        </w:tc>
-        <w:tc>
-          <w:tcPr>
-            <w:tcW w:w="990" w:type="dxa"/>
-            <w:noWrap/>
-            <w:hideMark/>
-          </w:tcPr>
-          <w:p/>
-        </w:tc>
-        <w:tc>
-          <w:tcPr>
-            <w:tcW w:w="990" w:type="dxa"/>
-            <w:noWrap/>
-            <w:hideMark/>
-          </w:tcPr>
-          <w:p/>
-        </w:tc>
-      </w:tr>
-      <w:tr>
-        <w:trPr>
-          <w:trHeight w:val="291"/>
-        </w:trPr>
-        <w:tc>
-          <w:tcPr>
+            <w:cnfStyle w:val="001000000000" w:firstRow="0" w:lastRow="0" w:firstColumn="1" w:lastColumn="0" w:oddVBand="0" w:evenVBand="0" w:oddHBand="0" w:evenHBand="0" w:firstRowFirstColumn="0" w:firstRowLastColumn="0" w:lastRowFirstColumn="0" w:lastRowLastColumn="0"/>
             <w:tcW w:w="1350" w:type="dxa"/>
             <w:noWrap/>
           </w:tcPr>
@@ -4533,7 +4255,11 @@
             <w:tcW w:w="1110" w:type="dxa"/>
             <w:noWrap/>
           </w:tcPr>
-          <w:p/>
+          <w:p>
+            <w:pPr>
+              <w:cnfStyle w:val="000000000000" w:firstRow="0" w:lastRow="0" w:firstColumn="0" w:lastColumn="0" w:oddVBand="0" w:evenVBand="0" w:oddHBand="0" w:evenHBand="0" w:firstRowFirstColumn="0" w:firstRowLastColumn="0" w:lastRowFirstColumn="0" w:lastRowLastColumn="0"/>
+            </w:pPr>
+          </w:p>
         </w:tc>
         <w:tc>
           <w:tcPr>
@@ -4541,24 +4267,9 @@
             <w:noWrap/>
           </w:tcPr>
           <w:p>
-            <w:r>
-              <w:t>6</w:t>
-            </w:r>
-          </w:p>
-        </w:tc>
-        <w:tc>
-          <w:tcPr>
-            <w:tcW w:w="990" w:type="dxa"/>
-            <w:noWrap/>
-          </w:tcPr>
-          <w:p/>
-        </w:tc>
-        <w:tc>
-          <w:tcPr>
-            <w:tcW w:w="843" w:type="dxa"/>
-            <w:noWrap/>
-          </w:tcPr>
-          <w:p>
+            <w:pPr>
+              <w:cnfStyle w:val="000000000000" w:firstRow="0" w:lastRow="0" w:firstColumn="0" w:lastColumn="0" w:oddVBand="0" w:evenVBand="0" w:oddHBand="0" w:evenHBand="0" w:firstRowFirstColumn="0" w:firstRowLastColumn="0" w:lastRowFirstColumn="0" w:lastRowLastColumn="0"/>
+            </w:pPr>
             <w:r>
               <w:t>6</w:t>
             </w:r>
@@ -4570,8 +4281,22 @@
             <w:noWrap/>
           </w:tcPr>
           <w:p>
-            <w:r>
-              <w:t>3</w:t>
+            <w:pPr>
+              <w:cnfStyle w:val="000000000000" w:firstRow="0" w:lastRow="0" w:firstColumn="0" w:lastColumn="0" w:oddVBand="0" w:evenVBand="0" w:oddHBand="0" w:evenHBand="0" w:firstRowFirstColumn="0" w:firstRowLastColumn="0" w:lastRowFirstColumn="0" w:lastRowLastColumn="0"/>
+            </w:pPr>
+          </w:p>
+        </w:tc>
+        <w:tc>
+          <w:tcPr>
+            <w:tcW w:w="843" w:type="dxa"/>
+            <w:noWrap/>
+          </w:tcPr>
+          <w:p>
+            <w:pPr>
+              <w:cnfStyle w:val="000000000000" w:firstRow="0" w:lastRow="0" w:firstColumn="0" w:lastColumn="0" w:oddVBand="0" w:evenVBand="0" w:oddHBand="0" w:evenHBand="0" w:firstRowFirstColumn="0" w:firstRowLastColumn="0" w:lastRowFirstColumn="0" w:lastRowLastColumn="0"/>
+            </w:pPr>
+            <w:r>
+              <w:t>6</w:t>
             </w:r>
           </w:p>
         </w:tc>
@@ -4580,15 +4305,78 @@
             <w:tcW w:w="990" w:type="dxa"/>
             <w:noWrap/>
           </w:tcPr>
-          <w:p/>
+          <w:p>
+            <w:pPr>
+              <w:cnfStyle w:val="000000000000" w:firstRow="0" w:lastRow="0" w:firstColumn="0" w:lastColumn="0" w:oddVBand="0" w:evenVBand="0" w:oddHBand="0" w:evenHBand="0" w:firstRowFirstColumn="0" w:firstRowLastColumn="0" w:lastRowFirstColumn="0" w:lastRowLastColumn="0"/>
+            </w:pPr>
+            <w:r>
+              <w:t>3</w:t>
+            </w:r>
+          </w:p>
+        </w:tc>
+        <w:tc>
+          <w:tcPr>
+            <w:tcW w:w="990" w:type="dxa"/>
+            <w:noWrap/>
+          </w:tcPr>
+          <w:p>
+            <w:pPr>
+              <w:cnfStyle w:val="000000000000" w:firstRow="0" w:lastRow="0" w:firstColumn="0" w:lastColumn="0" w:oddVBand="0" w:evenVBand="0" w:oddHBand="0" w:evenHBand="0" w:firstRowFirstColumn="0" w:firstRowLastColumn="0" w:lastRowFirstColumn="0" w:lastRowLastColumn="0"/>
+            </w:pPr>
+          </w:p>
+        </w:tc>
+        <w:tc>
+          <w:tcPr>
+            <w:tcW w:w="916" w:type="dxa"/>
+          </w:tcPr>
+          <w:p>
+            <w:pPr>
+              <w:cnfStyle w:val="000000000000" w:firstRow="0" w:lastRow="0" w:firstColumn="0" w:lastColumn="0" w:oddVBand="0" w:evenVBand="0" w:oddHBand="0" w:evenHBand="0" w:firstRowFirstColumn="0" w:firstRowLastColumn="0" w:lastRowFirstColumn="0" w:lastRowLastColumn="0"/>
+              <w:rPr>
+                <w:noProof/>
+              </w:rPr>
+            </w:pPr>
+            <w:r>
+              <w:rPr>
+                <w:noProof/>
+              </w:rPr>
+              <w:fldChar w:fldCharType="begin"/>
+            </w:r>
+            <w:r>
+              <w:rPr>
+                <w:noProof/>
+              </w:rPr>
+              <w:instrText xml:space="preserve"> =SUM(Left) </w:instrText>
+            </w:r>
+            <w:r>
+              <w:rPr>
+                <w:noProof/>
+              </w:rPr>
+              <w:fldChar w:fldCharType="separate"/>
+            </w:r>
+            <w:r>
+              <w:rPr>
+                <w:noProof/>
+              </w:rPr>
+              <w:t>9</w:t>
+            </w:r>
+            <w:r>
+              <w:rPr>
+                <w:noProof/>
+              </w:rPr>
+              <w:fldChar w:fldCharType="end"/>
+            </w:r>
+          </w:p>
         </w:tc>
       </w:tr>
       <w:tr>
         <w:trPr>
+          <w:cnfStyle w:val="000000100000" w:firstRow="0" w:lastRow="0" w:firstColumn="0" w:lastColumn="0" w:oddVBand="0" w:evenVBand="0" w:oddHBand="1" w:evenHBand="0" w:firstRowFirstColumn="0" w:firstRowLastColumn="0" w:lastRowFirstColumn="0" w:lastRowLastColumn="0"/>
           <w:trHeight w:val="291"/>
         </w:trPr>
         <w:tc>
           <w:tcPr>
+            <w:cnfStyle w:val="001000000000" w:firstRow="0" w:lastRow="0" w:firstColumn="1" w:lastColumn="0" w:oddVBand="0" w:evenVBand="0" w:oddHBand="0" w:evenHBand="0" w:firstRowFirstColumn="0" w:firstRowLastColumn="0" w:lastRowFirstColumn="0" w:lastRowLastColumn="0"/>
             <w:tcW w:w="1350" w:type="dxa"/>
             <w:noWrap/>
           </w:tcPr>
@@ -4604,8 +4392,9 @@
             <w:noWrap/>
           </w:tcPr>
           <w:p>
-            <w:bookmarkStart w:id="5" w:name="_GoBack"/>
-            <w:bookmarkEnd w:id="5"/>
+            <w:pPr>
+              <w:cnfStyle w:val="000000100000" w:firstRow="0" w:lastRow="0" w:firstColumn="0" w:lastColumn="0" w:oddVBand="0" w:evenVBand="0" w:oddHBand="1" w:evenHBand="0" w:firstRowFirstColumn="0" w:firstRowLastColumn="0" w:lastRowFirstColumn="0" w:lastRowLastColumn="0"/>
+            </w:pPr>
           </w:p>
         </w:tc>
         <w:tc>
@@ -4613,35 +4402,10 @@
             <w:tcW w:w="857" w:type="dxa"/>
             <w:noWrap/>
           </w:tcPr>
-          <w:p/>
-        </w:tc>
-        <w:tc>
-          <w:tcPr>
-            <w:tcW w:w="990" w:type="dxa"/>
-            <w:noWrap/>
-          </w:tcPr>
           <w:p>
-            <w:r>
-              <w:t>6</w:t>
-            </w:r>
-          </w:p>
-        </w:tc>
-        <w:tc>
-          <w:tcPr>
-            <w:tcW w:w="843" w:type="dxa"/>
-            <w:noWrap/>
-          </w:tcPr>
-          <w:p/>
-        </w:tc>
-        <w:tc>
-          <w:tcPr>
-            <w:tcW w:w="990" w:type="dxa"/>
-            <w:noWrap/>
-          </w:tcPr>
-          <w:p>
-            <w:r>
-              <w:t>3</w:t>
-            </w:r>
+            <w:pPr>
+              <w:cnfStyle w:val="000000100000" w:firstRow="0" w:lastRow="0" w:firstColumn="0" w:lastColumn="0" w:oddVBand="0" w:evenVBand="0" w:oddHBand="1" w:evenHBand="0" w:firstRowFirstColumn="0" w:firstRowLastColumn="0" w:lastRowFirstColumn="0" w:lastRowLastColumn="0"/>
+            </w:pPr>
           </w:p>
         </w:tc>
         <w:tc>
@@ -4650,8 +4414,93 @@
             <w:noWrap/>
           </w:tcPr>
           <w:p>
+            <w:pPr>
+              <w:cnfStyle w:val="000000100000" w:firstRow="0" w:lastRow="0" w:firstColumn="0" w:lastColumn="0" w:oddVBand="0" w:evenVBand="0" w:oddHBand="1" w:evenHBand="0" w:firstRowFirstColumn="0" w:firstRowLastColumn="0" w:lastRowFirstColumn="0" w:lastRowLastColumn="0"/>
+            </w:pPr>
             <w:r>
               <w:t>6</w:t>
+            </w:r>
+          </w:p>
+        </w:tc>
+        <w:tc>
+          <w:tcPr>
+            <w:tcW w:w="843" w:type="dxa"/>
+            <w:noWrap/>
+          </w:tcPr>
+          <w:p>
+            <w:pPr>
+              <w:cnfStyle w:val="000000100000" w:firstRow="0" w:lastRow="0" w:firstColumn="0" w:lastColumn="0" w:oddVBand="0" w:evenVBand="0" w:oddHBand="1" w:evenHBand="0" w:firstRowFirstColumn="0" w:firstRowLastColumn="0" w:lastRowFirstColumn="0" w:lastRowLastColumn="0"/>
+            </w:pPr>
+          </w:p>
+        </w:tc>
+        <w:tc>
+          <w:tcPr>
+            <w:tcW w:w="990" w:type="dxa"/>
+            <w:noWrap/>
+          </w:tcPr>
+          <w:p>
+            <w:pPr>
+              <w:cnfStyle w:val="000000100000" w:firstRow="0" w:lastRow="0" w:firstColumn="0" w:lastColumn="0" w:oddVBand="0" w:evenVBand="0" w:oddHBand="1" w:evenHBand="0" w:firstRowFirstColumn="0" w:firstRowLastColumn="0" w:lastRowFirstColumn="0" w:lastRowLastColumn="0"/>
+            </w:pPr>
+            <w:r>
+              <w:t>3</w:t>
+            </w:r>
+          </w:p>
+        </w:tc>
+        <w:tc>
+          <w:tcPr>
+            <w:tcW w:w="990" w:type="dxa"/>
+            <w:noWrap/>
+          </w:tcPr>
+          <w:p>
+            <w:pPr>
+              <w:cnfStyle w:val="000000100000" w:firstRow="0" w:lastRow="0" w:firstColumn="0" w:lastColumn="0" w:oddVBand="0" w:evenVBand="0" w:oddHBand="1" w:evenHBand="0" w:firstRowFirstColumn="0" w:firstRowLastColumn="0" w:lastRowFirstColumn="0" w:lastRowLastColumn="0"/>
+            </w:pPr>
+            <w:r>
+              <w:t>6</w:t>
+            </w:r>
+          </w:p>
+        </w:tc>
+        <w:tc>
+          <w:tcPr>
+            <w:tcW w:w="916" w:type="dxa"/>
+          </w:tcPr>
+          <w:p>
+            <w:pPr>
+              <w:cnfStyle w:val="000000100000" w:firstRow="0" w:lastRow="0" w:firstColumn="0" w:lastColumn="0" w:oddVBand="0" w:evenVBand="0" w:oddHBand="1" w:evenHBand="0" w:firstRowFirstColumn="0" w:firstRowLastColumn="0" w:lastRowFirstColumn="0" w:lastRowLastColumn="0"/>
+              <w:rPr>
+                <w:noProof/>
+              </w:rPr>
+            </w:pPr>
+            <w:r>
+              <w:rPr>
+                <w:noProof/>
+              </w:rPr>
+              <w:fldChar w:fldCharType="begin"/>
+            </w:r>
+            <w:r>
+              <w:rPr>
+                <w:noProof/>
+              </w:rPr>
+              <w:instrText xml:space="preserve"> =SUM(Left) </w:instrText>
+            </w:r>
+            <w:r>
+              <w:rPr>
+                <w:noProof/>
+              </w:rPr>
+              <w:fldChar w:fldCharType="separate"/>
+            </w:r>
+            <w:r>
+              <w:rPr>
+                <w:noProof/>
+              </w:rPr>
+              <w:t>9</w:t>
+            </w:r>
+            <w:r>
+              <w:rPr>
+                <w:noProof/>
+              </w:rPr>
+              <w:fldChar w:fldCharType="end"/>
             </w:r>
           </w:p>
         </w:tc>
@@ -4662,6 +4511,7 @@
         </w:trPr>
         <w:tc>
           <w:tcPr>
+            <w:cnfStyle w:val="001000000000" w:firstRow="0" w:lastRow="0" w:firstColumn="1" w:lastColumn="0" w:oddVBand="0" w:evenVBand="0" w:oddHBand="0" w:evenHBand="0" w:firstRowFirstColumn="0" w:firstRowLastColumn="0" w:lastRowFirstColumn="0" w:lastRowLastColumn="0"/>
             <w:tcW w:w="1350" w:type="dxa"/>
             <w:noWrap/>
           </w:tcPr>
@@ -4677,6 +4527,9 @@
             <w:noWrap/>
           </w:tcPr>
           <w:p>
+            <w:pPr>
+              <w:cnfStyle w:val="000000000000" w:firstRow="0" w:lastRow="0" w:firstColumn="0" w:lastColumn="0" w:oddVBand="0" w:evenVBand="0" w:oddHBand="0" w:evenHBand="0" w:firstRowFirstColumn="0" w:firstRowLastColumn="0" w:lastRowFirstColumn="0" w:lastRowLastColumn="0"/>
+            </w:pPr>
             <w:r>
               <w:t>2</w:t>
             </w:r>
@@ -4688,6 +4541,9 @@
             <w:noWrap/>
           </w:tcPr>
           <w:p>
+            <w:pPr>
+              <w:cnfStyle w:val="000000000000" w:firstRow="0" w:lastRow="0" w:firstColumn="0" w:lastColumn="0" w:oddVBand="0" w:evenVBand="0" w:oddHBand="0" w:evenHBand="0" w:firstRowFirstColumn="0" w:firstRowLastColumn="0" w:lastRowFirstColumn="0" w:lastRowLastColumn="0"/>
+            </w:pPr>
             <w:r>
               <w:t>2</w:t>
             </w:r>
@@ -4699,6 +4555,9 @@
             <w:noWrap/>
           </w:tcPr>
           <w:p>
+            <w:pPr>
+              <w:cnfStyle w:val="000000000000" w:firstRow="0" w:lastRow="0" w:firstColumn="0" w:lastColumn="0" w:oddVBand="0" w:evenVBand="0" w:oddHBand="0" w:evenHBand="0" w:firstRowFirstColumn="0" w:firstRowLastColumn="0" w:lastRowFirstColumn="0" w:lastRowLastColumn="0"/>
+            </w:pPr>
             <w:r>
               <w:t>2</w:t>
             </w:r>
@@ -4710,6 +4569,9 @@
             <w:noWrap/>
           </w:tcPr>
           <w:p>
+            <w:pPr>
+              <w:cnfStyle w:val="000000000000" w:firstRow="0" w:lastRow="0" w:firstColumn="0" w:lastColumn="0" w:oddVBand="0" w:evenVBand="0" w:oddHBand="0" w:evenHBand="0" w:firstRowFirstColumn="0" w:firstRowLastColumn="0" w:lastRowFirstColumn="0" w:lastRowLastColumn="0"/>
+            </w:pPr>
             <w:r>
               <w:t>2</w:t>
             </w:r>
@@ -4721,6 +4583,9 @@
             <w:noWrap/>
           </w:tcPr>
           <w:p>
+            <w:pPr>
+              <w:cnfStyle w:val="000000000000" w:firstRow="0" w:lastRow="0" w:firstColumn="0" w:lastColumn="0" w:oddVBand="0" w:evenVBand="0" w:oddHBand="0" w:evenHBand="0" w:firstRowFirstColumn="0" w:firstRowLastColumn="0" w:lastRowFirstColumn="0" w:lastRowLastColumn="0"/>
+            </w:pPr>
             <w:r>
               <w:t>2</w:t>
             </w:r>
@@ -4732,9 +4597,187 @@
             <w:noWrap/>
           </w:tcPr>
           <w:p>
+            <w:pPr>
+              <w:cnfStyle w:val="000000000000" w:firstRow="0" w:lastRow="0" w:firstColumn="0" w:lastColumn="0" w:oddVBand="0" w:evenVBand="0" w:oddHBand="0" w:evenHBand="0" w:firstRowFirstColumn="0" w:firstRowLastColumn="0" w:lastRowFirstColumn="0" w:lastRowLastColumn="0"/>
+            </w:pPr>
             <w:r>
               <w:t>2</w:t>
             </w:r>
+          </w:p>
+        </w:tc>
+        <w:tc>
+          <w:tcPr>
+            <w:tcW w:w="916" w:type="dxa"/>
+          </w:tcPr>
+          <w:p>
+            <w:pPr>
+              <w:cnfStyle w:val="000000000000" w:firstRow="0" w:lastRow="0" w:firstColumn="0" w:lastColumn="0" w:oddVBand="0" w:evenVBand="0" w:oddHBand="0" w:evenHBand="0" w:firstRowFirstColumn="0" w:firstRowLastColumn="0" w:lastRowFirstColumn="0" w:lastRowLastColumn="0"/>
+              <w:rPr>
+                <w:noProof/>
+              </w:rPr>
+            </w:pPr>
+            <w:r>
+              <w:rPr>
+                <w:noProof/>
+              </w:rPr>
+              <w:fldChar w:fldCharType="begin"/>
+            </w:r>
+            <w:r>
+              <w:rPr>
+                <w:noProof/>
+              </w:rPr>
+              <w:instrText xml:space="preserve"> =SUM(Left) </w:instrText>
+            </w:r>
+            <w:r>
+              <w:rPr>
+                <w:noProof/>
+              </w:rPr>
+              <w:fldChar w:fldCharType="separate"/>
+            </w:r>
+            <w:r>
+              <w:rPr>
+                <w:noProof/>
+              </w:rPr>
+              <w:t>12</w:t>
+            </w:r>
+            <w:r>
+              <w:rPr>
+                <w:noProof/>
+              </w:rPr>
+              <w:fldChar w:fldCharType="end"/>
+            </w:r>
+          </w:p>
+        </w:tc>
+      </w:tr>
+      <w:tr>
+        <w:trPr>
+          <w:cnfStyle w:val="000000100000" w:firstRow="0" w:lastRow="0" w:firstColumn="0" w:lastColumn="0" w:oddVBand="0" w:evenVBand="0" w:oddHBand="1" w:evenHBand="0" w:firstRowFirstColumn="0" w:firstRowLastColumn="0" w:lastRowFirstColumn="0" w:lastRowLastColumn="0"/>
+          <w:trHeight w:val="291"/>
+        </w:trPr>
+        <w:tc>
+          <w:tcPr>
+            <w:cnfStyle w:val="001000000000" w:firstRow="0" w:lastRow="0" w:firstColumn="1" w:lastColumn="0" w:oddVBand="0" w:evenVBand="0" w:oddHBand="0" w:evenHBand="0" w:firstRowFirstColumn="0" w:firstRowLastColumn="0" w:lastRowFirstColumn="0" w:lastRowLastColumn="0"/>
+            <w:tcW w:w="1350" w:type="dxa"/>
+            <w:noWrap/>
+          </w:tcPr>
+          <w:p>
+            <w:r>
+              <w:t>Totaal</w:t>
+            </w:r>
+          </w:p>
+        </w:tc>
+        <w:tc>
+          <w:tcPr>
+            <w:tcW w:w="1110" w:type="dxa"/>
+            <w:noWrap/>
+          </w:tcPr>
+          <w:p>
+            <w:pPr>
+              <w:cnfStyle w:val="000000100000" w:firstRow="0" w:lastRow="0" w:firstColumn="0" w:lastColumn="0" w:oddVBand="0" w:evenVBand="0" w:oddHBand="1" w:evenHBand="0" w:firstRowFirstColumn="0" w:firstRowLastColumn="0" w:lastRowFirstColumn="0" w:lastRowLastColumn="0"/>
+            </w:pPr>
+            <w:r>
+              <w:t>22,5</w:t>
+            </w:r>
+            <w:r>
+              <w:fldChar w:fldCharType="begin"/>
+            </w:r>
+            <w:r>
+              <w:instrText xml:space="preserve"> {=SUM(B2:B7)} </w:instrText>
+            </w:r>
+            <w:r>
+              <w:fldChar w:fldCharType="end"/>
+            </w:r>
+          </w:p>
+        </w:tc>
+        <w:tc>
+          <w:tcPr>
+            <w:tcW w:w="857" w:type="dxa"/>
+            <w:noWrap/>
+          </w:tcPr>
+          <w:p>
+            <w:pPr>
+              <w:cnfStyle w:val="000000100000" w:firstRow="0" w:lastRow="0" w:firstColumn="0" w:lastColumn="0" w:oddVBand="0" w:evenVBand="0" w:oddHBand="1" w:evenHBand="0" w:firstRowFirstColumn="0" w:firstRowLastColumn="0" w:lastRowFirstColumn="0" w:lastRowLastColumn="0"/>
+            </w:pPr>
+            <w:r>
+              <w:t>22,5</w:t>
+            </w:r>
+          </w:p>
+        </w:tc>
+        <w:tc>
+          <w:tcPr>
+            <w:tcW w:w="990" w:type="dxa"/>
+            <w:noWrap/>
+          </w:tcPr>
+          <w:p>
+            <w:pPr>
+              <w:cnfStyle w:val="000000100000" w:firstRow="0" w:lastRow="0" w:firstColumn="0" w:lastColumn="0" w:oddVBand="0" w:evenVBand="0" w:oddHBand="1" w:evenHBand="0" w:firstRowFirstColumn="0" w:firstRowLastColumn="0" w:lastRowFirstColumn="0" w:lastRowLastColumn="0"/>
+            </w:pPr>
+            <w:r>
+              <w:t>22,5</w:t>
+            </w:r>
+          </w:p>
+        </w:tc>
+        <w:tc>
+          <w:tcPr>
+            <w:tcW w:w="843" w:type="dxa"/>
+            <w:noWrap/>
+          </w:tcPr>
+          <w:p>
+            <w:pPr>
+              <w:cnfStyle w:val="000000100000" w:firstRow="0" w:lastRow="0" w:firstColumn="0" w:lastColumn="0" w:oddVBand="0" w:evenVBand="0" w:oddHBand="1" w:evenHBand="0" w:firstRowFirstColumn="0" w:firstRowLastColumn="0" w:lastRowFirstColumn="0" w:lastRowLastColumn="0"/>
+            </w:pPr>
+            <w:r>
+              <w:t>22,5</w:t>
+            </w:r>
+          </w:p>
+        </w:tc>
+        <w:tc>
+          <w:tcPr>
+            <w:tcW w:w="990" w:type="dxa"/>
+            <w:noWrap/>
+          </w:tcPr>
+          <w:p>
+            <w:pPr>
+              <w:cnfStyle w:val="000000100000" w:firstRow="0" w:lastRow="0" w:firstColumn="0" w:lastColumn="0" w:oddVBand="0" w:evenVBand="0" w:oddHBand="1" w:evenHBand="0" w:firstRowFirstColumn="0" w:firstRowLastColumn="0" w:lastRowFirstColumn="0" w:lastRowLastColumn="0"/>
+            </w:pPr>
+            <w:r>
+              <w:t>22,5</w:t>
+            </w:r>
+          </w:p>
+        </w:tc>
+        <w:tc>
+          <w:tcPr>
+            <w:tcW w:w="990" w:type="dxa"/>
+            <w:noWrap/>
+          </w:tcPr>
+          <w:p>
+            <w:pPr>
+              <w:cnfStyle w:val="000000100000" w:firstRow="0" w:lastRow="0" w:firstColumn="0" w:lastColumn="0" w:oddVBand="0" w:evenVBand="0" w:oddHBand="1" w:evenHBand="0" w:firstRowFirstColumn="0" w:firstRowLastColumn="0" w:lastRowFirstColumn="0" w:lastRowLastColumn="0"/>
+            </w:pPr>
+            <w:r>
+              <w:t>22,5</w:t>
+            </w:r>
+          </w:p>
+        </w:tc>
+        <w:tc>
+          <w:tcPr>
+            <w:tcW w:w="916" w:type="dxa"/>
+          </w:tcPr>
+          <w:p>
+            <w:pPr>
+              <w:cnfStyle w:val="000000100000" w:firstRow="0" w:lastRow="0" w:firstColumn="0" w:lastColumn="0" w:oddVBand="0" w:evenVBand="0" w:oddHBand="1" w:evenHBand="0" w:firstRowFirstColumn="0" w:firstRowLastColumn="0" w:lastRowFirstColumn="0" w:lastRowLastColumn="0"/>
+              <w:rPr>
+                <w:noProof/>
+              </w:rPr>
+            </w:pPr>
+            <w:r>
+              <w:rPr>
+                <w:noProof/>
+              </w:rPr>
+              <w:t>135</w:t>
+            </w:r>
+            <w:bookmarkStart w:id="5" w:name="_GoBack"/>
+            <w:bookmarkEnd w:id="5"/>
           </w:p>
         </w:tc>
       </w:tr>
@@ -4780,27 +4823,7 @@
           <w:szCs w:val="26"/>
           <w:lang w:val="nl-NL" w:eastAsia="nl-BE"/>
         </w:rPr>
-        <w:t xml:space="preserve">Licht de taakverdeling toe door middel van een gedetailleerde </w:t>
-      </w:r>
-      <w:proofErr w:type="spellStart"/>
-      <w:r>
-        <w:rPr>
-          <w:rFonts w:ascii="Helvetica" w:hAnsi="Helvetica" w:cs="Helvetica"/>
-          <w:sz w:val="26"/>
-          <w:szCs w:val="26"/>
-          <w:lang w:val="nl-NL" w:eastAsia="nl-BE"/>
-        </w:rPr>
-        <w:t>Gantt-chart</w:t>
-      </w:r>
-      <w:proofErr w:type="spellEnd"/>
-      <w:r>
-        <w:rPr>
-          <w:rFonts w:ascii="Helvetica" w:hAnsi="Helvetica" w:cs="Helvetica"/>
-          <w:sz w:val="26"/>
-          <w:szCs w:val="26"/>
-          <w:lang w:val="nl-NL" w:eastAsia="nl-BE"/>
-        </w:rPr>
-        <w:t>.</w:t>
+        <w:t>Licht de taakverdeling toe door middel van een gedetailleerde Gantt-chart.</w:t>
       </w:r>
     </w:p>
     <w:p>
@@ -6535,6 +6558,86 @@
       <w:szCs w:val="18"/>
     </w:rPr>
   </w:style>
+  <w:style w:type="table" w:styleId="Onopgemaaktetabel2">
+    <w:name w:val="Plain Table 2"/>
+    <w:basedOn w:val="Standaardtabel"/>
+    <w:uiPriority w:val="99"/>
+    <w:rsid w:val="000E3631"/>
+    <w:pPr>
+      <w:spacing w:line="240" w:lineRule="auto"/>
+    </w:pPr>
+    <w:tblPr>
+      <w:tblStyleRowBandSize w:val="1"/>
+      <w:tblStyleColBandSize w:val="1"/>
+      <w:tblBorders>
+        <w:top w:val="single" w:sz="4" w:space="0" w:color="7F7F7F" w:themeColor="text1" w:themeTint="80"/>
+        <w:bottom w:val="single" w:sz="4" w:space="0" w:color="7F7F7F" w:themeColor="text1" w:themeTint="80"/>
+      </w:tblBorders>
+    </w:tblPr>
+    <w:tblStylePr w:type="firstRow">
+      <w:rPr>
+        <w:b/>
+        <w:bCs/>
+      </w:rPr>
+      <w:tblPr/>
+      <w:tcPr>
+        <w:tcBorders>
+          <w:bottom w:val="single" w:sz="4" w:space="0" w:color="7F7F7F" w:themeColor="text1" w:themeTint="80"/>
+        </w:tcBorders>
+      </w:tcPr>
+    </w:tblStylePr>
+    <w:tblStylePr w:type="lastRow">
+      <w:rPr>
+        <w:b/>
+        <w:bCs/>
+      </w:rPr>
+      <w:tblPr/>
+      <w:tcPr>
+        <w:tcBorders>
+          <w:top w:val="single" w:sz="4" w:space="0" w:color="7F7F7F" w:themeColor="text1" w:themeTint="80"/>
+        </w:tcBorders>
+      </w:tcPr>
+    </w:tblStylePr>
+    <w:tblStylePr w:type="firstCol">
+      <w:rPr>
+        <w:b/>
+        <w:bCs/>
+      </w:rPr>
+    </w:tblStylePr>
+    <w:tblStylePr w:type="lastCol">
+      <w:rPr>
+        <w:b/>
+        <w:bCs/>
+      </w:rPr>
+    </w:tblStylePr>
+    <w:tblStylePr w:type="band1Vert">
+      <w:tblPr/>
+      <w:tcPr>
+        <w:tcBorders>
+          <w:left w:val="single" w:sz="4" w:space="0" w:color="7F7F7F" w:themeColor="text1" w:themeTint="80"/>
+          <w:right w:val="single" w:sz="4" w:space="0" w:color="7F7F7F" w:themeColor="text1" w:themeTint="80"/>
+        </w:tcBorders>
+      </w:tcPr>
+    </w:tblStylePr>
+    <w:tblStylePr w:type="band2Vert">
+      <w:tblPr/>
+      <w:tcPr>
+        <w:tcBorders>
+          <w:left w:val="single" w:sz="4" w:space="0" w:color="7F7F7F" w:themeColor="text1" w:themeTint="80"/>
+          <w:right w:val="single" w:sz="4" w:space="0" w:color="7F7F7F" w:themeColor="text1" w:themeTint="80"/>
+        </w:tcBorders>
+      </w:tcPr>
+    </w:tblStylePr>
+    <w:tblStylePr w:type="band1Horz">
+      <w:tblPr/>
+      <w:tcPr>
+        <w:tcBorders>
+          <w:top w:val="single" w:sz="4" w:space="0" w:color="7F7F7F" w:themeColor="text1" w:themeTint="80"/>
+          <w:bottom w:val="single" w:sz="4" w:space="0" w:color="7F7F7F" w:themeColor="text1" w:themeTint="80"/>
+        </w:tcBorders>
+      </w:tcPr>
+    </w:tblStylePr>
+  </w:style>
 </w:styles>
 </file>
 
@@ -6826,7 +6929,7 @@
 </file>
 
 <file path=customXml/itemProps1.xml><?xml version="1.0" encoding="utf-8"?>
-<ds:datastoreItem xmlns:ds="http://schemas.openxmlformats.org/officeDocument/2006/customXml" ds:itemID="{9163BEEC-8D3F-40B1-9389-434A4ABCFE0C}">
+<ds:datastoreItem xmlns:ds="http://schemas.openxmlformats.org/officeDocument/2006/customXml" ds:itemID="{3FB40CF4-8349-4A8F-8DB2-0BBAE43CF191}">
   <ds:schemaRefs>
     <ds:schemaRef ds:uri="http://schemas.openxmlformats.org/officeDocument/2006/bibliography"/>
   </ds:schemaRefs>

</xml_diff>